<commit_message>
Modifique plan de proyecto
</commit_message>
<xml_diff>
--- a/Requerimientos/Entrevistas/1 ra Entrevista/Resumen de Entrevista 1.docx
+++ b/Requerimientos/Entrevistas/1 ra Entrevista/Resumen de Entrevista 1.docx
@@ -1,6 +1,6 @@
 
 <file path=word/document.xml><?xml version="1.0" encoding="utf-8"?>
-<w:document xmlns:wpc="http://schemas.microsoft.com/office/word/2010/wordprocessingCanvas" xmlns:mc="http://schemas.openxmlformats.org/markup-compatibility/2006" xmlns:o="urn:schemas-microsoft-com:office:office" xmlns:r="http://schemas.openxmlformats.org/officeDocument/2006/relationships" xmlns:m="http://schemas.openxmlformats.org/officeDocument/2006/math" xmlns:v="urn:schemas-microsoft-com:vml" xmlns:wp14="http://schemas.microsoft.com/office/word/2010/wordprocessingDrawing" xmlns:wp="http://schemas.openxmlformats.org/drawingml/2006/wordprocessingDrawing" xmlns:w10="urn:schemas-microsoft-com:office:word" xmlns:w="http://schemas.openxmlformats.org/wordprocessingml/2006/main" xmlns:w14="http://schemas.microsoft.com/office/word/2010/wordml" xmlns:wpg="http://schemas.microsoft.com/office/word/2010/wordprocessingGroup" xmlns:wpi="http://schemas.microsoft.com/office/word/2010/wordprocessingInk" xmlns:wne="http://schemas.microsoft.com/office/word/2006/wordml" xmlns:wps="http://schemas.microsoft.com/office/word/2010/wordprocessingShape" mc:Ignorable="w14 wp14">
+<w:document xmlns:wpc="http://schemas.microsoft.com/office/word/2010/wordprocessingCanvas" xmlns:cx="http://schemas.microsoft.com/office/drawing/2014/chartex" xmlns:mc="http://schemas.openxmlformats.org/markup-compatibility/2006" xmlns:o="urn:schemas-microsoft-com:office:office" xmlns:r="http://schemas.openxmlformats.org/officeDocument/2006/relationships" xmlns:m="http://schemas.openxmlformats.org/officeDocument/2006/math" xmlns:v="urn:schemas-microsoft-com:vml" xmlns:wp14="http://schemas.microsoft.com/office/word/2010/wordprocessingDrawing" xmlns:wp="http://schemas.openxmlformats.org/drawingml/2006/wordprocessingDrawing" xmlns:w10="urn:schemas-microsoft-com:office:word" xmlns:w="http://schemas.openxmlformats.org/wordprocessingml/2006/main" xmlns:w14="http://schemas.microsoft.com/office/word/2010/wordml" xmlns:w15="http://schemas.microsoft.com/office/word/2012/wordml" xmlns:w16se="http://schemas.microsoft.com/office/word/2015/wordml/symex" xmlns:wpg="http://schemas.microsoft.com/office/word/2010/wordprocessingGroup" xmlns:wpi="http://schemas.microsoft.com/office/word/2010/wordprocessingInk" xmlns:wne="http://schemas.microsoft.com/office/word/2006/wordml" xmlns:wps="http://schemas.microsoft.com/office/word/2010/wordprocessingShape" mc:Ignorable="w14 w15 w16se wp14">
   <w:body>
     <w:p>
       <w:pPr>
@@ -14,7 +14,7 @@
       <w:r>
         <w:rPr>
           <w:noProof/>
-          <w:lang w:eastAsia="es-AR"/>
+          <w:lang w:val="en-US"/>
         </w:rPr>
         <mc:AlternateContent>
           <mc:Choice Requires="wps">
@@ -82,7 +82,7 @@
                             <w:r>
                               <w:rPr>
                                 <w:noProof/>
-                                <w:lang w:val="es-AR" w:eastAsia="es-AR"/>
+                                <w:lang w:val="en-US"/>
                               </w:rPr>
                               <w:drawing>
                                 <wp:inline distT="0" distB="0" distL="0" distR="0" wp14:anchorId="74F6AD4C" wp14:editId="366345CE">
@@ -102,7 +102,7 @@
                                           </pic:cNvPicPr>
                                         </pic:nvPicPr>
                                         <pic:blipFill>
-                                          <a:blip r:embed="rId10">
+                                          <a:blip r:embed="rId9">
                                             <a:extLst>
                                               <a:ext uri="{28A0092B-C50C-407E-A947-70E740481C1C}">
                                                 <a14:useLocalDpi xmlns:a14="http://schemas.microsoft.com/office/drawing/2010/main" val="0"/>
@@ -153,7 +153,7 @@
           </mc:Choice>
           <mc:Fallback>
             <w:pict>
-              <v:rect id="Rectangle 33" o:spid="_x0000_s1026" style="position:absolute;left:0;text-align:left;margin-left:287pt;margin-top:-82.9pt;width:250pt;height:114.9pt;z-index:251663872;visibility:visible;mso-wrap-style:square;mso-width-percent:0;mso-height-percent:0;mso-wrap-distance-left:9pt;mso-wrap-distance-top:0;mso-wrap-distance-right:9pt;mso-wrap-distance-bottom:0;mso-position-horizontal:absolute;mso-position-horizontal-relative:text;mso-position-vertical:absolute;mso-position-vertical-relative:text;mso-width-percent:0;mso-height-percent:0;mso-width-relative:page;mso-height-relative:page;v-text-anchor:top" o:gfxdata="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" filled="f" stroked="f">
+              <v:rect w14:anchorId="6DD95EEF" id="Rectangle 33" o:spid="_x0000_s1026" style="position:absolute;left:0;text-align:left;margin-left:287pt;margin-top:-82.9pt;width:250pt;height:114.9pt;z-index:251663872;visibility:visible;mso-wrap-style:square;mso-width-percent:0;mso-height-percent:0;mso-wrap-distance-left:9pt;mso-wrap-distance-top:0;mso-wrap-distance-right:9pt;mso-wrap-distance-bottom:0;mso-position-horizontal:absolute;mso-position-horizontal-relative:text;mso-position-vertical:absolute;mso-position-vertical-relative:text;mso-width-percent:0;mso-height-percent:0;mso-width-relative:page;mso-height-relative:page;v-text-anchor:top" o:gfxdata="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" filled="f" stroked="f">
                 <v:textbox style="mso-fit-shape-to-text:t">
                   <w:txbxContent>
                     <w:p>
@@ -164,7 +164,7 @@
                       <w:r>
                         <w:rPr>
                           <w:noProof/>
-                          <w:lang w:val="es-AR" w:eastAsia="es-AR"/>
+                          <w:lang w:val="en-US"/>
                         </w:rPr>
                         <w:drawing>
                           <wp:inline distT="0" distB="0" distL="0" distR="0" wp14:anchorId="74F6AD4C" wp14:editId="366345CE">
@@ -184,7 +184,7 @@
                                     </pic:cNvPicPr>
                                   </pic:nvPicPr>
                                   <pic:blipFill>
-                                    <a:blip r:embed="rId11">
+                                    <a:blip r:embed="rId9">
                                       <a:extLst>
                                         <a:ext uri="{28A0092B-C50C-407E-A947-70E740481C1C}">
                                           <a14:useLocalDpi xmlns:a14="http://schemas.microsoft.com/office/drawing/2010/main" val="0"/>
@@ -226,7 +226,7 @@
       <w:r>
         <w:rPr>
           <w:noProof/>
-          <w:lang w:eastAsia="es-AR"/>
+          <w:lang w:val="en-US"/>
         </w:rPr>
         <mc:AlternateContent>
           <mc:Choice Requires="wps">
@@ -287,9 +287,9 @@
               </wp:anchor>
             </w:drawing>
           </mc:Choice>
-          <mc:Fallback xmlns:cx="http://schemas.microsoft.com/office/drawing/2014/chartex" xmlns:w15="http://schemas.microsoft.com/office/word/2012/wordml" xmlns:w16se="http://schemas.microsoft.com/office/word/2015/wordml/symex">
+          <mc:Fallback>
             <w:pict>
-              <v:rect w14:anchorId="503EEA18" id="Rectangle 7" o:spid="_x0000_s1026" style="position:absolute;margin-left:-14.45pt;margin-top:.4pt;width:623.65pt;height:129.4pt;z-index:251654656;visibility:visible;mso-wrap-style:square;mso-width-percent:1050;mso-height-percent:0;mso-wrap-distance-left:9pt;mso-wrap-distance-top:0;mso-wrap-distance-right:9pt;mso-wrap-distance-bottom:0;mso-position-horizontal:absolute;mso-position-horizontal-relative:page;mso-position-vertical:absolute;mso-position-vertical-relative:page;mso-width-percent:1050;mso-height-percent:0;mso-width-relative:page;mso-height-relative:top-margin-area;v-text-anchor:top" o:gfxdata="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" o:allowincell="f" fillcolor="#92d050" strokecolor="#00b050">
+              <v:rect w14:anchorId="51D211FF" id="Rectangle 7" o:spid="_x0000_s1026" style="position:absolute;margin-left:-14.45pt;margin-top:.4pt;width:623.65pt;height:129.4pt;z-index:251654656;visibility:visible;mso-wrap-style:square;mso-width-percent:1050;mso-height-percent:0;mso-wrap-distance-left:9pt;mso-wrap-distance-top:0;mso-wrap-distance-right:9pt;mso-wrap-distance-bottom:0;mso-position-horizontal:absolute;mso-position-horizontal-relative:page;mso-position-vertical:absolute;mso-position-vertical-relative:page;mso-width-percent:1050;mso-height-percent:0;mso-width-relative:page;mso-height-relative:top-margin-area;v-text-anchor:top" o:gfxdata="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" o:allowincell="f" fillcolor="#92d050" strokecolor="#00b050">
                 <w10:wrap anchorx="page" anchory="page"/>
               </v:rect>
             </w:pict>
@@ -306,20 +306,12 @@
           <w:szCs w:val="72"/>
         </w:rPr>
       </w:pPr>
-    </w:p>
-    <w:p>
-      <w:pPr>
-        <w:pStyle w:val="Sinespaciado"/>
-        <w:rPr>
-          <w:rFonts w:ascii="Cambria" w:hAnsi="Cambria"/>
-          <w:sz w:val="72"/>
-          <w:szCs w:val="72"/>
-        </w:rPr>
-      </w:pPr>
+      <w:bookmarkStart w:id="0" w:name="_GoBack"/>
+      <w:bookmarkEnd w:id="0"/>
       <w:r>
         <w:rPr>
           <w:noProof/>
-          <w:lang w:val="es-AR" w:eastAsia="es-AR"/>
+          <w:lang w:val="en-US"/>
         </w:rPr>
         <mc:AlternateContent>
           <mc:Choice Requires="wps">
@@ -380,9 +372,9 @@
               </wp:anchor>
             </w:drawing>
           </mc:Choice>
-          <mc:Fallback xmlns:cx="http://schemas.microsoft.com/office/drawing/2014/chartex" xmlns:w15="http://schemas.microsoft.com/office/word/2012/wordml" xmlns:w16se="http://schemas.microsoft.com/office/word/2015/wordml/symex">
+          <mc:Fallback>
             <w:pict>
-              <v:rect w14:anchorId="4CCEC848" id="Rectangle 6" o:spid="_x0000_s1026" style="position:absolute;margin-left:0;margin-top:0;width:623.8pt;height:67.4pt;z-index:251653632;visibility:visible;mso-wrap-style:square;mso-width-percent:1050;mso-height-percent:900;mso-wrap-distance-left:9pt;mso-wrap-distance-top:0;mso-wrap-distance-right:9pt;mso-wrap-distance-bottom:0;mso-position-horizontal:center;mso-position-horizontal-relative:page;mso-position-vertical:bottom;mso-position-vertical-relative:page;mso-width-percent:1050;mso-height-percent:900;mso-width-relative:page;mso-height-relative:top-margin-area;v-text-anchor:top" o:gfxdata="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" o:allowincell="f" fillcolor="#92d050" strokecolor="#00b050">
+              <v:rect w14:anchorId="7FA953B8" id="Rectangle 6" o:spid="_x0000_s1026" style="position:absolute;margin-left:0;margin-top:0;width:623.8pt;height:67.4pt;z-index:251653632;visibility:visible;mso-wrap-style:square;mso-width-percent:1050;mso-height-percent:900;mso-wrap-distance-left:9pt;mso-wrap-distance-top:0;mso-wrap-distance-right:9pt;mso-wrap-distance-bottom:0;mso-position-horizontal:center;mso-position-horizontal-relative:page;mso-position-vertical:bottom;mso-position-vertical-relative:page;mso-width-percent:1050;mso-height-percent:900;mso-width-relative:page;mso-height-relative:top-margin-area;v-text-anchor:top" o:gfxdata="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" o:allowincell="f" fillcolor="#92d050" strokecolor="#00b050">
                 <w10:wrap anchorx="page" anchory="page"/>
               </v:rect>
             </w:pict>
@@ -392,7 +384,7 @@
       <w:r>
         <w:rPr>
           <w:noProof/>
-          <w:lang w:val="es-AR" w:eastAsia="es-AR"/>
+          <w:lang w:val="en-US"/>
         </w:rPr>
         <mc:AlternateContent>
           <mc:Choice Requires="wps">
@@ -456,9 +448,9 @@
               </wp:anchor>
             </w:drawing>
           </mc:Choice>
-          <mc:Fallback xmlns:cx="http://schemas.microsoft.com/office/drawing/2014/chartex" xmlns:w15="http://schemas.microsoft.com/office/word/2012/wordml" xmlns:w16se="http://schemas.microsoft.com/office/word/2015/wordml/symex">
+          <mc:Fallback>
             <w:pict>
-              <v:rect w14:anchorId="09C2B764" id="Rectangle 9" o:spid="_x0000_s1026" style="position:absolute;margin-left:38.95pt;margin-top:-20.65pt;width:7.15pt;height:882.7pt;z-index:251656704;visibility:visible;mso-wrap-style:square;mso-width-percent:0;mso-height-percent:1050;mso-wrap-distance-left:9pt;mso-wrap-distance-top:0;mso-wrap-distance-right:9pt;mso-wrap-distance-bottom:0;mso-position-horizontal:absolute;mso-position-horizontal-relative:page;mso-position-vertical:absolute;mso-position-vertical-relative:page;mso-width-percent:0;mso-height-percent:1050;mso-width-relative:page;mso-height-relative:page;v-text-anchor:top" o:gfxdata="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" o:allowincell="f" fillcolor="#e2efd9 [665]" strokecolor="#00b050">
+              <v:rect w14:anchorId="2A261E6A" id="Rectangle 9" o:spid="_x0000_s1026" style="position:absolute;margin-left:38.95pt;margin-top:-20.65pt;width:7.15pt;height:882.7pt;z-index:251656704;visibility:visible;mso-wrap-style:square;mso-width-percent:0;mso-height-percent:1050;mso-wrap-distance-left:9pt;mso-wrap-distance-top:0;mso-wrap-distance-right:9pt;mso-wrap-distance-bottom:0;mso-position-horizontal:absolute;mso-position-horizontal-relative:page;mso-position-vertical:absolute;mso-position-vertical-relative:page;mso-width-percent:0;mso-height-percent:1050;mso-width-relative:page;mso-height-relative:page;v-text-anchor:top" o:gfxdata="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" o:allowincell="f" fillcolor="#e2efd9 [665]" strokecolor="#00b050">
                 <w10:wrap anchorx="page" anchory="page"/>
               </v:rect>
             </w:pict>
@@ -569,7 +561,7 @@
           <w:noProof/>
           <w:sz w:val="72"/>
           <w:szCs w:val="72"/>
-          <w:lang w:eastAsia="es-AR"/>
+          <w:lang w:val="en-US"/>
         </w:rPr>
         <mc:AlternateContent>
           <mc:Choice Requires="wps">
@@ -634,14 +626,13 @@
                               <w:ind w:left="0"/>
                               <w:jc w:val="center"/>
                             </w:pPr>
-                            <w:bookmarkStart w:id="0" w:name="_GoBack"/>
                             <w:r>
                               <w:rPr>
                                 <w:rFonts w:ascii="Cambria" w:hAnsi="Cambria"/>
                                 <w:noProof/>
                                 <w:sz w:val="72"/>
                                 <w:szCs w:val="72"/>
-                                <w:lang w:val="es-AR" w:eastAsia="es-AR"/>
+                                <w:lang w:val="en-US"/>
                               </w:rPr>
                               <w:drawing>
                                 <wp:inline distT="0" distB="0" distL="0" distR="0" wp14:anchorId="56EAB6CB" wp14:editId="057379B1">
@@ -661,7 +652,7 @@
                                           </pic:cNvPicPr>
                                         </pic:nvPicPr>
                                         <pic:blipFill>
-                                          <a:blip r:embed="rId12">
+                                          <a:blip r:embed="rId10">
                                             <a:extLst>
                                               <a:ext uri="{28A0092B-C50C-407E-A947-70E740481C1C}">
                                                 <a14:useLocalDpi xmlns:a14="http://schemas.microsoft.com/office/drawing/2010/main" val="0"/>
@@ -691,7 +682,6 @@
                                 </wp:inline>
                               </w:drawing>
                             </w:r>
-                            <w:bookmarkEnd w:id="0"/>
                           </w:p>
                         </w:txbxContent>
                       </wps:txbx>
@@ -712,7 +702,7 @@
           </mc:Choice>
           <mc:Fallback>
             <w:pict>
-              <v:rect id="Rectangle 31" o:spid="_x0000_s1027" style="position:absolute;left:0;text-align:left;margin-left:103.8pt;margin-top:114.35pt;width:229.65pt;height:310.85pt;z-index:251662848;visibility:visible;mso-wrap-style:square;mso-width-percent:0;mso-height-percent:0;mso-wrap-distance-left:9pt;mso-wrap-distance-top:0;mso-wrap-distance-right:9pt;mso-wrap-distance-bottom:0;mso-position-horizontal:absolute;mso-position-horizontal-relative:margin;mso-position-vertical:absolute;mso-position-vertical-relative:text;mso-width-percent:0;mso-height-percent:0;mso-width-relative:page;mso-height-relative:page;v-text-anchor:top" o:gfxdata="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" filled="f" stroked="f">
+              <v:rect w14:anchorId="64E5EFB0" id="Rectangle 31" o:spid="_x0000_s1027" style="position:absolute;left:0;text-align:left;margin-left:103.8pt;margin-top:114.35pt;width:229.65pt;height:310.85pt;z-index:251662848;visibility:visible;mso-wrap-style:square;mso-width-percent:0;mso-height-percent:0;mso-wrap-distance-left:9pt;mso-wrap-distance-top:0;mso-wrap-distance-right:9pt;mso-wrap-distance-bottom:0;mso-position-horizontal:absolute;mso-position-horizontal-relative:margin;mso-position-vertical:absolute;mso-position-vertical-relative:text;mso-width-percent:0;mso-height-percent:0;mso-width-relative:page;mso-height-relative:page;v-text-anchor:top" o:gfxdata="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" filled="f" stroked="f">
                 <v:textbox>
                   <w:txbxContent>
                     <w:p>
@@ -720,14 +710,13 @@
                         <w:ind w:left="0"/>
                         <w:jc w:val="center"/>
                       </w:pPr>
-                      <w:bookmarkStart w:id="1" w:name="_GoBack"/>
                       <w:r>
                         <w:rPr>
                           <w:rFonts w:ascii="Cambria" w:hAnsi="Cambria"/>
                           <w:noProof/>
                           <w:sz w:val="72"/>
                           <w:szCs w:val="72"/>
-                          <w:lang w:val="es-AR" w:eastAsia="es-AR"/>
+                          <w:lang w:val="en-US"/>
                         </w:rPr>
                         <w:drawing>
                           <wp:inline distT="0" distB="0" distL="0" distR="0" wp14:anchorId="56EAB6CB" wp14:editId="057379B1">
@@ -747,7 +736,7 @@
                                     </pic:cNvPicPr>
                                   </pic:nvPicPr>
                                   <pic:blipFill>
-                                    <a:blip r:embed="rId12">
+                                    <a:blip r:embed="rId10">
                                       <a:extLst>
                                         <a:ext uri="{28A0092B-C50C-407E-A947-70E740481C1C}">
                                           <a14:useLocalDpi xmlns:a14="http://schemas.microsoft.com/office/drawing/2010/main" val="0"/>
@@ -777,7 +766,6 @@
                           </wp:inline>
                         </w:drawing>
                       </w:r>
-                      <w:bookmarkEnd w:id="1"/>
                     </w:p>
                   </w:txbxContent>
                 </v:textbox>
@@ -810,7 +798,7 @@
         <w:rPr>
           <w:noProof/>
           <w:color w:val="000000" w:themeColor="text1"/>
-          <w:lang w:eastAsia="es-AR"/>
+          <w:lang w:val="en-US"/>
         </w:rPr>
         <mc:AlternateContent>
           <mc:Choice Requires="wps">
@@ -922,7 +910,7 @@
           </mc:Choice>
           <mc:Fallback>
             <w:pict>
-              <v:shapetype id="_x0000_t202" coordsize="21600,21600" o:spt="202" path="m,l,21600r21600,l21600,xe">
+              <v:shapetype w14:anchorId="397EE097" id="_x0000_t202" coordsize="21600,21600" o:spt="202" path="m,l,21600r21600,l21600,xe">
                 <v:stroke joinstyle="miter"/>
                 <v:path gradientshapeok="t" o:connecttype="rect"/>
               </v:shapetype>
@@ -986,7 +974,7 @@
         <w:rPr>
           <w:noProof/>
           <w:color w:val="000000" w:themeColor="text1"/>
-          <w:lang w:eastAsia="es-AR"/>
+          <w:lang w:val="en-US"/>
         </w:rPr>
         <mc:AlternateContent>
           <mc:Choice Requires="wps">
@@ -1047,9 +1035,9 @@
               </wp:anchor>
             </w:drawing>
           </mc:Choice>
-          <mc:Fallback xmlns:cx="http://schemas.microsoft.com/office/drawing/2014/chartex" xmlns:w15="http://schemas.microsoft.com/office/word/2012/wordml" xmlns:w16se="http://schemas.microsoft.com/office/word/2015/wordml/symex">
+          <mc:Fallback>
             <w:pict>
-              <v:rect w14:anchorId="440815B9" id="Rectangle 17" o:spid="_x0000_s1026" style="position:absolute;margin-left:315.7pt;margin-top:-76.25pt;width:195.35pt;height:844.9pt;z-index:-251656704;visibility:visible;mso-wrap-style:square;mso-width-percent:0;mso-height-percent:0;mso-wrap-distance-left:9pt;mso-wrap-distance-top:0;mso-wrap-distance-right:9pt;mso-wrap-distance-bottom:0;mso-position-horizontal:absolute;mso-position-horizontal-relative:margin;mso-position-vertical:absolute;mso-position-vertical-relative:margin;mso-width-percent:0;mso-height-percent:0;mso-width-relative:page;mso-height-relative:page;v-text-anchor:top" o:gfxdata="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" fillcolor="#92d050" strokecolor="#ffc000">
+              <v:rect w14:anchorId="6F695DE0" id="Rectangle 17" o:spid="_x0000_s1026" style="position:absolute;margin-left:315.7pt;margin-top:-76.25pt;width:195.35pt;height:844.9pt;z-index:-251656704;visibility:visible;mso-wrap-style:square;mso-width-percent:0;mso-height-percent:0;mso-wrap-distance-left:9pt;mso-wrap-distance-top:0;mso-wrap-distance-right:9pt;mso-wrap-distance-bottom:0;mso-position-horizontal:absolute;mso-position-horizontal-relative:margin;mso-position-vertical:absolute;mso-position-vertical-relative:margin;mso-width-percent:0;mso-height-percent:0;mso-width-relative:page;mso-height-relative:page;v-text-anchor:top" o:gfxdata="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" fillcolor="#92d050" strokecolor="#ffc000">
                 <w10:wrap type="square" anchorx="margin" anchory="margin"/>
               </v:rect>
             </w:pict>
@@ -2325,32 +2313,32 @@
           <w:color w:val="auto"/>
         </w:rPr>
       </w:pPr>
-      <w:bookmarkStart w:id="2" w:name="_Toc492082386"/>
+      <w:bookmarkStart w:id="1" w:name="_Toc492082386"/>
       <w:r>
         <w:t>CONVOCATORIA</w:t>
       </w:r>
+      <w:bookmarkEnd w:id="1"/>
+    </w:p>
+    <w:p>
+      <w:pPr>
+        <w:pStyle w:val="GVR-Titulo2"/>
+      </w:pPr>
+      <w:bookmarkStart w:id="2" w:name="_Toc231031562"/>
+      <w:r>
+        <w:br/>
+      </w:r>
+      <w:bookmarkStart w:id="3" w:name="_Toc492082387"/>
+      <w:r>
+        <w:t xml:space="preserve">Convoca la </w:t>
+      </w:r>
+      <w:r>
+        <w:t>entrevista</w:t>
+      </w:r>
+      <w:r>
+        <w:t>:</w:t>
+      </w:r>
       <w:bookmarkEnd w:id="2"/>
-    </w:p>
-    <w:p>
-      <w:pPr>
-        <w:pStyle w:val="GVR-Titulo2"/>
-      </w:pPr>
-      <w:bookmarkStart w:id="3" w:name="_Toc231031562"/>
-      <w:r>
-        <w:br/>
-      </w:r>
-      <w:bookmarkStart w:id="4" w:name="_Toc492082387"/>
-      <w:r>
-        <w:t xml:space="preserve">Convoca la </w:t>
-      </w:r>
-      <w:r>
-        <w:t>entrevista</w:t>
-      </w:r>
-      <w:r>
-        <w:t>:</w:t>
-      </w:r>
       <w:bookmarkEnd w:id="3"/>
-      <w:bookmarkEnd w:id="4"/>
     </w:p>
     <w:p>
       <w:pPr>
@@ -2402,7 +2390,7 @@
           <w:lang w:eastAsia="es-ES"/>
         </w:rPr>
       </w:pPr>
-      <w:bookmarkStart w:id="5" w:name="_Toc231031563"/>
+      <w:bookmarkStart w:id="4" w:name="_Toc231031563"/>
       <w:r>
         <w:rPr>
           <w:rFonts w:asciiTheme="minorHAnsi" w:hAnsiTheme="minorHAnsi" w:cstheme="minorHAnsi"/>
@@ -2411,7 +2399,7 @@
         </w:rPr>
         <w:br/>
       </w:r>
-      <w:bookmarkStart w:id="6" w:name="_Toc492082388"/>
+      <w:bookmarkStart w:id="5" w:name="_Toc492082388"/>
       <w:r>
         <w:rPr>
           <w:rFonts w:asciiTheme="minorHAnsi" w:hAnsiTheme="minorHAnsi" w:cstheme="minorHAnsi"/>
@@ -2436,8 +2424,8 @@
         </w:rPr>
         <w:t>:</w:t>
       </w:r>
+      <w:bookmarkEnd w:id="4"/>
       <w:bookmarkEnd w:id="5"/>
-      <w:bookmarkEnd w:id="6"/>
       <w:r>
         <w:rPr>
           <w:rFonts w:asciiTheme="minorHAnsi" w:hAnsiTheme="minorHAnsi" w:cstheme="minorHAnsi"/>
@@ -2454,7 +2442,7 @@
           <w:lang w:eastAsia="es-ES"/>
         </w:rPr>
       </w:pPr>
-      <w:bookmarkStart w:id="7" w:name="_Toc231031564"/>
+      <w:bookmarkStart w:id="6" w:name="_Toc231031564"/>
       <w:r>
         <w:t>Convocada el día 25 de Agosto de 2017</w:t>
       </w:r>
@@ -2466,47 +2454,47 @@
       <w:r>
         <w:br/>
       </w:r>
-      <w:bookmarkStart w:id="8" w:name="_Toc492082389"/>
+      <w:bookmarkStart w:id="7" w:name="_Toc492082389"/>
       <w:r>
         <w:t>Medio de Comunicación:</w:t>
       </w:r>
+      <w:bookmarkEnd w:id="6"/>
       <w:bookmarkEnd w:id="7"/>
+    </w:p>
+    <w:p>
+      <w:pPr>
+        <w:pStyle w:val="GVR-Normal"/>
+      </w:pPr>
+      <w:r>
+        <w:t>La comunicación se estableció durante el desarrollo de clase.</w:t>
+      </w:r>
+    </w:p>
+    <w:p>
+      <w:pPr>
+        <w:pStyle w:val="GVR-Normal"/>
+        <w:rPr>
+          <w:lang w:eastAsia="es-ES"/>
+        </w:rPr>
+      </w:pPr>
+    </w:p>
+    <w:p>
+      <w:pPr>
+        <w:pStyle w:val="GVR-Titulo1"/>
+      </w:pPr>
+      <w:bookmarkStart w:id="8" w:name="_Toc492082390"/>
+      <w:r>
+        <w:t>Declaración de roles, identidades y preocupaciones</w:t>
+      </w:r>
       <w:bookmarkEnd w:id="8"/>
     </w:p>
     <w:p>
       <w:pPr>
         <w:pStyle w:val="GVR-Normal"/>
-      </w:pPr>
-      <w:r>
-        <w:t>La comunicación se estableció durante el desarrollo de clase.</w:t>
-      </w:r>
-    </w:p>
-    <w:p>
-      <w:pPr>
-        <w:pStyle w:val="GVR-Normal"/>
-        <w:rPr>
-          <w:lang w:eastAsia="es-ES"/>
-        </w:rPr>
-      </w:pPr>
-    </w:p>
-    <w:p>
-      <w:pPr>
-        <w:pStyle w:val="GVR-Titulo1"/>
-      </w:pPr>
-      <w:bookmarkStart w:id="9" w:name="_Toc492082390"/>
-      <w:r>
-        <w:t>Declaración de roles, identidades y preocupaciones</w:t>
-      </w:r>
-      <w:bookmarkEnd w:id="9"/>
-    </w:p>
-    <w:p>
-      <w:pPr>
-        <w:pStyle w:val="GVR-Normal"/>
         <w:rPr>
           <w:lang w:val="es-ES"/>
         </w:rPr>
       </w:pPr>
-      <w:bookmarkStart w:id="10" w:name="_Toc231031565"/>
+      <w:bookmarkStart w:id="9" w:name="_Toc231031565"/>
       <w:r>
         <w:t>El entrevistador alumno de la Universidad, en su rol de participante de un concurso de proyectos, se compromete a tratar al entrevistado como Cliente del proyecto.</w:t>
       </w:r>
@@ -2528,36 +2516,65 @@
           <w:lang w:eastAsia="es-ES"/>
         </w:rPr>
       </w:pPr>
-      <w:bookmarkStart w:id="11" w:name="_Toc492082391"/>
+      <w:bookmarkStart w:id="10" w:name="_Toc492082391"/>
       <w:r>
         <w:rPr>
           <w:lang w:eastAsia="es-ES"/>
         </w:rPr>
         <w:t>T</w:t>
       </w:r>
+      <w:bookmarkEnd w:id="9"/>
+      <w:r>
+        <w:rPr>
+          <w:lang w:eastAsia="es-ES"/>
+        </w:rPr>
+        <w:t>emario de la entrevista</w:t>
+      </w:r>
       <w:bookmarkEnd w:id="10"/>
-      <w:r>
+    </w:p>
+    <w:p>
+      <w:pPr>
+        <w:pStyle w:val="GVR-Titulo2"/>
+      </w:pPr>
+      <w:bookmarkStart w:id="11" w:name="_Toc231031566"/>
+      <w:bookmarkStart w:id="12" w:name="_Toc492082392"/>
+      <w:r>
+        <w:t>Fecha</w:t>
+      </w:r>
+      <w:r>
+        <w:t>:</w:t>
+      </w:r>
+      <w:bookmarkEnd w:id="11"/>
+      <w:bookmarkEnd w:id="12"/>
+      <w:r>
+        <w:tab/>
+      </w:r>
+    </w:p>
+    <w:p>
+      <w:pPr>
+        <w:pStyle w:val="GVR-Normal"/>
         <w:rPr>
           <w:lang w:eastAsia="es-ES"/>
         </w:rPr>
-        <w:t>emario de la entrevista</w:t>
-      </w:r>
-      <w:bookmarkEnd w:id="11"/>
+      </w:pPr>
+      <w:bookmarkStart w:id="13" w:name="_Toc231031567"/>
+      <w:r>
+        <w:t>25 de agosto de 2017.</w:t>
+      </w:r>
     </w:p>
     <w:p>
       <w:pPr>
         <w:pStyle w:val="GVR-Titulo2"/>
       </w:pPr>
-      <w:bookmarkStart w:id="12" w:name="_Toc231031566"/>
-      <w:bookmarkStart w:id="13" w:name="_Toc492082392"/>
-      <w:r>
-        <w:t>Fecha</w:t>
+      <w:bookmarkStart w:id="14" w:name="_Toc492082393"/>
+      <w:r>
+        <w:t>Hora</w:t>
       </w:r>
       <w:r>
         <w:t>:</w:t>
       </w:r>
-      <w:bookmarkEnd w:id="12"/>
       <w:bookmarkEnd w:id="13"/>
+      <w:bookmarkEnd w:id="14"/>
       <w:r>
         <w:tab/>
       </w:r>
@@ -2569,53 +2586,24 @@
           <w:lang w:eastAsia="es-ES"/>
         </w:rPr>
       </w:pPr>
-      <w:bookmarkStart w:id="14" w:name="_Toc231031567"/>
-      <w:r>
-        <w:t>25 de agosto de 2017.</w:t>
+      <w:bookmarkStart w:id="15" w:name="_Toc231031568"/>
+      <w:r>
+        <w:t xml:space="preserve">19:00 </w:t>
+      </w:r>
+      <w:proofErr w:type="spellStart"/>
+      <w:r>
+        <w:t>hs</w:t>
+      </w:r>
+      <w:proofErr w:type="spellEnd"/>
+      <w:r>
+        <w:t>.</w:t>
       </w:r>
     </w:p>
     <w:p>
       <w:pPr>
         <w:pStyle w:val="GVR-Titulo2"/>
       </w:pPr>
-      <w:bookmarkStart w:id="15" w:name="_Toc492082393"/>
-      <w:r>
-        <w:t>Hora</w:t>
-      </w:r>
-      <w:r>
-        <w:t>:</w:t>
-      </w:r>
-      <w:bookmarkEnd w:id="14"/>
-      <w:bookmarkEnd w:id="15"/>
-      <w:r>
-        <w:tab/>
-      </w:r>
-    </w:p>
-    <w:p>
-      <w:pPr>
-        <w:pStyle w:val="GVR-Normal"/>
-        <w:rPr>
-          <w:lang w:eastAsia="es-ES"/>
-        </w:rPr>
-      </w:pPr>
-      <w:bookmarkStart w:id="16" w:name="_Toc231031568"/>
-      <w:r>
-        <w:t xml:space="preserve">19:00 </w:t>
-      </w:r>
-      <w:proofErr w:type="spellStart"/>
-      <w:r>
-        <w:t>hs</w:t>
-      </w:r>
-      <w:proofErr w:type="spellEnd"/>
-      <w:r>
-        <w:t>.</w:t>
-      </w:r>
-    </w:p>
-    <w:p>
-      <w:pPr>
-        <w:pStyle w:val="GVR-Titulo2"/>
-      </w:pPr>
-      <w:bookmarkStart w:id="17" w:name="_Toc492082394"/>
+      <w:bookmarkStart w:id="16" w:name="_Toc492082394"/>
       <w:r>
         <w:lastRenderedPageBreak/>
         <w:t>Lugar</w:t>
@@ -2623,8 +2611,8 @@
       <w:r>
         <w:t>:</w:t>
       </w:r>
+      <w:bookmarkEnd w:id="15"/>
       <w:bookmarkEnd w:id="16"/>
-      <w:bookmarkEnd w:id="17"/>
       <w:r>
         <w:tab/>
       </w:r>
@@ -2651,28 +2639,20 @@
       <w:pPr>
         <w:pStyle w:val="GVR-Titulo2"/>
       </w:pPr>
-      <w:bookmarkStart w:id="18" w:name="_Toc231031569"/>
-      <w:bookmarkStart w:id="19" w:name="_Toc492082395"/>
+      <w:bookmarkStart w:id="17" w:name="_Toc231031569"/>
+      <w:bookmarkStart w:id="18" w:name="_Toc492082395"/>
       <w:r>
         <w:t>Temario Propuesto:</w:t>
       </w:r>
+      <w:bookmarkEnd w:id="17"/>
       <w:bookmarkEnd w:id="18"/>
-      <w:bookmarkEnd w:id="19"/>
     </w:p>
     <w:p>
       <w:pPr>
         <w:pStyle w:val="GVR-Normal"/>
       </w:pPr>
       <w:r>
-        <w:t xml:space="preserve">Consta de tres preguntas aleatorias (a pedido del cliente) en principio </w:t>
-      </w:r>
-      <w:proofErr w:type="gramStart"/>
-      <w:r>
-        <w:t>relacionadas</w:t>
-      </w:r>
-      <w:proofErr w:type="gramEnd"/>
-      <w:r>
-        <w:t xml:space="preserve"> con inquietudes del grupo de desarrollo sobre el tema de proyecto definido.</w:t>
+        <w:t>Consta de tres preguntas aleatorias (a pedido del cliente) en principio relacionadas con inquietudes del grupo de desarrollo sobre el tema de proyecto definido.</w:t>
       </w:r>
     </w:p>
     <w:p>
@@ -2688,17 +2668,17 @@
       <w:pPr>
         <w:pStyle w:val="GVR-Titulo2"/>
       </w:pPr>
-      <w:bookmarkStart w:id="20" w:name="_Toc492082396"/>
+      <w:bookmarkStart w:id="19" w:name="_Toc492082396"/>
       <w:r>
         <w:t>Objetivos:</w:t>
       </w:r>
-      <w:bookmarkEnd w:id="20"/>
+      <w:bookmarkEnd w:id="19"/>
     </w:p>
     <w:p>
       <w:pPr>
         <w:pStyle w:val="GVR-Normal"/>
       </w:pPr>
-      <w:bookmarkStart w:id="21" w:name="_Toc231031572"/>
+      <w:bookmarkStart w:id="20" w:name="_Toc231031572"/>
       <w:r>
         <w:t>Siendo la reunión inicial, lo que se busca es un primer acercamiento a las necesidades concretas del cliente, previo a la reunión lo único conocido era, en líneas generales, como funcionaria el proyecto.</w:t>
       </w:r>
@@ -2717,12 +2697,12 @@
       <w:pPr>
         <w:pStyle w:val="GVR-Titulo2"/>
       </w:pPr>
-      <w:bookmarkStart w:id="22" w:name="_Toc492082397"/>
+      <w:bookmarkStart w:id="21" w:name="_Toc492082397"/>
       <w:r>
         <w:t>Participantes</w:t>
       </w:r>
+      <w:bookmarkEnd w:id="20"/>
       <w:bookmarkEnd w:id="21"/>
-      <w:bookmarkEnd w:id="22"/>
       <w:r>
         <w:t xml:space="preserve"> </w:t>
       </w:r>
@@ -2731,7 +2711,7 @@
       <w:pPr>
         <w:pStyle w:val="GVR-Normal"/>
       </w:pPr>
-      <w:bookmarkStart w:id="23" w:name="_Toc231031576"/>
+      <w:bookmarkStart w:id="22" w:name="_Toc231031576"/>
       <w:r>
         <w:t>Clientes:</w:t>
       </w:r>
@@ -2801,40 +2781,40 @@
           <w:lang w:eastAsia="es-ES"/>
         </w:rPr>
       </w:pPr>
-      <w:bookmarkStart w:id="24" w:name="_Toc231031577"/>
+      <w:bookmarkStart w:id="23" w:name="_Toc231031577"/>
+      <w:bookmarkEnd w:id="22"/>
+    </w:p>
+    <w:p>
+      <w:pPr>
+        <w:pStyle w:val="GVR-Titulo2"/>
+      </w:pPr>
+      <w:bookmarkStart w:id="24" w:name="_Toc492082398"/>
+      <w:r>
+        <w:t>Observaciones:</w:t>
+      </w:r>
       <w:bookmarkEnd w:id="23"/>
+      <w:bookmarkEnd w:id="24"/>
+    </w:p>
+    <w:p>
+      <w:pPr>
+        <w:pStyle w:val="GVR-Normal"/>
+      </w:pPr>
+      <w:bookmarkStart w:id="25" w:name="_Toc231031578"/>
+      <w:r>
+        <w:t>La documentación de esta entrevista, posee un adjunto digital denominado Reunion_01 (Audio)</w:t>
+      </w:r>
     </w:p>
     <w:p>
       <w:pPr>
         <w:pStyle w:val="GVR-Titulo2"/>
       </w:pPr>
-      <w:bookmarkStart w:id="25" w:name="_Toc492082398"/>
-      <w:r>
-        <w:t>Observaciones:</w:t>
-      </w:r>
-      <w:bookmarkEnd w:id="24"/>
-      <w:bookmarkEnd w:id="25"/>
-    </w:p>
-    <w:p>
-      <w:pPr>
-        <w:pStyle w:val="GVR-Normal"/>
-      </w:pPr>
-      <w:bookmarkStart w:id="26" w:name="_Toc231031578"/>
-      <w:r>
-        <w:t>La documentación de esta entrevista, posee un adjunto digital denominado Reunion_01 (Audio)</w:t>
-      </w:r>
-    </w:p>
-    <w:p>
-      <w:pPr>
-        <w:pStyle w:val="GVR-Titulo2"/>
-      </w:pPr>
-      <w:bookmarkStart w:id="27" w:name="_Toc492082399"/>
+      <w:bookmarkStart w:id="26" w:name="_Toc492082399"/>
       <w:r>
         <w:lastRenderedPageBreak/>
         <w:t>Anexos:</w:t>
       </w:r>
+      <w:bookmarkEnd w:id="25"/>
       <w:bookmarkEnd w:id="26"/>
-      <w:bookmarkEnd w:id="27"/>
     </w:p>
     <w:p>
       <w:pPr>
@@ -2849,9 +2829,9 @@
           <w:szCs w:val="22"/>
         </w:rPr>
       </w:pPr>
-      <w:hyperlink r:id="rId13" w:history="1">
-        <w:bookmarkStart w:id="28" w:name="_Toc491717094"/>
-        <w:bookmarkStart w:id="29" w:name="_Toc492082400"/>
+      <w:hyperlink r:id="rId11" w:history="1">
+        <w:bookmarkStart w:id="27" w:name="_Toc491717094"/>
+        <w:bookmarkStart w:id="28" w:name="_Toc492082400"/>
         <w:r>
           <w:rPr>
             <w:rStyle w:val="Hipervnculo"/>
@@ -2864,8 +2844,8 @@
           </w:rPr>
           <w:t>Reunion_01 (Audio)</w:t>
         </w:r>
+        <w:bookmarkEnd w:id="27"/>
         <w:bookmarkEnd w:id="28"/>
-        <w:bookmarkEnd w:id="29"/>
       </w:hyperlink>
     </w:p>
     <w:p>
@@ -2882,11 +2862,11 @@
       <w:pPr>
         <w:pStyle w:val="GVR-Titulo2"/>
       </w:pPr>
-      <w:bookmarkStart w:id="30" w:name="_Toc492082401"/>
+      <w:bookmarkStart w:id="29" w:name="_Toc492082401"/>
       <w:r>
         <w:t>Citas destacadas:</w:t>
       </w:r>
-      <w:bookmarkEnd w:id="30"/>
+      <w:bookmarkEnd w:id="29"/>
     </w:p>
     <w:p>
       <w:pPr>
@@ -2915,7 +2895,7 @@
     </w:p>
     <w:tbl>
       <w:tblPr>
-        <w:tblStyle w:val="GridTable2Accent6"/>
+        <w:tblStyle w:val="Tabladecuadrcula2-nfasis61"/>
         <w:tblW w:w="0" w:type="auto"/>
         <w:tblLook w:val="04A0" w:firstRow="1" w:lastRow="0" w:firstColumn="1" w:lastColumn="0" w:noHBand="0" w:noVBand="1"/>
       </w:tblPr>
@@ -3257,8 +3237,8 @@
       </w:pPr>
     </w:p>
     <w:sectPr>
-      <w:headerReference w:type="default" r:id="rId14"/>
-      <w:footerReference w:type="default" r:id="rId15"/>
+      <w:headerReference w:type="default" r:id="rId12"/>
+      <w:footerReference w:type="default" r:id="rId13"/>
       <w:pgSz w:w="11906" w:h="16838"/>
       <w:pgMar w:top="1675" w:right="1701" w:bottom="1417" w:left="1701" w:header="567" w:footer="572" w:gutter="0"/>
       <w:cols w:space="708"/>
@@ -3270,7 +3250,7 @@
 </file>
 
 <file path=word/endnotes.xml><?xml version="1.0" encoding="utf-8"?>
-<w:endnotes xmlns:wpc="http://schemas.microsoft.com/office/word/2010/wordprocessingCanvas" xmlns:mc="http://schemas.openxmlformats.org/markup-compatibility/2006" xmlns:o="urn:schemas-microsoft-com:office:office" xmlns:r="http://schemas.openxmlformats.org/officeDocument/2006/relationships" xmlns:m="http://schemas.openxmlformats.org/officeDocument/2006/math" xmlns:v="urn:schemas-microsoft-com:vml" xmlns:wp14="http://schemas.microsoft.com/office/word/2010/wordprocessingDrawing" xmlns:wp="http://schemas.openxmlformats.org/drawingml/2006/wordprocessingDrawing" xmlns:w10="urn:schemas-microsoft-com:office:word" xmlns:w="http://schemas.openxmlformats.org/wordprocessingml/2006/main" xmlns:w14="http://schemas.microsoft.com/office/word/2010/wordml" xmlns:wpg="http://schemas.microsoft.com/office/word/2010/wordprocessingGroup" xmlns:wpi="http://schemas.microsoft.com/office/word/2010/wordprocessingInk" xmlns:wne="http://schemas.microsoft.com/office/word/2006/wordml" xmlns:wps="http://schemas.microsoft.com/office/word/2010/wordprocessingShape" mc:Ignorable="w14 wp14">
+<w:endnotes xmlns:wpc="http://schemas.microsoft.com/office/word/2010/wordprocessingCanvas" xmlns:cx="http://schemas.microsoft.com/office/drawing/2014/chartex" xmlns:mc="http://schemas.openxmlformats.org/markup-compatibility/2006" xmlns:o="urn:schemas-microsoft-com:office:office" xmlns:r="http://schemas.openxmlformats.org/officeDocument/2006/relationships" xmlns:m="http://schemas.openxmlformats.org/officeDocument/2006/math" xmlns:v="urn:schemas-microsoft-com:vml" xmlns:wp14="http://schemas.microsoft.com/office/word/2010/wordprocessingDrawing" xmlns:wp="http://schemas.openxmlformats.org/drawingml/2006/wordprocessingDrawing" xmlns:w10="urn:schemas-microsoft-com:office:word" xmlns:w="http://schemas.openxmlformats.org/wordprocessingml/2006/main" xmlns:w14="http://schemas.microsoft.com/office/word/2010/wordml" xmlns:w15="http://schemas.microsoft.com/office/word/2012/wordml" xmlns:w16se="http://schemas.microsoft.com/office/word/2015/wordml/symex" xmlns:wpg="http://schemas.microsoft.com/office/word/2010/wordprocessingGroup" xmlns:wpi="http://schemas.microsoft.com/office/word/2010/wordprocessingInk" xmlns:wne="http://schemas.microsoft.com/office/word/2006/wordml" xmlns:wps="http://schemas.microsoft.com/office/word/2010/wordprocessingShape" mc:Ignorable="w14 w15 w16se wp14">
   <w:endnote w:type="separator" w:id="-1">
     <w:p>
       <w:pPr>
@@ -3297,7 +3277,7 @@
 </file>
 
 <file path=word/footer1.xml><?xml version="1.0" encoding="utf-8"?>
-<w:ftr xmlns:wpc="http://schemas.microsoft.com/office/word/2010/wordprocessingCanvas" xmlns:mc="http://schemas.openxmlformats.org/markup-compatibility/2006" xmlns:o="urn:schemas-microsoft-com:office:office" xmlns:r="http://schemas.openxmlformats.org/officeDocument/2006/relationships" xmlns:m="http://schemas.openxmlformats.org/officeDocument/2006/math" xmlns:v="urn:schemas-microsoft-com:vml" xmlns:wp14="http://schemas.microsoft.com/office/word/2010/wordprocessingDrawing" xmlns:wp="http://schemas.openxmlformats.org/drawingml/2006/wordprocessingDrawing" xmlns:w10="urn:schemas-microsoft-com:office:word" xmlns:w="http://schemas.openxmlformats.org/wordprocessingml/2006/main" xmlns:w14="http://schemas.microsoft.com/office/word/2010/wordml" xmlns:wpg="http://schemas.microsoft.com/office/word/2010/wordprocessingGroup" xmlns:wpi="http://schemas.microsoft.com/office/word/2010/wordprocessingInk" xmlns:wne="http://schemas.microsoft.com/office/word/2006/wordml" xmlns:wps="http://schemas.microsoft.com/office/word/2010/wordprocessingShape" mc:Ignorable="w14 wp14">
+<w:ftr xmlns:wpc="http://schemas.microsoft.com/office/word/2010/wordprocessingCanvas" xmlns:cx="http://schemas.microsoft.com/office/drawing/2014/chartex" xmlns:mc="http://schemas.openxmlformats.org/markup-compatibility/2006" xmlns:o="urn:schemas-microsoft-com:office:office" xmlns:r="http://schemas.openxmlformats.org/officeDocument/2006/relationships" xmlns:m="http://schemas.openxmlformats.org/officeDocument/2006/math" xmlns:v="urn:schemas-microsoft-com:vml" xmlns:wp14="http://schemas.microsoft.com/office/word/2010/wordprocessingDrawing" xmlns:wp="http://schemas.openxmlformats.org/drawingml/2006/wordprocessingDrawing" xmlns:w10="urn:schemas-microsoft-com:office:word" xmlns:w="http://schemas.openxmlformats.org/wordprocessingml/2006/main" xmlns:w14="http://schemas.microsoft.com/office/word/2010/wordml" xmlns:w15="http://schemas.microsoft.com/office/word/2012/wordml" xmlns:w16se="http://schemas.microsoft.com/office/word/2015/wordml/symex" xmlns:wpg="http://schemas.microsoft.com/office/word/2010/wordprocessingGroup" xmlns:wpi="http://schemas.microsoft.com/office/word/2010/wordprocessingInk" xmlns:wne="http://schemas.microsoft.com/office/word/2006/wordml" xmlns:wps="http://schemas.microsoft.com/office/word/2010/wordprocessingShape" mc:Ignorable="w14 w15 w16se wp14">
   <w:p>
     <w:pPr>
       <w:tabs>
@@ -3308,7 +3288,7 @@
     <w:r>
       <w:rPr>
         <w:noProof/>
-        <w:lang w:val="es-AR" w:eastAsia="es-AR"/>
+        <w:lang w:val="en-US"/>
       </w:rPr>
       <mc:AlternateContent>
         <mc:Choice Requires="wps">
@@ -3376,7 +3356,7 @@
                           <w:r>
                             <w:rPr>
                               <w:noProof/>
-                              <w:lang w:val="es-AR" w:eastAsia="es-AR"/>
+                              <w:lang w:val="en-US"/>
                             </w:rPr>
                             <w:drawing>
                               <wp:inline distT="0" distB="0" distL="0" distR="0" wp14:anchorId="6B06DDB6" wp14:editId="01748715">
@@ -3447,7 +3427,7 @@
         </mc:Choice>
         <mc:Fallback>
           <w:pict>
-            <v:rect id="Rectangle 45" o:spid="_x0000_s1030" style="position:absolute;left:0;text-align:left;margin-left:-73.9pt;margin-top:-35.65pt;width:137.8pt;height:76.4pt;z-index:251663360;visibility:visible;mso-wrap-style:square;mso-width-percent:0;mso-height-percent:0;mso-wrap-distance-left:9pt;mso-wrap-distance-top:0;mso-wrap-distance-right:9pt;mso-wrap-distance-bottom:0;mso-position-horizontal:absolute;mso-position-horizontal-relative:text;mso-position-vertical:absolute;mso-position-vertical-relative:text;mso-width-percent:0;mso-height-percent:0;mso-width-relative:page;mso-height-relative:page;v-text-anchor:top" o:gfxdata="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" filled="f" stroked="f">
+            <v:rect w14:anchorId="73D1C2C9" id="Rectangle 45" o:spid="_x0000_s1030" style="position:absolute;left:0;text-align:left;margin-left:-73.9pt;margin-top:-35.65pt;width:137.8pt;height:76.4pt;z-index:251663360;visibility:visible;mso-wrap-style:square;mso-width-percent:0;mso-height-percent:0;mso-wrap-distance-left:9pt;mso-wrap-distance-top:0;mso-wrap-distance-right:9pt;mso-wrap-distance-bottom:0;mso-position-horizontal:absolute;mso-position-horizontal-relative:text;mso-position-vertical:absolute;mso-position-vertical-relative:text;mso-width-percent:0;mso-height-percent:0;mso-width-relative:page;mso-height-relative:page;v-text-anchor:top" o:gfxdata="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" filled="f" stroked="f">
               <v:textbox style="mso-fit-shape-to-text:t">
                 <w:txbxContent>
                   <w:p>
@@ -3458,7 +3438,7 @@
                     <w:r>
                       <w:rPr>
                         <w:noProof/>
-                        <w:lang w:val="es-AR" w:eastAsia="es-AR"/>
+                        <w:lang w:val="en-US"/>
                       </w:rPr>
                       <w:drawing>
                         <wp:inline distT="0" distB="0" distL="0" distR="0" wp14:anchorId="6B06DDB6" wp14:editId="01748715">
@@ -3478,7 +3458,7 @@
                                   </pic:cNvPicPr>
                                 </pic:nvPicPr>
                                 <pic:blipFill>
-                                  <a:blip r:embed="rId2">
+                                  <a:blip r:embed="rId1">
                                     <a:extLst>
                                       <a:ext uri="{28A0092B-C50C-407E-A947-70E740481C1C}">
                                         <a14:useLocalDpi xmlns:a14="http://schemas.microsoft.com/office/drawing/2010/main" val="0"/>
@@ -3522,7 +3502,7 @@
 </file>
 
 <file path=word/footnotes.xml><?xml version="1.0" encoding="utf-8"?>
-<w:footnotes xmlns:wpc="http://schemas.microsoft.com/office/word/2010/wordprocessingCanvas" xmlns:mc="http://schemas.openxmlformats.org/markup-compatibility/2006" xmlns:o="urn:schemas-microsoft-com:office:office" xmlns:r="http://schemas.openxmlformats.org/officeDocument/2006/relationships" xmlns:m="http://schemas.openxmlformats.org/officeDocument/2006/math" xmlns:v="urn:schemas-microsoft-com:vml" xmlns:wp14="http://schemas.microsoft.com/office/word/2010/wordprocessingDrawing" xmlns:wp="http://schemas.openxmlformats.org/drawingml/2006/wordprocessingDrawing" xmlns:w10="urn:schemas-microsoft-com:office:word" xmlns:w="http://schemas.openxmlformats.org/wordprocessingml/2006/main" xmlns:w14="http://schemas.microsoft.com/office/word/2010/wordml" xmlns:wpg="http://schemas.microsoft.com/office/word/2010/wordprocessingGroup" xmlns:wpi="http://schemas.microsoft.com/office/word/2010/wordprocessingInk" xmlns:wne="http://schemas.microsoft.com/office/word/2006/wordml" xmlns:wps="http://schemas.microsoft.com/office/word/2010/wordprocessingShape" mc:Ignorable="w14 wp14">
+<w:footnotes xmlns:wpc="http://schemas.microsoft.com/office/word/2010/wordprocessingCanvas" xmlns:cx="http://schemas.microsoft.com/office/drawing/2014/chartex" xmlns:mc="http://schemas.openxmlformats.org/markup-compatibility/2006" xmlns:o="urn:schemas-microsoft-com:office:office" xmlns:r="http://schemas.openxmlformats.org/officeDocument/2006/relationships" xmlns:m="http://schemas.openxmlformats.org/officeDocument/2006/math" xmlns:v="urn:schemas-microsoft-com:vml" xmlns:wp14="http://schemas.microsoft.com/office/word/2010/wordprocessingDrawing" xmlns:wp="http://schemas.openxmlformats.org/drawingml/2006/wordprocessingDrawing" xmlns:w10="urn:schemas-microsoft-com:office:word" xmlns:w="http://schemas.openxmlformats.org/wordprocessingml/2006/main" xmlns:w14="http://schemas.microsoft.com/office/word/2010/wordml" xmlns:w15="http://schemas.microsoft.com/office/word/2012/wordml" xmlns:w16se="http://schemas.microsoft.com/office/word/2015/wordml/symex" xmlns:wpg="http://schemas.microsoft.com/office/word/2010/wordprocessingGroup" xmlns:wpi="http://schemas.microsoft.com/office/word/2010/wordprocessingInk" xmlns:wne="http://schemas.microsoft.com/office/word/2006/wordml" xmlns:wps="http://schemas.microsoft.com/office/word/2010/wordprocessingShape" mc:Ignorable="w14 w15 w16se wp14">
   <w:footnote w:type="separator" w:id="-1">
     <w:p>
       <w:pPr>
@@ -3549,7 +3529,7 @@
 </file>
 
 <file path=word/header1.xml><?xml version="1.0" encoding="utf-8"?>
-<w:hdr xmlns:wpc="http://schemas.microsoft.com/office/word/2010/wordprocessingCanvas" xmlns:mc="http://schemas.openxmlformats.org/markup-compatibility/2006" xmlns:o="urn:schemas-microsoft-com:office:office" xmlns:r="http://schemas.openxmlformats.org/officeDocument/2006/relationships" xmlns:m="http://schemas.openxmlformats.org/officeDocument/2006/math" xmlns:v="urn:schemas-microsoft-com:vml" xmlns:wp14="http://schemas.microsoft.com/office/word/2010/wordprocessingDrawing" xmlns:wp="http://schemas.openxmlformats.org/drawingml/2006/wordprocessingDrawing" xmlns:w10="urn:schemas-microsoft-com:office:word" xmlns:w="http://schemas.openxmlformats.org/wordprocessingml/2006/main" xmlns:w14="http://schemas.microsoft.com/office/word/2010/wordml" xmlns:wpg="http://schemas.microsoft.com/office/word/2010/wordprocessingGroup" xmlns:wpi="http://schemas.microsoft.com/office/word/2010/wordprocessingInk" xmlns:wne="http://schemas.microsoft.com/office/word/2006/wordml" xmlns:wps="http://schemas.microsoft.com/office/word/2010/wordprocessingShape" mc:Ignorable="w14 wp14">
+<w:hdr xmlns:wpc="http://schemas.microsoft.com/office/word/2010/wordprocessingCanvas" xmlns:cx="http://schemas.microsoft.com/office/drawing/2014/chartex" xmlns:mc="http://schemas.openxmlformats.org/markup-compatibility/2006" xmlns:o="urn:schemas-microsoft-com:office:office" xmlns:r="http://schemas.openxmlformats.org/officeDocument/2006/relationships" xmlns:m="http://schemas.openxmlformats.org/officeDocument/2006/math" xmlns:v="urn:schemas-microsoft-com:vml" xmlns:wp14="http://schemas.microsoft.com/office/word/2010/wordprocessingDrawing" xmlns:wp="http://schemas.openxmlformats.org/drawingml/2006/wordprocessingDrawing" xmlns:w10="urn:schemas-microsoft-com:office:word" xmlns:w="http://schemas.openxmlformats.org/wordprocessingml/2006/main" xmlns:w14="http://schemas.microsoft.com/office/word/2010/wordml" xmlns:w15="http://schemas.microsoft.com/office/word/2012/wordml" xmlns:w16se="http://schemas.microsoft.com/office/word/2015/wordml/symex" xmlns:wpg="http://schemas.microsoft.com/office/word/2010/wordprocessingGroup" xmlns:wpi="http://schemas.microsoft.com/office/word/2010/wordprocessingInk" xmlns:wne="http://schemas.microsoft.com/office/word/2006/wordml" xmlns:wps="http://schemas.microsoft.com/office/word/2010/wordprocessingShape" mc:Ignorable="w14 w15 w16se wp14">
   <w:p>
     <w:pPr>
       <w:pStyle w:val="Encabezado"/>
@@ -3562,7 +3542,7 @@
       <w:rPr>
         <w:rFonts w:ascii="Cambria" w:eastAsia="Times New Roman" w:hAnsi="Cambria"/>
         <w:noProof/>
-        <w:lang w:val="es-AR" w:eastAsia="es-AR"/>
+        <w:lang w:val="en-US"/>
       </w:rPr>
       <mc:AlternateContent>
         <mc:Choice Requires="wps">
@@ -3633,7 +3613,7 @@
                               <w:noProof/>
                               <w:sz w:val="72"/>
                               <w:szCs w:val="72"/>
-                              <w:lang w:val="es-AR" w:eastAsia="es-AR"/>
+                              <w:lang w:val="en-US"/>
                             </w:rPr>
                             <w:drawing>
                               <wp:inline distT="0" distB="0" distL="0" distR="0" wp14:anchorId="461FA028" wp14:editId="46500A34">
@@ -3703,7 +3683,7 @@
         </mc:Choice>
         <mc:Fallback>
           <w:pict>
-            <v:rect id="Rectangle 44" o:spid="_x0000_s1029" style="position:absolute;left:0;text-align:left;margin-left:162pt;margin-top:-33.3pt;width:98.45pt;height:102.15pt;z-index:251662336;visibility:visible;mso-wrap-style:square;mso-width-percent:0;mso-height-percent:0;mso-wrap-distance-left:9pt;mso-wrap-distance-top:0;mso-wrap-distance-right:9pt;mso-wrap-distance-bottom:0;mso-position-horizontal:absolute;mso-position-horizontal-relative:text;mso-position-vertical:absolute;mso-position-vertical-relative:text;mso-width-percent:0;mso-height-percent:0;mso-width-relative:page;mso-height-relative:page;v-text-anchor:top" o:gfxdata="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" filled="f" stroked="f">
+            <v:rect w14:anchorId="17C2F843" id="Rectangle 44" o:spid="_x0000_s1029" style="position:absolute;left:0;text-align:left;margin-left:162pt;margin-top:-33.3pt;width:98.45pt;height:102.15pt;z-index:251662336;visibility:visible;mso-wrap-style:square;mso-width-percent:0;mso-height-percent:0;mso-wrap-distance-left:9pt;mso-wrap-distance-top:0;mso-wrap-distance-right:9pt;mso-wrap-distance-bottom:0;mso-position-horizontal:absolute;mso-position-horizontal-relative:text;mso-position-vertical:absolute;mso-position-vertical-relative:text;mso-width-percent:0;mso-height-percent:0;mso-width-relative:page;mso-height-relative:page;v-text-anchor:top" o:gfxdata="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" filled="f" stroked="f">
               <v:textbox style="mso-fit-shape-to-text:t">
                 <w:txbxContent>
                   <w:p>
@@ -3717,7 +3697,7 @@
                         <w:noProof/>
                         <w:sz w:val="72"/>
                         <w:szCs w:val="72"/>
-                        <w:lang w:val="es-AR" w:eastAsia="es-AR"/>
+                        <w:lang w:val="en-US"/>
                       </w:rPr>
                       <w:drawing>
                         <wp:inline distT="0" distB="0" distL="0" distR="0" wp14:anchorId="461FA028" wp14:editId="46500A34">
@@ -3737,7 +3717,7 @@
                                   </pic:cNvPicPr>
                                 </pic:nvPicPr>
                                 <pic:blipFill>
-                                  <a:blip r:embed="rId2" cstate="print">
+                                  <a:blip r:embed="rId1" cstate="print">
                                     <a:extLst>
                                       <a:ext uri="{28A0092B-C50C-407E-A947-70E740481C1C}">
                                         <a14:useLocalDpi xmlns:a14="http://schemas.microsoft.com/office/drawing/2010/main" val="0"/>
@@ -3802,8 +3782,8 @@
 </file>
 
 <file path=word/numbering.xml><?xml version="1.0" encoding="utf-8"?>
-<w:numbering xmlns:wpc="http://schemas.microsoft.com/office/word/2010/wordprocessingCanvas" xmlns:mc="http://schemas.openxmlformats.org/markup-compatibility/2006" xmlns:o="urn:schemas-microsoft-com:office:office" xmlns:r="http://schemas.openxmlformats.org/officeDocument/2006/relationships" xmlns:m="http://schemas.openxmlformats.org/officeDocument/2006/math" xmlns:v="urn:schemas-microsoft-com:vml" xmlns:wp14="http://schemas.microsoft.com/office/word/2010/wordprocessingDrawing" xmlns:wp="http://schemas.openxmlformats.org/drawingml/2006/wordprocessingDrawing" xmlns:w10="urn:schemas-microsoft-com:office:word" xmlns:w="http://schemas.openxmlformats.org/wordprocessingml/2006/main" xmlns:w14="http://schemas.microsoft.com/office/word/2010/wordml" xmlns:wpg="http://schemas.microsoft.com/office/word/2010/wordprocessingGroup" xmlns:wpi="http://schemas.microsoft.com/office/word/2010/wordprocessingInk" xmlns:wne="http://schemas.microsoft.com/office/word/2006/wordml" xmlns:wps="http://schemas.microsoft.com/office/word/2010/wordprocessingShape" mc:Ignorable="w14 wp14">
-  <w:abstractNum w:abstractNumId="0">
+<w:numbering xmlns:wpc="http://schemas.microsoft.com/office/word/2010/wordprocessingCanvas" xmlns:cx="http://schemas.microsoft.com/office/drawing/2014/chartex" xmlns:mc="http://schemas.openxmlformats.org/markup-compatibility/2006" xmlns:o="urn:schemas-microsoft-com:office:office" xmlns:r="http://schemas.openxmlformats.org/officeDocument/2006/relationships" xmlns:m="http://schemas.openxmlformats.org/officeDocument/2006/math" xmlns:v="urn:schemas-microsoft-com:vml" xmlns:wp14="http://schemas.microsoft.com/office/word/2010/wordprocessingDrawing" xmlns:wp="http://schemas.openxmlformats.org/drawingml/2006/wordprocessingDrawing" xmlns:w10="urn:schemas-microsoft-com:office:word" xmlns:w="http://schemas.openxmlformats.org/wordprocessingml/2006/main" xmlns:w14="http://schemas.microsoft.com/office/word/2010/wordml" xmlns:w15="http://schemas.microsoft.com/office/word/2012/wordml" xmlns:w16se="http://schemas.microsoft.com/office/word/2015/wordml/symex" xmlns:wpg="http://schemas.microsoft.com/office/word/2010/wordprocessingGroup" xmlns:wpi="http://schemas.microsoft.com/office/word/2010/wordprocessingInk" xmlns:wne="http://schemas.microsoft.com/office/word/2006/wordml" xmlns:wps="http://schemas.microsoft.com/office/word/2010/wordprocessingShape" mc:Ignorable="w14 w15 w16se wp14">
+  <w:abstractNum w:abstractNumId="0" w15:restartNumberingAfterBreak="0">
     <w:nsid w:val="00000003"/>
     <w:multiLevelType w:val="multilevel"/>
     <w:tmpl w:val="00000003"/>
@@ -3961,7 +3941,7 @@
       </w:rPr>
     </w:lvl>
   </w:abstractNum>
-  <w:abstractNum w:abstractNumId="1">
+  <w:abstractNum w:abstractNumId="1" w15:restartNumberingAfterBreak="0">
     <w:nsid w:val="00000004"/>
     <w:multiLevelType w:val="multilevel"/>
     <w:tmpl w:val="796A7516"/>
@@ -4119,7 +4099,7 @@
       </w:rPr>
     </w:lvl>
   </w:abstractNum>
-  <w:abstractNum w:abstractNumId="2">
+  <w:abstractNum w:abstractNumId="2" w15:restartNumberingAfterBreak="0">
     <w:nsid w:val="00000005"/>
     <w:multiLevelType w:val="multilevel"/>
     <w:tmpl w:val="00000005"/>
@@ -4277,7 +4257,7 @@
       </w:rPr>
     </w:lvl>
   </w:abstractNum>
-  <w:abstractNum w:abstractNumId="3">
+  <w:abstractNum w:abstractNumId="3" w15:restartNumberingAfterBreak="0">
     <w:nsid w:val="00000006"/>
     <w:multiLevelType w:val="multilevel"/>
     <w:tmpl w:val="00000006"/>
@@ -4435,7 +4415,7 @@
       </w:rPr>
     </w:lvl>
   </w:abstractNum>
-  <w:abstractNum w:abstractNumId="4">
+  <w:abstractNum w:abstractNumId="4" w15:restartNumberingAfterBreak="0">
     <w:nsid w:val="11EC450D"/>
     <w:multiLevelType w:val="hybridMultilevel"/>
     <w:tmpl w:val="8D1847A2"/>
@@ -4548,7 +4528,7 @@
       </w:rPr>
     </w:lvl>
   </w:abstractNum>
-  <w:abstractNum w:abstractNumId="5">
+  <w:abstractNum w:abstractNumId="5" w15:restartNumberingAfterBreak="0">
     <w:nsid w:val="255F5799"/>
     <w:multiLevelType w:val="hybridMultilevel"/>
     <w:tmpl w:val="B8F40458"/>
@@ -4634,7 +4614,7 @@
       </w:pPr>
     </w:lvl>
   </w:abstractNum>
-  <w:abstractNum w:abstractNumId="6">
+  <w:abstractNum w:abstractNumId="6" w15:restartNumberingAfterBreak="0">
     <w:nsid w:val="487036EC"/>
     <w:multiLevelType w:val="hybridMultilevel"/>
     <w:tmpl w:val="BDFE724A"/>
@@ -4720,7 +4700,7 @@
       </w:pPr>
     </w:lvl>
   </w:abstractNum>
-  <w:abstractNum w:abstractNumId="7">
+  <w:abstractNum w:abstractNumId="7" w15:restartNumberingAfterBreak="0">
     <w:nsid w:val="6C71778C"/>
     <w:multiLevelType w:val="singleLevel"/>
     <w:tmpl w:val="C966EFC0"/>
@@ -4738,7 +4718,7 @@
       </w:rPr>
     </w:lvl>
   </w:abstractNum>
-  <w:abstractNum w:abstractNumId="8">
+  <w:abstractNum w:abstractNumId="8" w15:restartNumberingAfterBreak="0">
     <w:nsid w:val="708E589C"/>
     <w:multiLevelType w:val="multilevel"/>
     <w:tmpl w:val="381042DE"/>
@@ -4878,7 +4858,7 @@
       </w:rPr>
     </w:lvl>
   </w:abstractNum>
-  <w:abstractNum w:abstractNumId="9">
+  <w:abstractNum w:abstractNumId="9" w15:restartNumberingAfterBreak="0">
     <w:nsid w:val="7DD64906"/>
     <w:multiLevelType w:val="hybridMultilevel"/>
     <w:tmpl w:val="795E7434"/>
@@ -5032,7 +5012,7 @@
 </file>
 
 <file path=word/styles.xml><?xml version="1.0" encoding="utf-8"?>
-<w:styles xmlns:mc="http://schemas.openxmlformats.org/markup-compatibility/2006" xmlns:r="http://schemas.openxmlformats.org/officeDocument/2006/relationships" xmlns:w="http://schemas.openxmlformats.org/wordprocessingml/2006/main" xmlns:w14="http://schemas.microsoft.com/office/word/2010/wordml" mc:Ignorable="w14">
+<w:styles xmlns:mc="http://schemas.openxmlformats.org/markup-compatibility/2006" xmlns:r="http://schemas.openxmlformats.org/officeDocument/2006/relationships" xmlns:w="http://schemas.openxmlformats.org/wordprocessingml/2006/main" xmlns:w14="http://schemas.microsoft.com/office/word/2010/wordml" xmlns:w15="http://schemas.microsoft.com/office/word/2012/wordml" xmlns:w16se="http://schemas.microsoft.com/office/word/2015/wordml/symex" mc:Ignorable="w14 w15 w16se">
   <w:docDefaults>
     <w:rPrDefault>
       <w:rPr>
@@ -5042,145 +5022,378 @@
     </w:rPrDefault>
     <w:pPrDefault/>
   </w:docDefaults>
-  <w:latentStyles w:defLockedState="0" w:defUIPriority="99" w:defSemiHidden="1" w:defUnhideWhenUsed="1" w:defQFormat="0" w:count="267">
-    <w:lsdException w:name="Normal" w:semiHidden="0" w:uiPriority="0" w:unhideWhenUsed="0" w:qFormat="1"/>
-    <w:lsdException w:name="heading 1" w:semiHidden="0" w:uiPriority="0" w:unhideWhenUsed="0" w:qFormat="1"/>
-    <w:lsdException w:name="heading 2" w:uiPriority="0" w:qFormat="1"/>
-    <w:lsdException w:name="heading 3" w:uiPriority="0" w:qFormat="1"/>
-    <w:lsdException w:name="heading 4" w:uiPriority="0" w:qFormat="1"/>
-    <w:lsdException w:name="heading 5" w:uiPriority="0" w:qFormat="1"/>
-    <w:lsdException w:name="heading 6" w:uiPriority="0" w:qFormat="1"/>
-    <w:lsdException w:name="heading 7" w:uiPriority="0" w:qFormat="1"/>
-    <w:lsdException w:name="heading 8" w:uiPriority="0" w:qFormat="1"/>
-    <w:lsdException w:name="heading 9" w:uiPriority="0" w:qFormat="1"/>
-    <w:lsdException w:name="toc 1" w:uiPriority="39" w:qFormat="1"/>
-    <w:lsdException w:name="toc 2" w:uiPriority="39" w:qFormat="1"/>
-    <w:lsdException w:name="toc 3" w:uiPriority="39" w:qFormat="1"/>
-    <w:lsdException w:name="toc 4" w:uiPriority="39"/>
-    <w:lsdException w:name="toc 5" w:uiPriority="39"/>
-    <w:lsdException w:name="toc 6" w:uiPriority="39"/>
-    <w:lsdException w:name="toc 7" w:uiPriority="39"/>
-    <w:lsdException w:name="toc 8" w:uiPriority="39"/>
-    <w:lsdException w:name="toc 9" w:uiPriority="39"/>
-    <w:lsdException w:name="caption" w:uiPriority="35" w:qFormat="1"/>
-    <w:lsdException w:name="Title" w:semiHidden="0" w:uiPriority="10" w:unhideWhenUsed="0" w:qFormat="1"/>
-    <w:lsdException w:name="Default Paragraph Font" w:uiPriority="1"/>
-    <w:lsdException w:name="Body Text" w:uiPriority="0"/>
-    <w:lsdException w:name="Subtitle" w:semiHidden="0" w:uiPriority="11" w:unhideWhenUsed="0" w:qFormat="1"/>
-    <w:lsdException w:name="Strong" w:semiHidden="0" w:uiPriority="22" w:unhideWhenUsed="0" w:qFormat="1"/>
-    <w:lsdException w:name="Emphasis" w:semiHidden="0" w:uiPriority="20" w:unhideWhenUsed="0" w:qFormat="1"/>
-    <w:lsdException w:name="Table Grid" w:semiHidden="0" w:uiPriority="59" w:unhideWhenUsed="0"/>
-    <w:lsdException w:name="Placeholder Text" w:unhideWhenUsed="0"/>
-    <w:lsdException w:name="No Spacing" w:semiHidden="0" w:uiPriority="1" w:unhideWhenUsed="0" w:qFormat="1"/>
-    <w:lsdException w:name="Light Shading" w:semiHidden="0" w:uiPriority="60" w:unhideWhenUsed="0"/>
-    <w:lsdException w:name="Light List" w:semiHidden="0" w:uiPriority="61" w:unhideWhenUsed="0"/>
-    <w:lsdException w:name="Light Grid" w:semiHidden="0" w:uiPriority="62" w:unhideWhenUsed="0"/>
-    <w:lsdException w:name="Medium Shading 1" w:semiHidden="0" w:uiPriority="63" w:unhideWhenUsed="0"/>
-    <w:lsdException w:name="Medium Shading 2" w:semiHidden="0" w:uiPriority="64" w:unhideWhenUsed="0"/>
-    <w:lsdException w:name="Medium List 1" w:semiHidden="0" w:uiPriority="65" w:unhideWhenUsed="0"/>
-    <w:lsdException w:name="Medium List 2" w:semiHidden="0" w:uiPriority="66" w:unhideWhenUsed="0"/>
-    <w:lsdException w:name="Medium Grid 1" w:semiHidden="0" w:uiPriority="67" w:unhideWhenUsed="0"/>
-    <w:lsdException w:name="Medium Grid 2" w:semiHidden="0" w:uiPriority="68" w:unhideWhenUsed="0"/>
-    <w:lsdException w:name="Medium Grid 3" w:semiHidden="0" w:uiPriority="69" w:unhideWhenUsed="0"/>
-    <w:lsdException w:name="Dark List" w:semiHidden="0" w:uiPriority="70" w:unhideWhenUsed="0"/>
-    <w:lsdException w:name="Colorful Shading" w:semiHidden="0" w:uiPriority="71" w:unhideWhenUsed="0"/>
-    <w:lsdException w:name="Colorful List" w:semiHidden="0" w:uiPriority="72" w:unhideWhenUsed="0"/>
-    <w:lsdException w:name="Colorful Grid" w:semiHidden="0" w:uiPriority="73" w:unhideWhenUsed="0"/>
-    <w:lsdException w:name="Light Shading Accent 1" w:semiHidden="0" w:uiPriority="60" w:unhideWhenUsed="0"/>
-    <w:lsdException w:name="Light List Accent 1" w:semiHidden="0" w:uiPriority="61" w:unhideWhenUsed="0"/>
-    <w:lsdException w:name="Light Grid Accent 1" w:semiHidden="0" w:uiPriority="62" w:unhideWhenUsed="0"/>
-    <w:lsdException w:name="Medium Shading 1 Accent 1" w:semiHidden="0" w:uiPriority="63" w:unhideWhenUsed="0"/>
-    <w:lsdException w:name="Medium Shading 2 Accent 1" w:semiHidden="0" w:uiPriority="64" w:unhideWhenUsed="0"/>
-    <w:lsdException w:name="Medium List 1 Accent 1" w:semiHidden="0" w:uiPriority="65" w:unhideWhenUsed="0"/>
-    <w:lsdException w:name="Revision" w:unhideWhenUsed="0"/>
-    <w:lsdException w:name="List Paragraph" w:semiHidden="0" w:uiPriority="34" w:unhideWhenUsed="0" w:qFormat="1"/>
-    <w:lsdException w:name="Quote" w:semiHidden="0" w:uiPriority="29" w:unhideWhenUsed="0" w:qFormat="1"/>
-    <w:lsdException w:name="Intense Quote" w:semiHidden="0" w:uiPriority="30" w:unhideWhenUsed="0" w:qFormat="1"/>
-    <w:lsdException w:name="Medium List 2 Accent 1" w:semiHidden="0" w:uiPriority="66" w:unhideWhenUsed="0"/>
-    <w:lsdException w:name="Medium Grid 1 Accent 1" w:semiHidden="0" w:uiPriority="67" w:unhideWhenUsed="0"/>
-    <w:lsdException w:name="Medium Grid 2 Accent 1" w:semiHidden="0" w:uiPriority="68" w:unhideWhenUsed="0"/>
-    <w:lsdException w:name="Medium Grid 3 Accent 1" w:semiHidden="0" w:uiPriority="69" w:unhideWhenUsed="0"/>
-    <w:lsdException w:name="Dark List Accent 1" w:semiHidden="0" w:uiPriority="70" w:unhideWhenUsed="0"/>
-    <w:lsdException w:name="Colorful Shading Accent 1" w:semiHidden="0" w:uiPriority="71" w:unhideWhenUsed="0"/>
-    <w:lsdException w:name="Colorful List Accent 1" w:semiHidden="0" w:uiPriority="72" w:unhideWhenUsed="0"/>
-    <w:lsdException w:name="Colorful Grid Accent 1" w:semiHidden="0" w:uiPriority="73" w:unhideWhenUsed="0"/>
-    <w:lsdException w:name="Light Shading Accent 2" w:semiHidden="0" w:uiPriority="60" w:unhideWhenUsed="0"/>
-    <w:lsdException w:name="Light List Accent 2" w:semiHidden="0" w:uiPriority="61" w:unhideWhenUsed="0"/>
-    <w:lsdException w:name="Light Grid Accent 2" w:semiHidden="0" w:uiPriority="62" w:unhideWhenUsed="0"/>
-    <w:lsdException w:name="Medium Shading 1 Accent 2" w:semiHidden="0" w:uiPriority="63" w:unhideWhenUsed="0"/>
-    <w:lsdException w:name="Medium Shading 2 Accent 2" w:semiHidden="0" w:uiPriority="64" w:unhideWhenUsed="0"/>
-    <w:lsdException w:name="Medium List 1 Accent 2" w:semiHidden="0" w:uiPriority="65" w:unhideWhenUsed="0"/>
-    <w:lsdException w:name="Medium List 2 Accent 2" w:semiHidden="0" w:uiPriority="66" w:unhideWhenUsed="0"/>
-    <w:lsdException w:name="Medium Grid 1 Accent 2" w:semiHidden="0" w:uiPriority="67" w:unhideWhenUsed="0"/>
-    <w:lsdException w:name="Medium Grid 2 Accent 2" w:semiHidden="0" w:uiPriority="68" w:unhideWhenUsed="0"/>
-    <w:lsdException w:name="Medium Grid 3 Accent 2" w:semiHidden="0" w:uiPriority="69" w:unhideWhenUsed="0"/>
-    <w:lsdException w:name="Dark List Accent 2" w:semiHidden="0" w:uiPriority="70" w:unhideWhenUsed="0"/>
-    <w:lsdException w:name="Colorful Shading Accent 2" w:semiHidden="0" w:uiPriority="71" w:unhideWhenUsed="0"/>
-    <w:lsdException w:name="Colorful List Accent 2" w:semiHidden="0" w:uiPriority="72" w:unhideWhenUsed="0"/>
-    <w:lsdException w:name="Colorful Grid Accent 2" w:semiHidden="0" w:uiPriority="73" w:unhideWhenUsed="0"/>
-    <w:lsdException w:name="Light Shading Accent 3" w:semiHidden="0" w:uiPriority="60" w:unhideWhenUsed="0"/>
-    <w:lsdException w:name="Light List Accent 3" w:semiHidden="0" w:uiPriority="61" w:unhideWhenUsed="0"/>
-    <w:lsdException w:name="Light Grid Accent 3" w:semiHidden="0" w:uiPriority="62" w:unhideWhenUsed="0"/>
-    <w:lsdException w:name="Medium Shading 1 Accent 3" w:semiHidden="0" w:uiPriority="63" w:unhideWhenUsed="0"/>
-    <w:lsdException w:name="Medium Shading 2 Accent 3" w:semiHidden="0" w:uiPriority="64" w:unhideWhenUsed="0"/>
-    <w:lsdException w:name="Medium List 1 Accent 3" w:semiHidden="0" w:uiPriority="65" w:unhideWhenUsed="0"/>
-    <w:lsdException w:name="Medium List 2 Accent 3" w:semiHidden="0" w:uiPriority="66" w:unhideWhenUsed="0"/>
-    <w:lsdException w:name="Medium Grid 1 Accent 3" w:semiHidden="0" w:uiPriority="67" w:unhideWhenUsed="0"/>
-    <w:lsdException w:name="Medium Grid 2 Accent 3" w:semiHidden="0" w:uiPriority="68" w:unhideWhenUsed="0"/>
-    <w:lsdException w:name="Medium Grid 3 Accent 3" w:semiHidden="0" w:uiPriority="69" w:unhideWhenUsed="0"/>
-    <w:lsdException w:name="Dark List Accent 3" w:semiHidden="0" w:uiPriority="70" w:unhideWhenUsed="0"/>
-    <w:lsdException w:name="Colorful Shading Accent 3" w:semiHidden="0" w:uiPriority="71" w:unhideWhenUsed="0"/>
-    <w:lsdException w:name="Colorful List Accent 3" w:semiHidden="0" w:uiPriority="72" w:unhideWhenUsed="0"/>
-    <w:lsdException w:name="Colorful Grid Accent 3" w:semiHidden="0" w:uiPriority="73" w:unhideWhenUsed="0"/>
-    <w:lsdException w:name="Light Shading Accent 4" w:semiHidden="0" w:uiPriority="60" w:unhideWhenUsed="0"/>
-    <w:lsdException w:name="Light List Accent 4" w:semiHidden="0" w:uiPriority="61" w:unhideWhenUsed="0"/>
-    <w:lsdException w:name="Light Grid Accent 4" w:semiHidden="0" w:uiPriority="62" w:unhideWhenUsed="0"/>
-    <w:lsdException w:name="Medium Shading 1 Accent 4" w:semiHidden="0" w:uiPriority="63" w:unhideWhenUsed="0"/>
-    <w:lsdException w:name="Medium Shading 2 Accent 4" w:semiHidden="0" w:uiPriority="64" w:unhideWhenUsed="0"/>
-    <w:lsdException w:name="Medium List 1 Accent 4" w:semiHidden="0" w:uiPriority="65" w:unhideWhenUsed="0"/>
-    <w:lsdException w:name="Medium List 2 Accent 4" w:semiHidden="0" w:uiPriority="66" w:unhideWhenUsed="0"/>
-    <w:lsdException w:name="Medium Grid 1 Accent 4" w:semiHidden="0" w:uiPriority="67" w:unhideWhenUsed="0"/>
-    <w:lsdException w:name="Medium Grid 2 Accent 4" w:semiHidden="0" w:uiPriority="68" w:unhideWhenUsed="0"/>
-    <w:lsdException w:name="Medium Grid 3 Accent 4" w:semiHidden="0" w:uiPriority="69" w:unhideWhenUsed="0"/>
-    <w:lsdException w:name="Dark List Accent 4" w:semiHidden="0" w:uiPriority="70" w:unhideWhenUsed="0"/>
-    <w:lsdException w:name="Colorful Shading Accent 4" w:semiHidden="0" w:uiPriority="71" w:unhideWhenUsed="0"/>
-    <w:lsdException w:name="Colorful List Accent 4" w:semiHidden="0" w:uiPriority="72" w:unhideWhenUsed="0"/>
-    <w:lsdException w:name="Colorful Grid Accent 4" w:semiHidden="0" w:uiPriority="73" w:unhideWhenUsed="0"/>
-    <w:lsdException w:name="Light Shading Accent 5" w:semiHidden="0" w:uiPriority="60" w:unhideWhenUsed="0"/>
-    <w:lsdException w:name="Light List Accent 5" w:semiHidden="0" w:uiPriority="61" w:unhideWhenUsed="0"/>
-    <w:lsdException w:name="Light Grid Accent 5" w:semiHidden="0" w:uiPriority="62" w:unhideWhenUsed="0"/>
-    <w:lsdException w:name="Medium Shading 1 Accent 5" w:semiHidden="0" w:uiPriority="63" w:unhideWhenUsed="0"/>
-    <w:lsdException w:name="Medium Shading 2 Accent 5" w:semiHidden="0" w:uiPriority="64" w:unhideWhenUsed="0"/>
-    <w:lsdException w:name="Medium List 1 Accent 5" w:semiHidden="0" w:uiPriority="65" w:unhideWhenUsed="0"/>
-    <w:lsdException w:name="Medium List 2 Accent 5" w:semiHidden="0" w:uiPriority="66" w:unhideWhenUsed="0"/>
-    <w:lsdException w:name="Medium Grid 1 Accent 5" w:semiHidden="0" w:uiPriority="67" w:unhideWhenUsed="0"/>
-    <w:lsdException w:name="Medium Grid 2 Accent 5" w:semiHidden="0" w:uiPriority="68" w:unhideWhenUsed="0"/>
-    <w:lsdException w:name="Medium Grid 3 Accent 5" w:semiHidden="0" w:uiPriority="69" w:unhideWhenUsed="0"/>
-    <w:lsdException w:name="Dark List Accent 5" w:semiHidden="0" w:uiPriority="70" w:unhideWhenUsed="0"/>
-    <w:lsdException w:name="Colorful Shading Accent 5" w:semiHidden="0" w:uiPriority="71" w:unhideWhenUsed="0"/>
-    <w:lsdException w:name="Colorful List Accent 5" w:semiHidden="0" w:uiPriority="72" w:unhideWhenUsed="0"/>
-    <w:lsdException w:name="Colorful Grid Accent 5" w:semiHidden="0" w:uiPriority="73" w:unhideWhenUsed="0"/>
-    <w:lsdException w:name="Light Shading Accent 6" w:semiHidden="0" w:uiPriority="60" w:unhideWhenUsed="0"/>
-    <w:lsdException w:name="Light List Accent 6" w:semiHidden="0" w:uiPriority="61" w:unhideWhenUsed="0"/>
-    <w:lsdException w:name="Light Grid Accent 6" w:semiHidden="0" w:uiPriority="62" w:unhideWhenUsed="0"/>
-    <w:lsdException w:name="Medium Shading 1 Accent 6" w:semiHidden="0" w:uiPriority="63" w:unhideWhenUsed="0"/>
-    <w:lsdException w:name="Medium Shading 2 Accent 6" w:semiHidden="0" w:uiPriority="64" w:unhideWhenUsed="0"/>
-    <w:lsdException w:name="Medium List 1 Accent 6" w:semiHidden="0" w:uiPriority="65" w:unhideWhenUsed="0"/>
-    <w:lsdException w:name="Medium List 2 Accent 6" w:semiHidden="0" w:uiPriority="66" w:unhideWhenUsed="0"/>
-    <w:lsdException w:name="Medium Grid 1 Accent 6" w:semiHidden="0" w:uiPriority="67" w:unhideWhenUsed="0"/>
-    <w:lsdException w:name="Medium Grid 2 Accent 6" w:semiHidden="0" w:uiPriority="68" w:unhideWhenUsed="0"/>
-    <w:lsdException w:name="Medium Grid 3 Accent 6" w:semiHidden="0" w:uiPriority="69" w:unhideWhenUsed="0"/>
-    <w:lsdException w:name="Dark List Accent 6" w:semiHidden="0" w:uiPriority="70" w:unhideWhenUsed="0"/>
-    <w:lsdException w:name="Colorful Shading Accent 6" w:semiHidden="0" w:uiPriority="71" w:unhideWhenUsed="0"/>
-    <w:lsdException w:name="Colorful List Accent 6" w:semiHidden="0" w:uiPriority="72" w:unhideWhenUsed="0"/>
-    <w:lsdException w:name="Colorful Grid Accent 6" w:semiHidden="0" w:uiPriority="73" w:unhideWhenUsed="0"/>
-    <w:lsdException w:name="Subtle Emphasis" w:semiHidden="0" w:uiPriority="19" w:unhideWhenUsed="0" w:qFormat="1"/>
-    <w:lsdException w:name="Intense Emphasis" w:semiHidden="0" w:uiPriority="21" w:unhideWhenUsed="0" w:qFormat="1"/>
-    <w:lsdException w:name="Subtle Reference" w:semiHidden="0" w:uiPriority="31" w:unhideWhenUsed="0" w:qFormat="1"/>
-    <w:lsdException w:name="Intense Reference" w:semiHidden="0" w:uiPriority="32" w:unhideWhenUsed="0" w:qFormat="1"/>
-    <w:lsdException w:name="Book Title" w:semiHidden="0" w:uiPriority="33" w:unhideWhenUsed="0" w:qFormat="1"/>
-    <w:lsdException w:name="Bibliography" w:uiPriority="37"/>
-    <w:lsdException w:name="TOC Heading" w:uiPriority="39" w:qFormat="1"/>
+  <w:latentStyles w:defLockedState="0" w:defUIPriority="99" w:defSemiHidden="0" w:defUnhideWhenUsed="0" w:defQFormat="0" w:count="371">
+    <w:lsdException w:name="Normal" w:uiPriority="0" w:qFormat="1"/>
+    <w:lsdException w:name="heading 1" w:uiPriority="0" w:qFormat="1"/>
+    <w:lsdException w:name="heading 2" w:semiHidden="1" w:uiPriority="0" w:unhideWhenUsed="1" w:qFormat="1"/>
+    <w:lsdException w:name="heading 3" w:semiHidden="1" w:uiPriority="0" w:unhideWhenUsed="1" w:qFormat="1"/>
+    <w:lsdException w:name="heading 4" w:semiHidden="1" w:uiPriority="0" w:unhideWhenUsed="1" w:qFormat="1"/>
+    <w:lsdException w:name="heading 5" w:semiHidden="1" w:uiPriority="0" w:unhideWhenUsed="1" w:qFormat="1"/>
+    <w:lsdException w:name="heading 6" w:semiHidden="1" w:uiPriority="0" w:unhideWhenUsed="1" w:qFormat="1"/>
+    <w:lsdException w:name="heading 7" w:semiHidden="1" w:uiPriority="0" w:unhideWhenUsed="1" w:qFormat="1"/>
+    <w:lsdException w:name="heading 8" w:semiHidden="1" w:uiPriority="0" w:unhideWhenUsed="1" w:qFormat="1"/>
+    <w:lsdException w:name="heading 9" w:semiHidden="1" w:uiPriority="0" w:unhideWhenUsed="1" w:qFormat="1"/>
+    <w:lsdException w:name="index 1" w:semiHidden="1" w:unhideWhenUsed="1"/>
+    <w:lsdException w:name="index 2" w:semiHidden="1" w:unhideWhenUsed="1"/>
+    <w:lsdException w:name="index 3" w:semiHidden="1" w:unhideWhenUsed="1"/>
+    <w:lsdException w:name="index 4" w:semiHidden="1" w:unhideWhenUsed="1"/>
+    <w:lsdException w:name="index 5" w:semiHidden="1" w:unhideWhenUsed="1"/>
+    <w:lsdException w:name="index 6" w:semiHidden="1" w:unhideWhenUsed="1"/>
+    <w:lsdException w:name="index 7" w:semiHidden="1" w:unhideWhenUsed="1"/>
+    <w:lsdException w:name="index 8" w:semiHidden="1" w:unhideWhenUsed="1"/>
+    <w:lsdException w:name="index 9" w:semiHidden="1" w:unhideWhenUsed="1"/>
+    <w:lsdException w:name="toc 1" w:semiHidden="1" w:uiPriority="39" w:unhideWhenUsed="1" w:qFormat="1"/>
+    <w:lsdException w:name="toc 2" w:semiHidden="1" w:uiPriority="39" w:unhideWhenUsed="1" w:qFormat="1"/>
+    <w:lsdException w:name="toc 3" w:semiHidden="1" w:uiPriority="39" w:unhideWhenUsed="1" w:qFormat="1"/>
+    <w:lsdException w:name="toc 4" w:semiHidden="1" w:uiPriority="39" w:unhideWhenUsed="1"/>
+    <w:lsdException w:name="toc 5" w:semiHidden="1" w:uiPriority="39" w:unhideWhenUsed="1"/>
+    <w:lsdException w:name="toc 6" w:semiHidden="1" w:uiPriority="39" w:unhideWhenUsed="1"/>
+    <w:lsdException w:name="toc 7" w:semiHidden="1" w:uiPriority="39" w:unhideWhenUsed="1"/>
+    <w:lsdException w:name="toc 8" w:semiHidden="1" w:uiPriority="39" w:unhideWhenUsed="1"/>
+    <w:lsdException w:name="toc 9" w:semiHidden="1" w:uiPriority="39" w:unhideWhenUsed="1"/>
+    <w:lsdException w:name="Normal Indent" w:semiHidden="1" w:unhideWhenUsed="1"/>
+    <w:lsdException w:name="footnote text" w:semiHidden="1" w:unhideWhenUsed="1"/>
+    <w:lsdException w:name="annotation text" w:semiHidden="1" w:unhideWhenUsed="1"/>
+    <w:lsdException w:name="header" w:semiHidden="1" w:unhideWhenUsed="1"/>
+    <w:lsdException w:name="footer" w:semiHidden="1" w:unhideWhenUsed="1"/>
+    <w:lsdException w:name="index heading" w:semiHidden="1" w:unhideWhenUsed="1"/>
+    <w:lsdException w:name="caption" w:semiHidden="1" w:uiPriority="35" w:unhideWhenUsed="1" w:qFormat="1"/>
+    <w:lsdException w:name="table of figures" w:semiHidden="1" w:unhideWhenUsed="1"/>
+    <w:lsdException w:name="envelope address" w:semiHidden="1" w:unhideWhenUsed="1"/>
+    <w:lsdException w:name="envelope return" w:semiHidden="1" w:unhideWhenUsed="1"/>
+    <w:lsdException w:name="footnote reference" w:semiHidden="1" w:unhideWhenUsed="1"/>
+    <w:lsdException w:name="annotation reference" w:semiHidden="1" w:unhideWhenUsed="1"/>
+    <w:lsdException w:name="line number" w:semiHidden="1" w:unhideWhenUsed="1"/>
+    <w:lsdException w:name="page number" w:semiHidden="1" w:unhideWhenUsed="1"/>
+    <w:lsdException w:name="endnote reference" w:semiHidden="1" w:unhideWhenUsed="1"/>
+    <w:lsdException w:name="endnote text" w:semiHidden="1" w:unhideWhenUsed="1"/>
+    <w:lsdException w:name="table of authorities" w:semiHidden="1" w:unhideWhenUsed="1"/>
+    <w:lsdException w:name="macro" w:semiHidden="1" w:unhideWhenUsed="1"/>
+    <w:lsdException w:name="toa heading" w:semiHidden="1" w:unhideWhenUsed="1"/>
+    <w:lsdException w:name="List" w:semiHidden="1" w:unhideWhenUsed="1"/>
+    <w:lsdException w:name="List Bullet" w:semiHidden="1" w:unhideWhenUsed="1"/>
+    <w:lsdException w:name="List Number" w:semiHidden="1" w:unhideWhenUsed="1"/>
+    <w:lsdException w:name="List 2" w:semiHidden="1" w:unhideWhenUsed="1"/>
+    <w:lsdException w:name="List 3" w:semiHidden="1" w:unhideWhenUsed="1"/>
+    <w:lsdException w:name="List 4" w:semiHidden="1" w:unhideWhenUsed="1"/>
+    <w:lsdException w:name="List 5" w:semiHidden="1" w:unhideWhenUsed="1"/>
+    <w:lsdException w:name="List Bullet 2" w:semiHidden="1" w:unhideWhenUsed="1"/>
+    <w:lsdException w:name="List Bullet 3" w:semiHidden="1" w:unhideWhenUsed="1"/>
+    <w:lsdException w:name="List Bullet 4" w:semiHidden="1" w:unhideWhenUsed="1"/>
+    <w:lsdException w:name="List Bullet 5" w:semiHidden="1" w:unhideWhenUsed="1"/>
+    <w:lsdException w:name="List Number 2" w:semiHidden="1" w:unhideWhenUsed="1"/>
+    <w:lsdException w:name="List Number 3" w:semiHidden="1" w:unhideWhenUsed="1"/>
+    <w:lsdException w:name="List Number 4" w:semiHidden="1" w:unhideWhenUsed="1"/>
+    <w:lsdException w:name="List Number 5" w:semiHidden="1" w:unhideWhenUsed="1"/>
+    <w:lsdException w:name="Title" w:uiPriority="10" w:qFormat="1"/>
+    <w:lsdException w:name="Closing" w:semiHidden="1" w:unhideWhenUsed="1"/>
+    <w:lsdException w:name="Signature" w:semiHidden="1" w:unhideWhenUsed="1"/>
+    <w:lsdException w:name="Default Paragraph Font" w:semiHidden="1" w:uiPriority="1" w:unhideWhenUsed="1"/>
+    <w:lsdException w:name="Body Text" w:semiHidden="1" w:uiPriority="0" w:unhideWhenUsed="1"/>
+    <w:lsdException w:name="Body Text Indent" w:semiHidden="1" w:unhideWhenUsed="1"/>
+    <w:lsdException w:name="List Continue" w:semiHidden="1" w:unhideWhenUsed="1"/>
+    <w:lsdException w:name="List Continue 2" w:semiHidden="1" w:unhideWhenUsed="1"/>
+    <w:lsdException w:name="List Continue 3" w:semiHidden="1" w:unhideWhenUsed="1"/>
+    <w:lsdException w:name="List Continue 4" w:semiHidden="1" w:unhideWhenUsed="1"/>
+    <w:lsdException w:name="List Continue 5" w:semiHidden="1" w:unhideWhenUsed="1"/>
+    <w:lsdException w:name="Message Header" w:semiHidden="1" w:unhideWhenUsed="1"/>
+    <w:lsdException w:name="Subtitle" w:uiPriority="11" w:qFormat="1"/>
+    <w:lsdException w:name="Salutation" w:semiHidden="1" w:unhideWhenUsed="1"/>
+    <w:lsdException w:name="Date" w:semiHidden="1" w:unhideWhenUsed="1"/>
+    <w:lsdException w:name="Body Text First Indent" w:semiHidden="1" w:unhideWhenUsed="1"/>
+    <w:lsdException w:name="Body Text First Indent 2" w:semiHidden="1" w:unhideWhenUsed="1"/>
+    <w:lsdException w:name="Note Heading" w:semiHidden="1" w:unhideWhenUsed="1"/>
+    <w:lsdException w:name="Body Text 2" w:semiHidden="1" w:unhideWhenUsed="1"/>
+    <w:lsdException w:name="Body Text 3" w:semiHidden="1" w:unhideWhenUsed="1"/>
+    <w:lsdException w:name="Body Text Indent 2" w:semiHidden="1" w:unhideWhenUsed="1"/>
+    <w:lsdException w:name="Body Text Indent 3" w:semiHidden="1" w:unhideWhenUsed="1"/>
+    <w:lsdException w:name="Block Text" w:semiHidden="1" w:unhideWhenUsed="1"/>
+    <w:lsdException w:name="Hyperlink" w:semiHidden="1" w:unhideWhenUsed="1"/>
+    <w:lsdException w:name="FollowedHyperlink" w:semiHidden="1" w:unhideWhenUsed="1"/>
+    <w:lsdException w:name="Strong" w:uiPriority="22" w:qFormat="1"/>
+    <w:lsdException w:name="Emphasis" w:uiPriority="20" w:qFormat="1"/>
+    <w:lsdException w:name="Document Map" w:semiHidden="1" w:unhideWhenUsed="1"/>
+    <w:lsdException w:name="Plain Text" w:semiHidden="1" w:unhideWhenUsed="1"/>
+    <w:lsdException w:name="E-mail Signature" w:semiHidden="1" w:unhideWhenUsed="1"/>
+    <w:lsdException w:name="HTML Top of Form" w:semiHidden="1" w:unhideWhenUsed="1"/>
+    <w:lsdException w:name="HTML Bottom of Form" w:semiHidden="1" w:unhideWhenUsed="1"/>
+    <w:lsdException w:name="Normal (Web)" w:semiHidden="1" w:unhideWhenUsed="1"/>
+    <w:lsdException w:name="HTML Acronym" w:semiHidden="1" w:unhideWhenUsed="1"/>
+    <w:lsdException w:name="HTML Address" w:semiHidden="1" w:unhideWhenUsed="1"/>
+    <w:lsdException w:name="HTML Cite" w:semiHidden="1" w:unhideWhenUsed="1"/>
+    <w:lsdException w:name="HTML Code" w:semiHidden="1" w:unhideWhenUsed="1"/>
+    <w:lsdException w:name="HTML Definition" w:semiHidden="1" w:unhideWhenUsed="1"/>
+    <w:lsdException w:name="HTML Keyboard" w:semiHidden="1" w:unhideWhenUsed="1"/>
+    <w:lsdException w:name="HTML Preformatted" w:semiHidden="1" w:unhideWhenUsed="1"/>
+    <w:lsdException w:name="HTML Sample" w:semiHidden="1" w:unhideWhenUsed="1"/>
+    <w:lsdException w:name="HTML Typewriter" w:semiHidden="1" w:unhideWhenUsed="1"/>
+    <w:lsdException w:name="HTML Variable" w:semiHidden="1" w:unhideWhenUsed="1"/>
+    <w:lsdException w:name="Normal Table" w:semiHidden="1" w:unhideWhenUsed="1"/>
+    <w:lsdException w:name="annotation subject" w:semiHidden="1" w:unhideWhenUsed="1"/>
+    <w:lsdException w:name="No List" w:semiHidden="1" w:unhideWhenUsed="1"/>
+    <w:lsdException w:name="Outline List 1" w:semiHidden="1" w:unhideWhenUsed="1"/>
+    <w:lsdException w:name="Outline List 2" w:semiHidden="1" w:unhideWhenUsed="1"/>
+    <w:lsdException w:name="Outline List 3" w:semiHidden="1" w:unhideWhenUsed="1"/>
+    <w:lsdException w:name="Table Simple 1" w:semiHidden="1" w:unhideWhenUsed="1"/>
+    <w:lsdException w:name="Table Simple 2" w:semiHidden="1" w:unhideWhenUsed="1"/>
+    <w:lsdException w:name="Table Simple 3" w:semiHidden="1" w:unhideWhenUsed="1"/>
+    <w:lsdException w:name="Table Classic 1" w:semiHidden="1" w:unhideWhenUsed="1"/>
+    <w:lsdException w:name="Table Classic 2" w:semiHidden="1" w:unhideWhenUsed="1"/>
+    <w:lsdException w:name="Table Classic 3" w:semiHidden="1" w:unhideWhenUsed="1"/>
+    <w:lsdException w:name="Table Classic 4" w:semiHidden="1" w:unhideWhenUsed="1"/>
+    <w:lsdException w:name="Table Colorful 1" w:semiHidden="1" w:unhideWhenUsed="1"/>
+    <w:lsdException w:name="Table Colorful 2" w:semiHidden="1" w:unhideWhenUsed="1"/>
+    <w:lsdException w:name="Table Colorful 3" w:semiHidden="1" w:unhideWhenUsed="1"/>
+    <w:lsdException w:name="Table Columns 1" w:semiHidden="1" w:unhideWhenUsed="1"/>
+    <w:lsdException w:name="Table Columns 2" w:semiHidden="1" w:unhideWhenUsed="1"/>
+    <w:lsdException w:name="Table Columns 3" w:semiHidden="1" w:unhideWhenUsed="1"/>
+    <w:lsdException w:name="Table Columns 4" w:semiHidden="1" w:unhideWhenUsed="1"/>
+    <w:lsdException w:name="Table Columns 5" w:semiHidden="1" w:unhideWhenUsed="1"/>
+    <w:lsdException w:name="Table Grid 1" w:semiHidden="1" w:unhideWhenUsed="1"/>
+    <w:lsdException w:name="Table Grid 2" w:semiHidden="1" w:unhideWhenUsed="1"/>
+    <w:lsdException w:name="Table Grid 3" w:semiHidden="1" w:unhideWhenUsed="1"/>
+    <w:lsdException w:name="Table Grid 4" w:semiHidden="1" w:unhideWhenUsed="1"/>
+    <w:lsdException w:name="Table Grid 5" w:semiHidden="1" w:unhideWhenUsed="1"/>
+    <w:lsdException w:name="Table Grid 6" w:semiHidden="1" w:unhideWhenUsed="1"/>
+    <w:lsdException w:name="Table Grid 7" w:semiHidden="1" w:unhideWhenUsed="1"/>
+    <w:lsdException w:name="Table Grid 8" w:semiHidden="1" w:unhideWhenUsed="1"/>
+    <w:lsdException w:name="Table List 1" w:semiHidden="1" w:unhideWhenUsed="1"/>
+    <w:lsdException w:name="Table List 2" w:semiHidden="1" w:unhideWhenUsed="1"/>
+    <w:lsdException w:name="Table List 3" w:semiHidden="1" w:unhideWhenUsed="1"/>
+    <w:lsdException w:name="Table List 4" w:semiHidden="1" w:unhideWhenUsed="1"/>
+    <w:lsdException w:name="Table List 5" w:semiHidden="1" w:unhideWhenUsed="1"/>
+    <w:lsdException w:name="Table List 6" w:semiHidden="1" w:unhideWhenUsed="1"/>
+    <w:lsdException w:name="Table List 7" w:semiHidden="1" w:unhideWhenUsed="1"/>
+    <w:lsdException w:name="Table List 8" w:semiHidden="1" w:unhideWhenUsed="1"/>
+    <w:lsdException w:name="Table 3D effects 1" w:semiHidden="1" w:unhideWhenUsed="1"/>
+    <w:lsdException w:name="Table 3D effects 2" w:semiHidden="1" w:unhideWhenUsed="1"/>
+    <w:lsdException w:name="Table 3D effects 3" w:semiHidden="1" w:unhideWhenUsed="1"/>
+    <w:lsdException w:name="Table Contemporary" w:semiHidden="1" w:unhideWhenUsed="1"/>
+    <w:lsdException w:name="Table Elegant" w:semiHidden="1" w:unhideWhenUsed="1"/>
+    <w:lsdException w:name="Table Professional" w:semiHidden="1" w:unhideWhenUsed="1"/>
+    <w:lsdException w:name="Table Subtle 1" w:semiHidden="1" w:unhideWhenUsed="1"/>
+    <w:lsdException w:name="Table Subtle 2" w:semiHidden="1" w:unhideWhenUsed="1"/>
+    <w:lsdException w:name="Table Web 1" w:semiHidden="1" w:unhideWhenUsed="1"/>
+    <w:lsdException w:name="Table Web 2" w:semiHidden="1" w:unhideWhenUsed="1"/>
+    <w:lsdException w:name="Table Web 3" w:semiHidden="1" w:unhideWhenUsed="1"/>
+    <w:lsdException w:name="Balloon Text" w:semiHidden="1" w:unhideWhenUsed="1"/>
+    <w:lsdException w:name="Table Grid" w:uiPriority="59"/>
+    <w:lsdException w:name="Table Theme" w:semiHidden="1" w:unhideWhenUsed="1"/>
+    <w:lsdException w:name="Placeholder Text" w:semiHidden="1"/>
+    <w:lsdException w:name="No Spacing" w:uiPriority="1" w:qFormat="1"/>
+    <w:lsdException w:name="Light Shading" w:uiPriority="60"/>
+    <w:lsdException w:name="Light List" w:uiPriority="61"/>
+    <w:lsdException w:name="Light Grid" w:uiPriority="62"/>
+    <w:lsdException w:name="Medium Shading 1" w:uiPriority="63"/>
+    <w:lsdException w:name="Medium Shading 2" w:uiPriority="64"/>
+    <w:lsdException w:name="Medium List 1" w:uiPriority="65"/>
+    <w:lsdException w:name="Medium List 2" w:uiPriority="66"/>
+    <w:lsdException w:name="Medium Grid 1" w:uiPriority="67"/>
+    <w:lsdException w:name="Medium Grid 2" w:uiPriority="68"/>
+    <w:lsdException w:name="Medium Grid 3" w:uiPriority="69"/>
+    <w:lsdException w:name="Dark List" w:uiPriority="70"/>
+    <w:lsdException w:name="Colorful Shading" w:uiPriority="71"/>
+    <w:lsdException w:name="Colorful List" w:uiPriority="72"/>
+    <w:lsdException w:name="Colorful Grid" w:uiPriority="73"/>
+    <w:lsdException w:name="Light Shading Accent 1" w:uiPriority="60"/>
+    <w:lsdException w:name="Light List Accent 1" w:uiPriority="61"/>
+    <w:lsdException w:name="Light Grid Accent 1" w:uiPriority="62"/>
+    <w:lsdException w:name="Medium Shading 1 Accent 1" w:uiPriority="63"/>
+    <w:lsdException w:name="Medium Shading 2 Accent 1" w:uiPriority="64"/>
+    <w:lsdException w:name="Medium List 1 Accent 1" w:uiPriority="65"/>
+    <w:lsdException w:name="Revision" w:semiHidden="1"/>
+    <w:lsdException w:name="List Paragraph" w:uiPriority="34" w:qFormat="1"/>
+    <w:lsdException w:name="Quote" w:uiPriority="29" w:qFormat="1"/>
+    <w:lsdException w:name="Intense Quote" w:uiPriority="30" w:qFormat="1"/>
+    <w:lsdException w:name="Medium List 2 Accent 1" w:uiPriority="66"/>
+    <w:lsdException w:name="Medium Grid 1 Accent 1" w:uiPriority="67"/>
+    <w:lsdException w:name="Medium Grid 2 Accent 1" w:uiPriority="68"/>
+    <w:lsdException w:name="Medium Grid 3 Accent 1" w:uiPriority="69"/>
+    <w:lsdException w:name="Dark List Accent 1" w:uiPriority="70"/>
+    <w:lsdException w:name="Colorful Shading Accent 1" w:uiPriority="71"/>
+    <w:lsdException w:name="Colorful List Accent 1" w:uiPriority="72"/>
+    <w:lsdException w:name="Colorful Grid Accent 1" w:uiPriority="73"/>
+    <w:lsdException w:name="Light Shading Accent 2" w:uiPriority="60"/>
+    <w:lsdException w:name="Light List Accent 2" w:uiPriority="61"/>
+    <w:lsdException w:name="Light Grid Accent 2" w:uiPriority="62"/>
+    <w:lsdException w:name="Medium Shading 1 Accent 2" w:uiPriority="63"/>
+    <w:lsdException w:name="Medium Shading 2 Accent 2" w:uiPriority="64"/>
+    <w:lsdException w:name="Medium List 1 Accent 2" w:uiPriority="65"/>
+    <w:lsdException w:name="Medium List 2 Accent 2" w:uiPriority="66"/>
+    <w:lsdException w:name="Medium Grid 1 Accent 2" w:uiPriority="67"/>
+    <w:lsdException w:name="Medium Grid 2 Accent 2" w:uiPriority="68"/>
+    <w:lsdException w:name="Medium Grid 3 Accent 2" w:uiPriority="69"/>
+    <w:lsdException w:name="Dark List Accent 2" w:uiPriority="70"/>
+    <w:lsdException w:name="Colorful Shading Accent 2" w:uiPriority="71"/>
+    <w:lsdException w:name="Colorful List Accent 2" w:uiPriority="72"/>
+    <w:lsdException w:name="Colorful Grid Accent 2" w:uiPriority="73"/>
+    <w:lsdException w:name="Light Shading Accent 3" w:uiPriority="60"/>
+    <w:lsdException w:name="Light List Accent 3" w:uiPriority="61"/>
+    <w:lsdException w:name="Light Grid Accent 3" w:uiPriority="62"/>
+    <w:lsdException w:name="Medium Shading 1 Accent 3" w:uiPriority="63"/>
+    <w:lsdException w:name="Medium Shading 2 Accent 3" w:uiPriority="64"/>
+    <w:lsdException w:name="Medium List 1 Accent 3" w:uiPriority="65"/>
+    <w:lsdException w:name="Medium List 2 Accent 3" w:uiPriority="66"/>
+    <w:lsdException w:name="Medium Grid 1 Accent 3" w:uiPriority="67"/>
+    <w:lsdException w:name="Medium Grid 2 Accent 3" w:uiPriority="68"/>
+    <w:lsdException w:name="Medium Grid 3 Accent 3" w:uiPriority="69"/>
+    <w:lsdException w:name="Dark List Accent 3" w:uiPriority="70"/>
+    <w:lsdException w:name="Colorful Shading Accent 3" w:uiPriority="71"/>
+    <w:lsdException w:name="Colorful List Accent 3" w:uiPriority="72"/>
+    <w:lsdException w:name="Colorful Grid Accent 3" w:uiPriority="73"/>
+    <w:lsdException w:name="Light Shading Accent 4" w:uiPriority="60"/>
+    <w:lsdException w:name="Light List Accent 4" w:uiPriority="61"/>
+    <w:lsdException w:name="Light Grid Accent 4" w:uiPriority="62"/>
+    <w:lsdException w:name="Medium Shading 1 Accent 4" w:uiPriority="63"/>
+    <w:lsdException w:name="Medium Shading 2 Accent 4" w:uiPriority="64"/>
+    <w:lsdException w:name="Medium List 1 Accent 4" w:uiPriority="65"/>
+    <w:lsdException w:name="Medium List 2 Accent 4" w:uiPriority="66"/>
+    <w:lsdException w:name="Medium Grid 1 Accent 4" w:uiPriority="67"/>
+    <w:lsdException w:name="Medium Grid 2 Accent 4" w:uiPriority="68"/>
+    <w:lsdException w:name="Medium Grid 3 Accent 4" w:uiPriority="69"/>
+    <w:lsdException w:name="Dark List Accent 4" w:uiPriority="70"/>
+    <w:lsdException w:name="Colorful Shading Accent 4" w:uiPriority="71"/>
+    <w:lsdException w:name="Colorful List Accent 4" w:uiPriority="72"/>
+    <w:lsdException w:name="Colorful Grid Accent 4" w:uiPriority="73"/>
+    <w:lsdException w:name="Light Shading Accent 5" w:uiPriority="60"/>
+    <w:lsdException w:name="Light List Accent 5" w:uiPriority="61"/>
+    <w:lsdException w:name="Light Grid Accent 5" w:uiPriority="62"/>
+    <w:lsdException w:name="Medium Shading 1 Accent 5" w:uiPriority="63"/>
+    <w:lsdException w:name="Medium Shading 2 Accent 5" w:uiPriority="64"/>
+    <w:lsdException w:name="Medium List 1 Accent 5" w:uiPriority="65"/>
+    <w:lsdException w:name="Medium List 2 Accent 5" w:uiPriority="66"/>
+    <w:lsdException w:name="Medium Grid 1 Accent 5" w:uiPriority="67"/>
+    <w:lsdException w:name="Medium Grid 2 Accent 5" w:uiPriority="68"/>
+    <w:lsdException w:name="Medium Grid 3 Accent 5" w:uiPriority="69"/>
+    <w:lsdException w:name="Dark List Accent 5" w:uiPriority="70"/>
+    <w:lsdException w:name="Colorful Shading Accent 5" w:uiPriority="71"/>
+    <w:lsdException w:name="Colorful List Accent 5" w:uiPriority="72"/>
+    <w:lsdException w:name="Colorful Grid Accent 5" w:uiPriority="73"/>
+    <w:lsdException w:name="Light Shading Accent 6" w:uiPriority="60"/>
+    <w:lsdException w:name="Light List Accent 6" w:uiPriority="61"/>
+    <w:lsdException w:name="Light Grid Accent 6" w:uiPriority="62"/>
+    <w:lsdException w:name="Medium Shading 1 Accent 6" w:uiPriority="63"/>
+    <w:lsdException w:name="Medium Shading 2 Accent 6" w:uiPriority="64"/>
+    <w:lsdException w:name="Medium List 1 Accent 6" w:uiPriority="65"/>
+    <w:lsdException w:name="Medium List 2 Accent 6" w:uiPriority="66"/>
+    <w:lsdException w:name="Medium Grid 1 Accent 6" w:uiPriority="67"/>
+    <w:lsdException w:name="Medium Grid 2 Accent 6" w:uiPriority="68"/>
+    <w:lsdException w:name="Medium Grid 3 Accent 6" w:uiPriority="69"/>
+    <w:lsdException w:name="Dark List Accent 6" w:uiPriority="70"/>
+    <w:lsdException w:name="Colorful Shading Accent 6" w:uiPriority="71"/>
+    <w:lsdException w:name="Colorful List Accent 6" w:uiPriority="72"/>
+    <w:lsdException w:name="Colorful Grid Accent 6" w:uiPriority="73"/>
+    <w:lsdException w:name="Subtle Emphasis" w:uiPriority="19" w:qFormat="1"/>
+    <w:lsdException w:name="Intense Emphasis" w:uiPriority="21" w:qFormat="1"/>
+    <w:lsdException w:name="Subtle Reference" w:uiPriority="31" w:qFormat="1"/>
+    <w:lsdException w:name="Intense Reference" w:uiPriority="32" w:qFormat="1"/>
+    <w:lsdException w:name="Book Title" w:uiPriority="33" w:qFormat="1"/>
+    <w:lsdException w:name="Bibliography" w:semiHidden="1" w:uiPriority="37" w:unhideWhenUsed="1"/>
+    <w:lsdException w:name="TOC Heading" w:semiHidden="1" w:uiPriority="39" w:unhideWhenUsed="1" w:qFormat="1"/>
+    <w:lsdException w:name="Plain Table 1" w:uiPriority="41"/>
+    <w:lsdException w:name="Plain Table 2" w:uiPriority="42"/>
+    <w:lsdException w:name="Plain Table 3" w:uiPriority="43"/>
+    <w:lsdException w:name="Plain Table 4" w:uiPriority="44"/>
+    <w:lsdException w:name="Plain Table 5" w:uiPriority="45"/>
+    <w:lsdException w:name="Grid Table Light" w:uiPriority="40"/>
+    <w:lsdException w:name="Grid Table 1 Light" w:uiPriority="46"/>
+    <w:lsdException w:name="Grid Table 2" w:uiPriority="47"/>
+    <w:lsdException w:name="Grid Table 3" w:uiPriority="48"/>
+    <w:lsdException w:name="Grid Table 4" w:uiPriority="49"/>
+    <w:lsdException w:name="Grid Table 5 Dark" w:uiPriority="50"/>
+    <w:lsdException w:name="Grid Table 6 Colorful" w:uiPriority="51"/>
+    <w:lsdException w:name="Grid Table 7 Colorful" w:uiPriority="52"/>
+    <w:lsdException w:name="Grid Table 1 Light Accent 1" w:uiPriority="46"/>
+    <w:lsdException w:name="Grid Table 2 Accent 1" w:uiPriority="47"/>
+    <w:lsdException w:name="Grid Table 3 Accent 1" w:uiPriority="48"/>
+    <w:lsdException w:name="Grid Table 4 Accent 1" w:uiPriority="49"/>
+    <w:lsdException w:name="Grid Table 5 Dark Accent 1" w:uiPriority="50"/>
+    <w:lsdException w:name="Grid Table 6 Colorful Accent 1" w:uiPriority="51"/>
+    <w:lsdException w:name="Grid Table 7 Colorful Accent 1" w:uiPriority="52"/>
+    <w:lsdException w:name="Grid Table 1 Light Accent 2" w:uiPriority="46"/>
+    <w:lsdException w:name="Grid Table 2 Accent 2" w:uiPriority="47"/>
+    <w:lsdException w:name="Grid Table 3 Accent 2" w:uiPriority="48"/>
+    <w:lsdException w:name="Grid Table 4 Accent 2" w:uiPriority="49"/>
+    <w:lsdException w:name="Grid Table 5 Dark Accent 2" w:uiPriority="50"/>
+    <w:lsdException w:name="Grid Table 6 Colorful Accent 2" w:uiPriority="51"/>
+    <w:lsdException w:name="Grid Table 7 Colorful Accent 2" w:uiPriority="52"/>
+    <w:lsdException w:name="Grid Table 1 Light Accent 3" w:uiPriority="46"/>
+    <w:lsdException w:name="Grid Table 2 Accent 3" w:uiPriority="47"/>
+    <w:lsdException w:name="Grid Table 3 Accent 3" w:uiPriority="48"/>
+    <w:lsdException w:name="Grid Table 4 Accent 3" w:uiPriority="49"/>
+    <w:lsdException w:name="Grid Table 5 Dark Accent 3" w:uiPriority="50"/>
+    <w:lsdException w:name="Grid Table 6 Colorful Accent 3" w:uiPriority="51"/>
+    <w:lsdException w:name="Grid Table 7 Colorful Accent 3" w:uiPriority="52"/>
+    <w:lsdException w:name="Grid Table 1 Light Accent 4" w:uiPriority="46"/>
+    <w:lsdException w:name="Grid Table 2 Accent 4" w:uiPriority="47"/>
+    <w:lsdException w:name="Grid Table 3 Accent 4" w:uiPriority="48"/>
+    <w:lsdException w:name="Grid Table 4 Accent 4" w:uiPriority="49"/>
+    <w:lsdException w:name="Grid Table 5 Dark Accent 4" w:uiPriority="50"/>
+    <w:lsdException w:name="Grid Table 6 Colorful Accent 4" w:uiPriority="51"/>
+    <w:lsdException w:name="Grid Table 7 Colorful Accent 4" w:uiPriority="52"/>
+    <w:lsdException w:name="Grid Table 1 Light Accent 5" w:uiPriority="46"/>
+    <w:lsdException w:name="Grid Table 2 Accent 5" w:uiPriority="47"/>
+    <w:lsdException w:name="Grid Table 3 Accent 5" w:uiPriority="48"/>
+    <w:lsdException w:name="Grid Table 4 Accent 5" w:uiPriority="49"/>
+    <w:lsdException w:name="Grid Table 5 Dark Accent 5" w:uiPriority="50"/>
+    <w:lsdException w:name="Grid Table 6 Colorful Accent 5" w:uiPriority="51"/>
+    <w:lsdException w:name="Grid Table 7 Colorful Accent 5" w:uiPriority="52"/>
+    <w:lsdException w:name="Grid Table 1 Light Accent 6" w:uiPriority="46"/>
+    <w:lsdException w:name="Grid Table 2 Accent 6" w:uiPriority="47"/>
+    <w:lsdException w:name="Grid Table 3 Accent 6" w:uiPriority="48"/>
+    <w:lsdException w:name="Grid Table 4 Accent 6" w:uiPriority="49"/>
+    <w:lsdException w:name="Grid Table 5 Dark Accent 6" w:uiPriority="50"/>
+    <w:lsdException w:name="Grid Table 6 Colorful Accent 6" w:uiPriority="51"/>
+    <w:lsdException w:name="Grid Table 7 Colorful Accent 6" w:uiPriority="52"/>
+    <w:lsdException w:name="List Table 1 Light" w:uiPriority="46"/>
+    <w:lsdException w:name="List Table 2" w:uiPriority="47"/>
+    <w:lsdException w:name="List Table 3" w:uiPriority="48"/>
+    <w:lsdException w:name="List Table 4" w:uiPriority="49"/>
+    <w:lsdException w:name="List Table 5 Dark" w:uiPriority="50"/>
+    <w:lsdException w:name="List Table 6 Colorful" w:uiPriority="51"/>
+    <w:lsdException w:name="List Table 7 Colorful" w:uiPriority="52"/>
+    <w:lsdException w:name="List Table 1 Light Accent 1" w:uiPriority="46"/>
+    <w:lsdException w:name="List Table 2 Accent 1" w:uiPriority="47"/>
+    <w:lsdException w:name="List Table 3 Accent 1" w:uiPriority="48"/>
+    <w:lsdException w:name="List Table 4 Accent 1" w:uiPriority="49"/>
+    <w:lsdException w:name="List Table 5 Dark Accent 1" w:uiPriority="50"/>
+    <w:lsdException w:name="List Table 6 Colorful Accent 1" w:uiPriority="51"/>
+    <w:lsdException w:name="List Table 7 Colorful Accent 1" w:uiPriority="52"/>
+    <w:lsdException w:name="List Table 1 Light Accent 2" w:uiPriority="46"/>
+    <w:lsdException w:name="List Table 2 Accent 2" w:uiPriority="47"/>
+    <w:lsdException w:name="List Table 3 Accent 2" w:uiPriority="48"/>
+    <w:lsdException w:name="List Table 4 Accent 2" w:uiPriority="49"/>
+    <w:lsdException w:name="List Table 5 Dark Accent 2" w:uiPriority="50"/>
+    <w:lsdException w:name="List Table 6 Colorful Accent 2" w:uiPriority="51"/>
+    <w:lsdException w:name="List Table 7 Colorful Accent 2" w:uiPriority="52"/>
+    <w:lsdException w:name="List Table 1 Light Accent 3" w:uiPriority="46"/>
+    <w:lsdException w:name="List Table 2 Accent 3" w:uiPriority="47"/>
+    <w:lsdException w:name="List Table 3 Accent 3" w:uiPriority="48"/>
+    <w:lsdException w:name="List Table 4 Accent 3" w:uiPriority="49"/>
+    <w:lsdException w:name="List Table 5 Dark Accent 3" w:uiPriority="50"/>
+    <w:lsdException w:name="List Table 6 Colorful Accent 3" w:uiPriority="51"/>
+    <w:lsdException w:name="List Table 7 Colorful Accent 3" w:uiPriority="52"/>
+    <w:lsdException w:name="List Table 1 Light Accent 4" w:uiPriority="46"/>
+    <w:lsdException w:name="List Table 2 Accent 4" w:uiPriority="47"/>
+    <w:lsdException w:name="List Table 3 Accent 4" w:uiPriority="48"/>
+    <w:lsdException w:name="List Table 4 Accent 4" w:uiPriority="49"/>
+    <w:lsdException w:name="List Table 5 Dark Accent 4" w:uiPriority="50"/>
+    <w:lsdException w:name="List Table 6 Colorful Accent 4" w:uiPriority="51"/>
+    <w:lsdException w:name="List Table 7 Colorful Accent 4" w:uiPriority="52"/>
+    <w:lsdException w:name="List Table 1 Light Accent 5" w:uiPriority="46"/>
+    <w:lsdException w:name="List Table 2 Accent 5" w:uiPriority="47"/>
+    <w:lsdException w:name="List Table 3 Accent 5" w:uiPriority="48"/>
+    <w:lsdException w:name="List Table 4 Accent 5" w:uiPriority="49"/>
+    <w:lsdException w:name="List Table 5 Dark Accent 5" w:uiPriority="50"/>
+    <w:lsdException w:name="List Table 6 Colorful Accent 5" w:uiPriority="51"/>
+    <w:lsdException w:name="List Table 7 Colorful Accent 5" w:uiPriority="52"/>
+    <w:lsdException w:name="List Table 1 Light Accent 6" w:uiPriority="46"/>
+    <w:lsdException w:name="List Table 2 Accent 6" w:uiPriority="47"/>
+    <w:lsdException w:name="List Table 3 Accent 6" w:uiPriority="48"/>
+    <w:lsdException w:name="List Table 4 Accent 6" w:uiPriority="49"/>
+    <w:lsdException w:name="List Table 5 Dark Accent 6" w:uiPriority="50"/>
+    <w:lsdException w:name="List Table 6 Colorful Accent 6" w:uiPriority="51"/>
+    <w:lsdException w:name="List Table 7 Colorful Accent 6" w:uiPriority="52"/>
   </w:latentStyles>
   <w:style w:type="paragraph" w:default="1" w:styleId="Normal">
     <w:name w:val="Normal"/>
@@ -6081,1281 +6294,8 @@
       </w:tblBorders>
     </w:tblPr>
   </w:style>
-  <w:style w:type="table" w:customStyle="1" w:styleId="GridTable2Accent6">
-    <w:name w:val="Grid Table 2 Accent 6"/>
-    <w:basedOn w:val="Tablanormal"/>
-    <w:uiPriority w:val="47"/>
-    <w:rsid w:val="003E72B7"/>
-    <w:tblPr>
-      <w:tblStyleRowBandSize w:val="1"/>
-      <w:tblStyleColBandSize w:val="1"/>
-      <w:tblBorders>
-        <w:top w:val="single" w:sz="2" w:space="0" w:color="A8D08D" w:themeColor="accent6" w:themeTint="99"/>
-        <w:bottom w:val="single" w:sz="2" w:space="0" w:color="A8D08D" w:themeColor="accent6" w:themeTint="99"/>
-        <w:insideH w:val="single" w:sz="2" w:space="0" w:color="A8D08D" w:themeColor="accent6" w:themeTint="99"/>
-        <w:insideV w:val="single" w:sz="2" w:space="0" w:color="A8D08D" w:themeColor="accent6" w:themeTint="99"/>
-      </w:tblBorders>
-    </w:tblPr>
-    <w:tblStylePr w:type="firstRow">
-      <w:rPr>
-        <w:b/>
-        <w:bCs/>
-      </w:rPr>
-      <w:tblPr/>
-      <w:tcPr>
-        <w:tcBorders>
-          <w:top w:val="nil"/>
-          <w:bottom w:val="single" w:sz="12" w:space="0" w:color="A8D08D" w:themeColor="accent6" w:themeTint="99"/>
-          <w:insideH w:val="nil"/>
-          <w:insideV w:val="nil"/>
-        </w:tcBorders>
-        <w:shd w:val="clear" w:color="auto" w:fill="FFFFFF" w:themeFill="background1"/>
-      </w:tcPr>
-    </w:tblStylePr>
-    <w:tblStylePr w:type="lastRow">
-      <w:rPr>
-        <w:b/>
-        <w:bCs/>
-      </w:rPr>
-      <w:tblPr/>
-      <w:tcPr>
-        <w:tcBorders>
-          <w:top w:val="double" w:sz="2" w:space="0" w:color="A8D08D" w:themeColor="accent6" w:themeTint="99"/>
-          <w:bottom w:val="nil"/>
-          <w:insideH w:val="nil"/>
-          <w:insideV w:val="nil"/>
-        </w:tcBorders>
-        <w:shd w:val="clear" w:color="auto" w:fill="FFFFFF" w:themeFill="background1"/>
-      </w:tcPr>
-    </w:tblStylePr>
-    <w:tblStylePr w:type="firstCol">
-      <w:rPr>
-        <w:b/>
-        <w:bCs/>
-      </w:rPr>
-    </w:tblStylePr>
-    <w:tblStylePr w:type="lastCol">
-      <w:rPr>
-        <w:b/>
-        <w:bCs/>
-      </w:rPr>
-    </w:tblStylePr>
-    <w:tblStylePr w:type="band1Vert">
-      <w:tblPr/>
-      <w:tcPr>
-        <w:shd w:val="clear" w:color="auto" w:fill="E2EFD9" w:themeFill="accent6" w:themeFillTint="33"/>
-      </w:tcPr>
-    </w:tblStylePr>
-    <w:tblStylePr w:type="band1Horz">
-      <w:tblPr/>
-      <w:tcPr>
-        <w:shd w:val="clear" w:color="auto" w:fill="E2EFD9" w:themeFill="accent6" w:themeFillTint="33"/>
-      </w:tcPr>
-    </w:tblStylePr>
-  </w:style>
-  <w:style w:type="paragraph" w:customStyle="1" w:styleId="GVR-Comentario">
-    <w:name w:val="GVR- Comentario"/>
-    <w:basedOn w:val="PSI-Comentario"/>
-    <w:link w:val="GVR-ComentarioCar"/>
-    <w:qFormat/>
-    <w:rsid w:val="00E60C0A"/>
-    <w:rPr>
-      <w:rFonts w:asciiTheme="minorHAnsi" w:hAnsiTheme="minorHAnsi" w:cstheme="minorHAnsi"/>
-      <w:color w:val="auto"/>
-    </w:rPr>
-  </w:style>
-  <w:style w:type="paragraph" w:customStyle="1" w:styleId="GVR-Normal">
-    <w:name w:val="GVR- Normal"/>
-    <w:basedOn w:val="GVR-Comentario"/>
-    <w:link w:val="GVR-NormalCar"/>
-    <w:qFormat/>
-    <w:rsid w:val="00E60C0A"/>
-    <w:rPr>
-      <w:i w:val="0"/>
-    </w:rPr>
-  </w:style>
-  <w:style w:type="character" w:customStyle="1" w:styleId="PSI-ComentarioCar">
-    <w:name w:val="PSI - Comentario Car"/>
-    <w:basedOn w:val="Fuentedeprrafopredeter"/>
-    <w:link w:val="PSI-Comentario"/>
-    <w:rsid w:val="00E60C0A"/>
-    <w:rPr>
-      <w:i/>
-      <w:color w:val="548DD4"/>
-      <w:sz w:val="22"/>
-      <w:szCs w:val="22"/>
-      <w:lang w:val="es-AR"/>
-    </w:rPr>
-  </w:style>
-  <w:style w:type="character" w:customStyle="1" w:styleId="GVR-ComentarioCar">
-    <w:name w:val="GVR- Comentario Car"/>
-    <w:basedOn w:val="PSI-ComentarioCar"/>
-    <w:link w:val="GVR-Comentario"/>
-    <w:rsid w:val="00E60C0A"/>
-    <w:rPr>
-      <w:rFonts w:asciiTheme="minorHAnsi" w:hAnsiTheme="minorHAnsi" w:cstheme="minorHAnsi"/>
-      <w:i/>
-      <w:color w:val="548DD4"/>
-      <w:sz w:val="22"/>
-      <w:szCs w:val="22"/>
-      <w:lang w:val="es-AR"/>
-    </w:rPr>
-  </w:style>
-  <w:style w:type="character" w:customStyle="1" w:styleId="GVR-NormalCar">
-    <w:name w:val="GVR- Normal Car"/>
-    <w:basedOn w:val="GVR-ComentarioCar"/>
-    <w:link w:val="GVR-Normal"/>
-    <w:rsid w:val="00E60C0A"/>
-    <w:rPr>
-      <w:rFonts w:asciiTheme="minorHAnsi" w:hAnsiTheme="minorHAnsi" w:cstheme="minorHAnsi"/>
-      <w:i w:val="0"/>
-      <w:color w:val="548DD4"/>
-      <w:sz w:val="22"/>
-      <w:szCs w:val="22"/>
-      <w:lang w:val="es-AR"/>
-    </w:rPr>
-  </w:style>
-  <w:style w:type="paragraph" w:customStyle="1" w:styleId="GVR-Titulo1">
-    <w:name w:val="GVR- Titulo 1"/>
-    <w:basedOn w:val="PSI-Ttulo1"/>
-    <w:link w:val="GVR-Titulo1Car"/>
-    <w:qFormat/>
-    <w:rsid w:val="006C2712"/>
-    <w:rPr>
-      <w:rFonts w:asciiTheme="minorHAnsi" w:eastAsiaTheme="majorEastAsia" w:hAnsiTheme="minorHAnsi" w:cstheme="minorHAnsi"/>
-      <w:color w:val="00B050"/>
-    </w:rPr>
-  </w:style>
-  <w:style w:type="paragraph" w:customStyle="1" w:styleId="GVR-Titulo2">
-    <w:name w:val="GVR- Titulo 2"/>
-    <w:basedOn w:val="PSI-Ttulo2"/>
-    <w:link w:val="GVR-Titulo2Car"/>
-    <w:qFormat/>
-    <w:rsid w:val="006C2712"/>
-    <w:pPr>
-      <w:ind w:left="0" w:firstLine="0"/>
-    </w:pPr>
-    <w:rPr>
-      <w:rFonts w:asciiTheme="minorHAnsi" w:hAnsiTheme="minorHAnsi" w:cstheme="minorHAnsi"/>
-      <w:color w:val="92D050"/>
-      <w:lang w:eastAsia="es-ES"/>
-    </w:rPr>
-  </w:style>
-  <w:style w:type="character" w:customStyle="1" w:styleId="PSI-Ttulo1Car">
-    <w:name w:val="PSI - Título 1 Car"/>
-    <w:basedOn w:val="Ttulo1Car"/>
-    <w:link w:val="PSI-Ttulo1"/>
-    <w:rsid w:val="006C2712"/>
-    <w:rPr>
-      <w:rFonts w:ascii="Cambria" w:eastAsia="Times New Roman" w:hAnsi="Cambria" w:cs="Times New Roman"/>
-      <w:b/>
-      <w:bCs/>
-      <w:color w:val="365F91"/>
-      <w:sz w:val="28"/>
-      <w:szCs w:val="28"/>
-      <w:lang w:val="es-AR"/>
-    </w:rPr>
-  </w:style>
-  <w:style w:type="character" w:customStyle="1" w:styleId="GVR-Titulo1Car">
-    <w:name w:val="GVR- Titulo 1 Car"/>
-    <w:basedOn w:val="PSI-Ttulo1Car"/>
-    <w:link w:val="GVR-Titulo1"/>
-    <w:rsid w:val="006C2712"/>
-    <w:rPr>
-      <w:rFonts w:asciiTheme="minorHAnsi" w:eastAsiaTheme="majorEastAsia" w:hAnsiTheme="minorHAnsi" w:cstheme="minorHAnsi"/>
-      <w:b/>
-      <w:bCs/>
-      <w:color w:val="00B050"/>
-      <w:sz w:val="28"/>
-      <w:szCs w:val="28"/>
-      <w:lang w:val="es-AR"/>
-    </w:rPr>
-  </w:style>
-  <w:style w:type="character" w:customStyle="1" w:styleId="PSI-Ttulo2Car">
-    <w:name w:val="PSI - Título 2 Car"/>
-    <w:basedOn w:val="Ttulo2Car"/>
-    <w:link w:val="PSI-Ttulo2"/>
-    <w:rsid w:val="006C2712"/>
-    <w:rPr>
-      <w:rFonts w:ascii="Cambria" w:eastAsia="Times New Roman" w:hAnsi="Cambria" w:cs="Times New Roman"/>
-      <w:b/>
-      <w:bCs/>
-      <w:color w:val="4F81BD"/>
-      <w:sz w:val="26"/>
-      <w:szCs w:val="26"/>
-      <w:lang w:val="es-AR"/>
-    </w:rPr>
-  </w:style>
-  <w:style w:type="character" w:customStyle="1" w:styleId="GVR-Titulo2Car">
-    <w:name w:val="GVR- Titulo 2 Car"/>
-    <w:basedOn w:val="PSI-Ttulo2Car"/>
-    <w:link w:val="GVR-Titulo2"/>
-    <w:rsid w:val="006C2712"/>
-    <w:rPr>
-      <w:rFonts w:asciiTheme="minorHAnsi" w:eastAsia="Times New Roman" w:hAnsiTheme="minorHAnsi" w:cstheme="minorHAnsi"/>
-      <w:b/>
-      <w:bCs/>
-      <w:color w:val="92D050"/>
-      <w:sz w:val="26"/>
-      <w:szCs w:val="26"/>
-      <w:lang w:val="es-AR" w:eastAsia="es-ES"/>
-    </w:rPr>
-  </w:style>
-</w:styles>
-</file>
-
-<file path=word/stylesWithEffects.xml><?xml version="1.0" encoding="utf-8"?>
-<w:styles xmlns:wpc="http://schemas.microsoft.com/office/word/2010/wordprocessingCanvas" xmlns:mc="http://schemas.openxmlformats.org/markup-compatibility/2006" xmlns:o="urn:schemas-microsoft-com:office:office" xmlns:r="http://schemas.openxmlformats.org/officeDocument/2006/relationships" xmlns:m="http://schemas.openxmlformats.org/officeDocument/2006/math" xmlns:v="urn:schemas-microsoft-com:vml" xmlns:wp14="http://schemas.microsoft.com/office/word/2010/wordprocessingDrawing" xmlns:wp="http://schemas.openxmlformats.org/drawingml/2006/wordprocessingDrawing" xmlns:w10="urn:schemas-microsoft-com:office:word" xmlns:w="http://schemas.openxmlformats.org/wordprocessingml/2006/main" xmlns:w14="http://schemas.microsoft.com/office/word/2010/wordml" xmlns:wpg="http://schemas.microsoft.com/office/word/2010/wordprocessingGroup" xmlns:wpi="http://schemas.microsoft.com/office/word/2010/wordprocessingInk" xmlns:wne="http://schemas.microsoft.com/office/word/2006/wordml" xmlns:wps="http://schemas.microsoft.com/office/word/2010/wordprocessingShape" mc:Ignorable="w14 wp14">
-  <w:docDefaults>
-    <w:rPrDefault>
-      <w:rPr>
-        <w:rFonts w:ascii="Calibri" w:eastAsia="Calibri" w:hAnsi="Calibri" w:cs="Times New Roman"/>
-        <w:lang w:val="en-US" w:eastAsia="en-US" w:bidi="ar-SA"/>
-      </w:rPr>
-    </w:rPrDefault>
-    <w:pPrDefault/>
-  </w:docDefaults>
-  <w:latentStyles w:defLockedState="0" w:defUIPriority="99" w:defSemiHidden="1" w:defUnhideWhenUsed="1" w:defQFormat="0" w:count="267">
-    <w:lsdException w:name="Normal" w:semiHidden="0" w:uiPriority="0" w:unhideWhenUsed="0" w:qFormat="1"/>
-    <w:lsdException w:name="heading 1" w:semiHidden="0" w:uiPriority="0" w:unhideWhenUsed="0" w:qFormat="1"/>
-    <w:lsdException w:name="heading 2" w:uiPriority="0" w:qFormat="1"/>
-    <w:lsdException w:name="heading 3" w:uiPriority="0" w:qFormat="1"/>
-    <w:lsdException w:name="heading 4" w:uiPriority="0" w:qFormat="1"/>
-    <w:lsdException w:name="heading 5" w:uiPriority="0" w:qFormat="1"/>
-    <w:lsdException w:name="heading 6" w:uiPriority="0" w:qFormat="1"/>
-    <w:lsdException w:name="heading 7" w:uiPriority="0" w:qFormat="1"/>
-    <w:lsdException w:name="heading 8" w:uiPriority="0" w:qFormat="1"/>
-    <w:lsdException w:name="heading 9" w:uiPriority="0" w:qFormat="1"/>
-    <w:lsdException w:name="toc 1" w:uiPriority="39" w:qFormat="1"/>
-    <w:lsdException w:name="toc 2" w:uiPriority="39" w:qFormat="1"/>
-    <w:lsdException w:name="toc 3" w:uiPriority="39" w:qFormat="1"/>
-    <w:lsdException w:name="toc 4" w:uiPriority="39"/>
-    <w:lsdException w:name="toc 5" w:uiPriority="39"/>
-    <w:lsdException w:name="toc 6" w:uiPriority="39"/>
-    <w:lsdException w:name="toc 7" w:uiPriority="39"/>
-    <w:lsdException w:name="toc 8" w:uiPriority="39"/>
-    <w:lsdException w:name="toc 9" w:uiPriority="39"/>
-    <w:lsdException w:name="caption" w:uiPriority="35" w:qFormat="1"/>
-    <w:lsdException w:name="Title" w:semiHidden="0" w:uiPriority="10" w:unhideWhenUsed="0" w:qFormat="1"/>
-    <w:lsdException w:name="Default Paragraph Font" w:uiPriority="1"/>
-    <w:lsdException w:name="Body Text" w:uiPriority="0"/>
-    <w:lsdException w:name="Subtitle" w:semiHidden="0" w:uiPriority="11" w:unhideWhenUsed="0" w:qFormat="1"/>
-    <w:lsdException w:name="Strong" w:semiHidden="0" w:uiPriority="22" w:unhideWhenUsed="0" w:qFormat="1"/>
-    <w:lsdException w:name="Emphasis" w:semiHidden="0" w:uiPriority="20" w:unhideWhenUsed="0" w:qFormat="1"/>
-    <w:lsdException w:name="Table Grid" w:semiHidden="0" w:uiPriority="59" w:unhideWhenUsed="0"/>
-    <w:lsdException w:name="Placeholder Text" w:unhideWhenUsed="0"/>
-    <w:lsdException w:name="No Spacing" w:semiHidden="0" w:uiPriority="1" w:unhideWhenUsed="0" w:qFormat="1"/>
-    <w:lsdException w:name="Light Shading" w:semiHidden="0" w:uiPriority="60" w:unhideWhenUsed="0"/>
-    <w:lsdException w:name="Light List" w:semiHidden="0" w:uiPriority="61" w:unhideWhenUsed="0"/>
-    <w:lsdException w:name="Light Grid" w:semiHidden="0" w:uiPriority="62" w:unhideWhenUsed="0"/>
-    <w:lsdException w:name="Medium Shading 1" w:semiHidden="0" w:uiPriority="63" w:unhideWhenUsed="0"/>
-    <w:lsdException w:name="Medium Shading 2" w:semiHidden="0" w:uiPriority="64" w:unhideWhenUsed="0"/>
-    <w:lsdException w:name="Medium List 1" w:semiHidden="0" w:uiPriority="65" w:unhideWhenUsed="0"/>
-    <w:lsdException w:name="Medium List 2" w:semiHidden="0" w:uiPriority="66" w:unhideWhenUsed="0"/>
-    <w:lsdException w:name="Medium Grid 1" w:semiHidden="0" w:uiPriority="67" w:unhideWhenUsed="0"/>
-    <w:lsdException w:name="Medium Grid 2" w:semiHidden="0" w:uiPriority="68" w:unhideWhenUsed="0"/>
-    <w:lsdException w:name="Medium Grid 3" w:semiHidden="0" w:uiPriority="69" w:unhideWhenUsed="0"/>
-    <w:lsdException w:name="Dark List" w:semiHidden="0" w:uiPriority="70" w:unhideWhenUsed="0"/>
-    <w:lsdException w:name="Colorful Shading" w:semiHidden="0" w:uiPriority="71" w:unhideWhenUsed="0"/>
-    <w:lsdException w:name="Colorful List" w:semiHidden="0" w:uiPriority="72" w:unhideWhenUsed="0"/>
-    <w:lsdException w:name="Colorful Grid" w:semiHidden="0" w:uiPriority="73" w:unhideWhenUsed="0"/>
-    <w:lsdException w:name="Light Shading Accent 1" w:semiHidden="0" w:uiPriority="60" w:unhideWhenUsed="0"/>
-    <w:lsdException w:name="Light List Accent 1" w:semiHidden="0" w:uiPriority="61" w:unhideWhenUsed="0"/>
-    <w:lsdException w:name="Light Grid Accent 1" w:semiHidden="0" w:uiPriority="62" w:unhideWhenUsed="0"/>
-    <w:lsdException w:name="Medium Shading 1 Accent 1" w:semiHidden="0" w:uiPriority="63" w:unhideWhenUsed="0"/>
-    <w:lsdException w:name="Medium Shading 2 Accent 1" w:semiHidden="0" w:uiPriority="64" w:unhideWhenUsed="0"/>
-    <w:lsdException w:name="Medium List 1 Accent 1" w:semiHidden="0" w:uiPriority="65" w:unhideWhenUsed="0"/>
-    <w:lsdException w:name="Revision" w:unhideWhenUsed="0"/>
-    <w:lsdException w:name="List Paragraph" w:semiHidden="0" w:uiPriority="34" w:unhideWhenUsed="0" w:qFormat="1"/>
-    <w:lsdException w:name="Quote" w:semiHidden="0" w:uiPriority="29" w:unhideWhenUsed="0" w:qFormat="1"/>
-    <w:lsdException w:name="Intense Quote" w:semiHidden="0" w:uiPriority="30" w:unhideWhenUsed="0" w:qFormat="1"/>
-    <w:lsdException w:name="Medium List 2 Accent 1" w:semiHidden="0" w:uiPriority="66" w:unhideWhenUsed="0"/>
-    <w:lsdException w:name="Medium Grid 1 Accent 1" w:semiHidden="0" w:uiPriority="67" w:unhideWhenUsed="0"/>
-    <w:lsdException w:name="Medium Grid 2 Accent 1" w:semiHidden="0" w:uiPriority="68" w:unhideWhenUsed="0"/>
-    <w:lsdException w:name="Medium Grid 3 Accent 1" w:semiHidden="0" w:uiPriority="69" w:unhideWhenUsed="0"/>
-    <w:lsdException w:name="Dark List Accent 1" w:semiHidden="0" w:uiPriority="70" w:unhideWhenUsed="0"/>
-    <w:lsdException w:name="Colorful Shading Accent 1" w:semiHidden="0" w:uiPriority="71" w:unhideWhenUsed="0"/>
-    <w:lsdException w:name="Colorful List Accent 1" w:semiHidden="0" w:uiPriority="72" w:unhideWhenUsed="0"/>
-    <w:lsdException w:name="Colorful Grid Accent 1" w:semiHidden="0" w:uiPriority="73" w:unhideWhenUsed="0"/>
-    <w:lsdException w:name="Light Shading Accent 2" w:semiHidden="0" w:uiPriority="60" w:unhideWhenUsed="0"/>
-    <w:lsdException w:name="Light List Accent 2" w:semiHidden="0" w:uiPriority="61" w:unhideWhenUsed="0"/>
-    <w:lsdException w:name="Light Grid Accent 2" w:semiHidden="0" w:uiPriority="62" w:unhideWhenUsed="0"/>
-    <w:lsdException w:name="Medium Shading 1 Accent 2" w:semiHidden="0" w:uiPriority="63" w:unhideWhenUsed="0"/>
-    <w:lsdException w:name="Medium Shading 2 Accent 2" w:semiHidden="0" w:uiPriority="64" w:unhideWhenUsed="0"/>
-    <w:lsdException w:name="Medium List 1 Accent 2" w:semiHidden="0" w:uiPriority="65" w:unhideWhenUsed="0"/>
-    <w:lsdException w:name="Medium List 2 Accent 2" w:semiHidden="0" w:uiPriority="66" w:unhideWhenUsed="0"/>
-    <w:lsdException w:name="Medium Grid 1 Accent 2" w:semiHidden="0" w:uiPriority="67" w:unhideWhenUsed="0"/>
-    <w:lsdException w:name="Medium Grid 2 Accent 2" w:semiHidden="0" w:uiPriority="68" w:unhideWhenUsed="0"/>
-    <w:lsdException w:name="Medium Grid 3 Accent 2" w:semiHidden="0" w:uiPriority="69" w:unhideWhenUsed="0"/>
-    <w:lsdException w:name="Dark List Accent 2" w:semiHidden="0" w:uiPriority="70" w:unhideWhenUsed="0"/>
-    <w:lsdException w:name="Colorful Shading Accent 2" w:semiHidden="0" w:uiPriority="71" w:unhideWhenUsed="0"/>
-    <w:lsdException w:name="Colorful List Accent 2" w:semiHidden="0" w:uiPriority="72" w:unhideWhenUsed="0"/>
-    <w:lsdException w:name="Colorful Grid Accent 2" w:semiHidden="0" w:uiPriority="73" w:unhideWhenUsed="0"/>
-    <w:lsdException w:name="Light Shading Accent 3" w:semiHidden="0" w:uiPriority="60" w:unhideWhenUsed="0"/>
-    <w:lsdException w:name="Light List Accent 3" w:semiHidden="0" w:uiPriority="61" w:unhideWhenUsed="0"/>
-    <w:lsdException w:name="Light Grid Accent 3" w:semiHidden="0" w:uiPriority="62" w:unhideWhenUsed="0"/>
-    <w:lsdException w:name="Medium Shading 1 Accent 3" w:semiHidden="0" w:uiPriority="63" w:unhideWhenUsed="0"/>
-    <w:lsdException w:name="Medium Shading 2 Accent 3" w:semiHidden="0" w:uiPriority="64" w:unhideWhenUsed="0"/>
-    <w:lsdException w:name="Medium List 1 Accent 3" w:semiHidden="0" w:uiPriority="65" w:unhideWhenUsed="0"/>
-    <w:lsdException w:name="Medium List 2 Accent 3" w:semiHidden="0" w:uiPriority="66" w:unhideWhenUsed="0"/>
-    <w:lsdException w:name="Medium Grid 1 Accent 3" w:semiHidden="0" w:uiPriority="67" w:unhideWhenUsed="0"/>
-    <w:lsdException w:name="Medium Grid 2 Accent 3" w:semiHidden="0" w:uiPriority="68" w:unhideWhenUsed="0"/>
-    <w:lsdException w:name="Medium Grid 3 Accent 3" w:semiHidden="0" w:uiPriority="69" w:unhideWhenUsed="0"/>
-    <w:lsdException w:name="Dark List Accent 3" w:semiHidden="0" w:uiPriority="70" w:unhideWhenUsed="0"/>
-    <w:lsdException w:name="Colorful Shading Accent 3" w:semiHidden="0" w:uiPriority="71" w:unhideWhenUsed="0"/>
-    <w:lsdException w:name="Colorful List Accent 3" w:semiHidden="0" w:uiPriority="72" w:unhideWhenUsed="0"/>
-    <w:lsdException w:name="Colorful Grid Accent 3" w:semiHidden="0" w:uiPriority="73" w:unhideWhenUsed="0"/>
-    <w:lsdException w:name="Light Shading Accent 4" w:semiHidden="0" w:uiPriority="60" w:unhideWhenUsed="0"/>
-    <w:lsdException w:name="Light List Accent 4" w:semiHidden="0" w:uiPriority="61" w:unhideWhenUsed="0"/>
-    <w:lsdException w:name="Light Grid Accent 4" w:semiHidden="0" w:uiPriority="62" w:unhideWhenUsed="0"/>
-    <w:lsdException w:name="Medium Shading 1 Accent 4" w:semiHidden="0" w:uiPriority="63" w:unhideWhenUsed="0"/>
-    <w:lsdException w:name="Medium Shading 2 Accent 4" w:semiHidden="0" w:uiPriority="64" w:unhideWhenUsed="0"/>
-    <w:lsdException w:name="Medium List 1 Accent 4" w:semiHidden="0" w:uiPriority="65" w:unhideWhenUsed="0"/>
-    <w:lsdException w:name="Medium List 2 Accent 4" w:semiHidden="0" w:uiPriority="66" w:unhideWhenUsed="0"/>
-    <w:lsdException w:name="Medium Grid 1 Accent 4" w:semiHidden="0" w:uiPriority="67" w:unhideWhenUsed="0"/>
-    <w:lsdException w:name="Medium Grid 2 Accent 4" w:semiHidden="0" w:uiPriority="68" w:unhideWhenUsed="0"/>
-    <w:lsdException w:name="Medium Grid 3 Accent 4" w:semiHidden="0" w:uiPriority="69" w:unhideWhenUsed="0"/>
-    <w:lsdException w:name="Dark List Accent 4" w:semiHidden="0" w:uiPriority="70" w:unhideWhenUsed="0"/>
-    <w:lsdException w:name="Colorful Shading Accent 4" w:semiHidden="0" w:uiPriority="71" w:unhideWhenUsed="0"/>
-    <w:lsdException w:name="Colorful List Accent 4" w:semiHidden="0" w:uiPriority="72" w:unhideWhenUsed="0"/>
-    <w:lsdException w:name="Colorful Grid Accent 4" w:semiHidden="0" w:uiPriority="73" w:unhideWhenUsed="0"/>
-    <w:lsdException w:name="Light Shading Accent 5" w:semiHidden="0" w:uiPriority="60" w:unhideWhenUsed="0"/>
-    <w:lsdException w:name="Light List Accent 5" w:semiHidden="0" w:uiPriority="61" w:unhideWhenUsed="0"/>
-    <w:lsdException w:name="Light Grid Accent 5" w:semiHidden="0" w:uiPriority="62" w:unhideWhenUsed="0"/>
-    <w:lsdException w:name="Medium Shading 1 Accent 5" w:semiHidden="0" w:uiPriority="63" w:unhideWhenUsed="0"/>
-    <w:lsdException w:name="Medium Shading 2 Accent 5" w:semiHidden="0" w:uiPriority="64" w:unhideWhenUsed="0"/>
-    <w:lsdException w:name="Medium List 1 Accent 5" w:semiHidden="0" w:uiPriority="65" w:unhideWhenUsed="0"/>
-    <w:lsdException w:name="Medium List 2 Accent 5" w:semiHidden="0" w:uiPriority="66" w:unhideWhenUsed="0"/>
-    <w:lsdException w:name="Medium Grid 1 Accent 5" w:semiHidden="0" w:uiPriority="67" w:unhideWhenUsed="0"/>
-    <w:lsdException w:name="Medium Grid 2 Accent 5" w:semiHidden="0" w:uiPriority="68" w:unhideWhenUsed="0"/>
-    <w:lsdException w:name="Medium Grid 3 Accent 5" w:semiHidden="0" w:uiPriority="69" w:unhideWhenUsed="0"/>
-    <w:lsdException w:name="Dark List Accent 5" w:semiHidden="0" w:uiPriority="70" w:unhideWhenUsed="0"/>
-    <w:lsdException w:name="Colorful Shading Accent 5" w:semiHidden="0" w:uiPriority="71" w:unhideWhenUsed="0"/>
-    <w:lsdException w:name="Colorful List Accent 5" w:semiHidden="0" w:uiPriority="72" w:unhideWhenUsed="0"/>
-    <w:lsdException w:name="Colorful Grid Accent 5" w:semiHidden="0" w:uiPriority="73" w:unhideWhenUsed="0"/>
-    <w:lsdException w:name="Light Shading Accent 6" w:semiHidden="0" w:uiPriority="60" w:unhideWhenUsed="0"/>
-    <w:lsdException w:name="Light List Accent 6" w:semiHidden="0" w:uiPriority="61" w:unhideWhenUsed="0"/>
-    <w:lsdException w:name="Light Grid Accent 6" w:semiHidden="0" w:uiPriority="62" w:unhideWhenUsed="0"/>
-    <w:lsdException w:name="Medium Shading 1 Accent 6" w:semiHidden="0" w:uiPriority="63" w:unhideWhenUsed="0"/>
-    <w:lsdException w:name="Medium Shading 2 Accent 6" w:semiHidden="0" w:uiPriority="64" w:unhideWhenUsed="0"/>
-    <w:lsdException w:name="Medium List 1 Accent 6" w:semiHidden="0" w:uiPriority="65" w:unhideWhenUsed="0"/>
-    <w:lsdException w:name="Medium List 2 Accent 6" w:semiHidden="0" w:uiPriority="66" w:unhideWhenUsed="0"/>
-    <w:lsdException w:name="Medium Grid 1 Accent 6" w:semiHidden="0" w:uiPriority="67" w:unhideWhenUsed="0"/>
-    <w:lsdException w:name="Medium Grid 2 Accent 6" w:semiHidden="0" w:uiPriority="68" w:unhideWhenUsed="0"/>
-    <w:lsdException w:name="Medium Grid 3 Accent 6" w:semiHidden="0" w:uiPriority="69" w:unhideWhenUsed="0"/>
-    <w:lsdException w:name="Dark List Accent 6" w:semiHidden="0" w:uiPriority="70" w:unhideWhenUsed="0"/>
-    <w:lsdException w:name="Colorful Shading Accent 6" w:semiHidden="0" w:uiPriority="71" w:unhideWhenUsed="0"/>
-    <w:lsdException w:name="Colorful List Accent 6" w:semiHidden="0" w:uiPriority="72" w:unhideWhenUsed="0"/>
-    <w:lsdException w:name="Colorful Grid Accent 6" w:semiHidden="0" w:uiPriority="73" w:unhideWhenUsed="0"/>
-    <w:lsdException w:name="Subtle Emphasis" w:semiHidden="0" w:uiPriority="19" w:unhideWhenUsed="0" w:qFormat="1"/>
-    <w:lsdException w:name="Intense Emphasis" w:semiHidden="0" w:uiPriority="21" w:unhideWhenUsed="0" w:qFormat="1"/>
-    <w:lsdException w:name="Subtle Reference" w:semiHidden="0" w:uiPriority="31" w:unhideWhenUsed="0" w:qFormat="1"/>
-    <w:lsdException w:name="Intense Reference" w:semiHidden="0" w:uiPriority="32" w:unhideWhenUsed="0" w:qFormat="1"/>
-    <w:lsdException w:name="Book Title" w:semiHidden="0" w:uiPriority="33" w:unhideWhenUsed="0" w:qFormat="1"/>
-    <w:lsdException w:name="Bibliography" w:uiPriority="37"/>
-    <w:lsdException w:name="TOC Heading" w:uiPriority="39" w:qFormat="1"/>
-  </w:latentStyles>
-  <w:style w:type="paragraph" w:default="1" w:styleId="Normal">
-    <w:name w:val="Normal"/>
-    <w:qFormat/>
-    <w:rsid w:val="00A0436A"/>
-    <w:pPr>
-      <w:spacing w:before="200" w:line="276" w:lineRule="auto"/>
-      <w:ind w:left="357" w:hanging="357"/>
-    </w:pPr>
-    <w:rPr>
-      <w:sz w:val="22"/>
-      <w:szCs w:val="22"/>
-      <w:lang w:val="es-ES"/>
-    </w:rPr>
-  </w:style>
-  <w:style w:type="paragraph" w:styleId="Ttulo1">
-    <w:name w:val="heading 1"/>
-    <w:basedOn w:val="Normal"/>
-    <w:next w:val="Normal"/>
-    <w:link w:val="Ttulo1Car"/>
-    <w:qFormat/>
-    <w:rsid w:val="007F38C0"/>
-    <w:pPr>
-      <w:keepNext/>
-      <w:keepLines/>
-      <w:spacing w:before="480"/>
-      <w:outlineLvl w:val="0"/>
-    </w:pPr>
-    <w:rPr>
-      <w:rFonts w:ascii="Cambria" w:eastAsia="Times New Roman" w:hAnsi="Cambria"/>
-      <w:b/>
-      <w:bCs/>
-      <w:color w:val="365F91"/>
-      <w:sz w:val="28"/>
-      <w:szCs w:val="28"/>
-    </w:rPr>
-  </w:style>
-  <w:style w:type="paragraph" w:styleId="Ttulo2">
-    <w:name w:val="heading 2"/>
-    <w:basedOn w:val="Normal"/>
-    <w:next w:val="Normal"/>
-    <w:link w:val="Ttulo2Car"/>
-    <w:unhideWhenUsed/>
-    <w:qFormat/>
-    <w:rsid w:val="00A670E3"/>
-    <w:pPr>
-      <w:keepNext/>
-      <w:keepLines/>
-      <w:outlineLvl w:val="1"/>
-    </w:pPr>
-    <w:rPr>
-      <w:rFonts w:ascii="Cambria" w:eastAsia="Times New Roman" w:hAnsi="Cambria"/>
-      <w:b/>
-      <w:bCs/>
-      <w:color w:val="4F81BD"/>
-      <w:sz w:val="26"/>
-      <w:szCs w:val="26"/>
-    </w:rPr>
-  </w:style>
-  <w:style w:type="paragraph" w:styleId="Ttulo3">
-    <w:name w:val="heading 3"/>
-    <w:basedOn w:val="Normal"/>
-    <w:next w:val="Normal"/>
-    <w:link w:val="Ttulo3Car"/>
-    <w:unhideWhenUsed/>
-    <w:qFormat/>
-    <w:rsid w:val="007F38C0"/>
-    <w:pPr>
-      <w:keepNext/>
-      <w:keepLines/>
-      <w:outlineLvl w:val="2"/>
-    </w:pPr>
-    <w:rPr>
-      <w:rFonts w:ascii="Cambria" w:eastAsia="Times New Roman" w:hAnsi="Cambria"/>
-      <w:b/>
-      <w:bCs/>
-      <w:color w:val="4F81BD"/>
-    </w:rPr>
-  </w:style>
-  <w:style w:type="paragraph" w:styleId="Ttulo4">
-    <w:name w:val="heading 4"/>
-    <w:basedOn w:val="Normal"/>
-    <w:next w:val="Normal"/>
-    <w:link w:val="Ttulo4Car"/>
-    <w:unhideWhenUsed/>
-    <w:qFormat/>
-    <w:rsid w:val="005F60BA"/>
-    <w:pPr>
-      <w:keepNext/>
-      <w:keepLines/>
-      <w:outlineLvl w:val="3"/>
-    </w:pPr>
-    <w:rPr>
-      <w:rFonts w:ascii="Cambria" w:eastAsia="Times New Roman" w:hAnsi="Cambria"/>
-      <w:b/>
-      <w:bCs/>
-      <w:i/>
-      <w:iCs/>
-      <w:color w:val="4F81BD"/>
-    </w:rPr>
-  </w:style>
-  <w:style w:type="paragraph" w:styleId="Ttulo5">
-    <w:name w:val="heading 5"/>
-    <w:basedOn w:val="Normal"/>
-    <w:next w:val="Normal"/>
-    <w:link w:val="Ttulo5Car"/>
-    <w:qFormat/>
-    <w:rsid w:val="00581D90"/>
-    <w:pPr>
-      <w:widowControl w:val="0"/>
-      <w:spacing w:before="240" w:after="60" w:line="240" w:lineRule="atLeast"/>
-      <w:ind w:left="2880" w:firstLine="0"/>
-      <w:outlineLvl w:val="4"/>
-    </w:pPr>
-    <w:rPr>
-      <w:rFonts w:ascii="Times New Roman" w:eastAsia="Times New Roman" w:hAnsi="Times New Roman"/>
-      <w:szCs w:val="20"/>
-      <w:lang w:val="es-ES_tradnl"/>
-    </w:rPr>
-  </w:style>
-  <w:style w:type="paragraph" w:styleId="Ttulo6">
-    <w:name w:val="heading 6"/>
-    <w:basedOn w:val="Normal"/>
-    <w:next w:val="Normal"/>
-    <w:link w:val="Ttulo6Car"/>
-    <w:qFormat/>
-    <w:rsid w:val="00581D90"/>
-    <w:pPr>
-      <w:widowControl w:val="0"/>
-      <w:spacing w:before="240" w:after="60" w:line="240" w:lineRule="atLeast"/>
-      <w:ind w:left="2880" w:firstLine="0"/>
-      <w:outlineLvl w:val="5"/>
-    </w:pPr>
-    <w:rPr>
-      <w:rFonts w:ascii="Times New Roman" w:eastAsia="Times New Roman" w:hAnsi="Times New Roman"/>
-      <w:i/>
-      <w:szCs w:val="20"/>
-      <w:lang w:val="es-ES_tradnl"/>
-    </w:rPr>
-  </w:style>
-  <w:style w:type="paragraph" w:styleId="Ttulo7">
-    <w:name w:val="heading 7"/>
-    <w:basedOn w:val="Normal"/>
-    <w:next w:val="Normal"/>
-    <w:link w:val="Ttulo7Car"/>
-    <w:qFormat/>
-    <w:rsid w:val="00581D90"/>
-    <w:pPr>
-      <w:widowControl w:val="0"/>
-      <w:spacing w:before="240" w:after="60" w:line="240" w:lineRule="atLeast"/>
-      <w:ind w:left="2880" w:firstLine="0"/>
-      <w:outlineLvl w:val="6"/>
-    </w:pPr>
-    <w:rPr>
-      <w:rFonts w:ascii="Times New Roman" w:eastAsia="Times New Roman" w:hAnsi="Times New Roman"/>
-      <w:sz w:val="20"/>
-      <w:szCs w:val="20"/>
-      <w:lang w:val="es-ES_tradnl"/>
-    </w:rPr>
-  </w:style>
-  <w:style w:type="paragraph" w:styleId="Ttulo8">
-    <w:name w:val="heading 8"/>
-    <w:basedOn w:val="Normal"/>
-    <w:next w:val="Normal"/>
-    <w:link w:val="Ttulo8Car"/>
-    <w:qFormat/>
-    <w:rsid w:val="00581D90"/>
-    <w:pPr>
-      <w:widowControl w:val="0"/>
-      <w:spacing w:before="240" w:after="60" w:line="240" w:lineRule="atLeast"/>
-      <w:ind w:left="2880" w:firstLine="0"/>
-      <w:outlineLvl w:val="7"/>
-    </w:pPr>
-    <w:rPr>
-      <w:rFonts w:ascii="Times New Roman" w:eastAsia="Times New Roman" w:hAnsi="Times New Roman"/>
-      <w:i/>
-      <w:sz w:val="20"/>
-      <w:szCs w:val="20"/>
-      <w:lang w:val="es-ES_tradnl"/>
-    </w:rPr>
-  </w:style>
-  <w:style w:type="paragraph" w:styleId="Ttulo9">
-    <w:name w:val="heading 9"/>
-    <w:basedOn w:val="Normal"/>
-    <w:next w:val="Normal"/>
-    <w:link w:val="Ttulo9Car"/>
-    <w:qFormat/>
-    <w:rsid w:val="00581D90"/>
-    <w:pPr>
-      <w:widowControl w:val="0"/>
-      <w:spacing w:before="240" w:after="60" w:line="240" w:lineRule="atLeast"/>
-      <w:ind w:left="2880" w:firstLine="0"/>
-      <w:outlineLvl w:val="8"/>
-    </w:pPr>
-    <w:rPr>
-      <w:rFonts w:ascii="Times New Roman" w:eastAsia="Times New Roman" w:hAnsi="Times New Roman"/>
-      <w:b/>
-      <w:i/>
-      <w:sz w:val="18"/>
-      <w:szCs w:val="20"/>
-      <w:lang w:val="es-ES_tradnl"/>
-    </w:rPr>
-  </w:style>
-  <w:style w:type="character" w:default="1" w:styleId="Fuentedeprrafopredeter">
-    <w:name w:val="Default Paragraph Font"/>
-    <w:uiPriority w:val="1"/>
-    <w:semiHidden/>
-    <w:unhideWhenUsed/>
-  </w:style>
-  <w:style w:type="table" w:default="1" w:styleId="Tablanormal">
-    <w:name w:val="Normal Table"/>
-    <w:uiPriority w:val="99"/>
-    <w:semiHidden/>
-    <w:unhideWhenUsed/>
-    <w:tblPr>
-      <w:tblInd w:w="0" w:type="dxa"/>
-      <w:tblCellMar>
-        <w:top w:w="0" w:type="dxa"/>
-        <w:left w:w="108" w:type="dxa"/>
-        <w:bottom w:w="0" w:type="dxa"/>
-        <w:right w:w="108" w:type="dxa"/>
-      </w:tblCellMar>
-    </w:tblPr>
-  </w:style>
-  <w:style w:type="numbering" w:default="1" w:styleId="Sinlista">
-    <w:name w:val="No List"/>
-    <w:uiPriority w:val="99"/>
-    <w:semiHidden/>
-    <w:unhideWhenUsed/>
-  </w:style>
-  <w:style w:type="paragraph" w:customStyle="1" w:styleId="PSI-Comentario">
-    <w:name w:val="PSI - Comentario"/>
-    <w:basedOn w:val="Normal"/>
-    <w:link w:val="PSI-ComentarioCar"/>
-    <w:autoRedefine/>
-    <w:qFormat/>
-    <w:rsid w:val="000F4F97"/>
-    <w:pPr>
-      <w:tabs>
-        <w:tab w:val="left" w:pos="0"/>
-      </w:tabs>
-      <w:ind w:left="115" w:hanging="6"/>
-      <w:jc w:val="both"/>
-    </w:pPr>
-    <w:rPr>
-      <w:i/>
-      <w:color w:val="548DD4"/>
-      <w:lang w:val="es-AR"/>
-    </w:rPr>
-  </w:style>
-  <w:style w:type="paragraph" w:customStyle="1" w:styleId="PSI-ComentarioenTabla">
-    <w:name w:val="PSI - Comentario en Tabla"/>
-    <w:basedOn w:val="PSI-Comentario"/>
-    <w:autoRedefine/>
-    <w:qFormat/>
-    <w:rsid w:val="00E60C0A"/>
-    <w:pPr>
-      <w:jc w:val="left"/>
-    </w:pPr>
-    <w:rPr>
-      <w:b/>
-      <w:bCs/>
-      <w:color w:val="auto"/>
-    </w:rPr>
-  </w:style>
-  <w:style w:type="paragraph" w:customStyle="1" w:styleId="PSI-DescripcindelDocumentos">
-    <w:name w:val="PSI - Descripción del Documentos"/>
-    <w:basedOn w:val="Normal"/>
-    <w:autoRedefine/>
-    <w:qFormat/>
-    <w:rsid w:val="00F771E5"/>
-    <w:pPr>
-      <w:shd w:val="clear" w:color="auto" w:fill="FFFFFF"/>
-    </w:pPr>
-    <w:rPr>
-      <w:i/>
-      <w:color w:val="548DD4"/>
-      <w:szCs w:val="21"/>
-      <w:lang w:val="es-AR"/>
-    </w:rPr>
-  </w:style>
-  <w:style w:type="character" w:customStyle="1" w:styleId="Ttulo2Car">
-    <w:name w:val="Título 2 Car"/>
-    <w:link w:val="Ttulo2"/>
-    <w:uiPriority w:val="9"/>
-    <w:rsid w:val="00A670E3"/>
-    <w:rPr>
-      <w:rFonts w:ascii="Cambria" w:eastAsia="Times New Roman" w:hAnsi="Cambria" w:cs="Times New Roman"/>
-      <w:b/>
-      <w:bCs/>
-      <w:color w:val="4F81BD"/>
-      <w:sz w:val="26"/>
-      <w:szCs w:val="26"/>
-    </w:rPr>
-  </w:style>
-  <w:style w:type="paragraph" w:customStyle="1" w:styleId="PSI-Ttulo1">
-    <w:name w:val="PSI - Título 1"/>
-    <w:basedOn w:val="Ttulo1"/>
-    <w:link w:val="PSI-Ttulo1Car"/>
-    <w:autoRedefine/>
-    <w:qFormat/>
-    <w:rsid w:val="008B3B0F"/>
-    <w:pPr>
-      <w:keepLines w:val="0"/>
-      <w:widowControl w:val="0"/>
-      <w:tabs>
-        <w:tab w:val="left" w:pos="0"/>
-      </w:tabs>
-      <w:suppressAutoHyphens/>
-      <w:spacing w:before="120" w:after="60" w:line="240" w:lineRule="atLeast"/>
-      <w:ind w:left="0" w:firstLine="0"/>
-    </w:pPr>
-    <w:rPr>
-      <w:lang w:val="es-AR"/>
-    </w:rPr>
-  </w:style>
-  <w:style w:type="paragraph" w:customStyle="1" w:styleId="PSI-ComentarioVieta">
-    <w:name w:val="PSI - Comentario + Viñeta"/>
-    <w:basedOn w:val="PSI-Comentario"/>
-    <w:autoRedefine/>
-    <w:qFormat/>
-    <w:rsid w:val="008B3B0F"/>
-    <w:pPr>
-      <w:numPr>
-        <w:numId w:val="10"/>
-      </w:numPr>
-      <w:spacing w:before="0" w:line="360" w:lineRule="auto"/>
-    </w:pPr>
-  </w:style>
-  <w:style w:type="paragraph" w:customStyle="1" w:styleId="PSI-Ttulo2">
-    <w:name w:val="PSI - Título 2"/>
-    <w:basedOn w:val="Ttulo2"/>
-    <w:link w:val="PSI-Ttulo2Car"/>
-    <w:qFormat/>
-    <w:rsid w:val="008B3B0F"/>
-    <w:rPr>
-      <w:lang w:val="es-AR"/>
-    </w:rPr>
-  </w:style>
-  <w:style w:type="paragraph" w:styleId="TDC4">
-    <w:name w:val="toc 4"/>
-    <w:basedOn w:val="Normal"/>
-    <w:next w:val="Normal"/>
-    <w:autoRedefine/>
-    <w:uiPriority w:val="39"/>
-    <w:unhideWhenUsed/>
-    <w:rsid w:val="000F79DF"/>
-    <w:pPr>
-      <w:spacing w:before="0"/>
-      <w:ind w:left="660"/>
-    </w:pPr>
-    <w:rPr>
-      <w:sz w:val="20"/>
-      <w:szCs w:val="20"/>
-    </w:rPr>
-  </w:style>
-  <w:style w:type="paragraph" w:styleId="TDC5">
-    <w:name w:val="toc 5"/>
-    <w:basedOn w:val="Normal"/>
-    <w:next w:val="Normal"/>
-    <w:autoRedefine/>
-    <w:uiPriority w:val="39"/>
-    <w:unhideWhenUsed/>
-    <w:rsid w:val="000F79DF"/>
-    <w:pPr>
-      <w:spacing w:before="0"/>
-      <w:ind w:left="880"/>
-    </w:pPr>
-    <w:rPr>
-      <w:sz w:val="20"/>
-      <w:szCs w:val="20"/>
-    </w:rPr>
-  </w:style>
-  <w:style w:type="paragraph" w:styleId="TDC6">
-    <w:name w:val="toc 6"/>
-    <w:basedOn w:val="Normal"/>
-    <w:next w:val="Normal"/>
-    <w:autoRedefine/>
-    <w:uiPriority w:val="39"/>
-    <w:unhideWhenUsed/>
-    <w:rsid w:val="000F79DF"/>
-    <w:pPr>
-      <w:spacing w:before="0"/>
-      <w:ind w:left="1100"/>
-    </w:pPr>
-    <w:rPr>
-      <w:sz w:val="20"/>
-      <w:szCs w:val="20"/>
-    </w:rPr>
-  </w:style>
-  <w:style w:type="paragraph" w:styleId="TDC7">
-    <w:name w:val="toc 7"/>
-    <w:basedOn w:val="Normal"/>
-    <w:next w:val="Normal"/>
-    <w:autoRedefine/>
-    <w:uiPriority w:val="39"/>
-    <w:unhideWhenUsed/>
-    <w:rsid w:val="000F79DF"/>
-    <w:pPr>
-      <w:spacing w:before="0"/>
-      <w:ind w:left="1320"/>
-    </w:pPr>
-    <w:rPr>
-      <w:sz w:val="20"/>
-      <w:szCs w:val="20"/>
-    </w:rPr>
-  </w:style>
-  <w:style w:type="paragraph" w:styleId="Encabezado">
-    <w:name w:val="header"/>
-    <w:basedOn w:val="Normal"/>
-    <w:link w:val="EncabezadoCar"/>
-    <w:uiPriority w:val="99"/>
-    <w:unhideWhenUsed/>
-    <w:rsid w:val="00C94FBE"/>
-    <w:pPr>
-      <w:tabs>
-        <w:tab w:val="center" w:pos="4252"/>
-        <w:tab w:val="right" w:pos="8504"/>
-      </w:tabs>
-      <w:spacing w:before="0" w:line="240" w:lineRule="auto"/>
-    </w:pPr>
-  </w:style>
-  <w:style w:type="character" w:customStyle="1" w:styleId="EncabezadoCar">
-    <w:name w:val="Encabezado Car"/>
-    <w:basedOn w:val="Fuentedeprrafopredeter"/>
-    <w:link w:val="Encabezado"/>
-    <w:uiPriority w:val="99"/>
-    <w:rsid w:val="00C94FBE"/>
-  </w:style>
-  <w:style w:type="paragraph" w:styleId="Piedepgina">
-    <w:name w:val="footer"/>
-    <w:basedOn w:val="Normal"/>
-    <w:link w:val="PiedepginaCar"/>
-    <w:uiPriority w:val="99"/>
-    <w:unhideWhenUsed/>
-    <w:rsid w:val="00C94FBE"/>
-    <w:pPr>
-      <w:tabs>
-        <w:tab w:val="center" w:pos="4252"/>
-        <w:tab w:val="right" w:pos="8504"/>
-      </w:tabs>
-      <w:spacing w:before="0" w:line="240" w:lineRule="auto"/>
-    </w:pPr>
-  </w:style>
-  <w:style w:type="character" w:customStyle="1" w:styleId="PiedepginaCar">
-    <w:name w:val="Pie de página Car"/>
-    <w:basedOn w:val="Fuentedeprrafopredeter"/>
-    <w:link w:val="Piedepgina"/>
-    <w:uiPriority w:val="99"/>
-    <w:rsid w:val="00C94FBE"/>
-  </w:style>
-  <w:style w:type="paragraph" w:customStyle="1" w:styleId="14B321CC4E794F07AD0E6FF1AA38FC7C">
-    <w:name w:val="14B321CC4E794F07AD0E6FF1AA38FC7C"/>
-    <w:rsid w:val="00C94FBE"/>
-    <w:pPr>
-      <w:spacing w:after="200" w:line="276" w:lineRule="auto"/>
-    </w:pPr>
-    <w:rPr>
-      <w:rFonts w:eastAsia="Times New Roman"/>
-      <w:sz w:val="22"/>
-      <w:szCs w:val="22"/>
-    </w:rPr>
-  </w:style>
-  <w:style w:type="paragraph" w:styleId="Textodeglobo">
-    <w:name w:val="Balloon Text"/>
-    <w:basedOn w:val="Normal"/>
-    <w:link w:val="TextodegloboCar"/>
-    <w:uiPriority w:val="99"/>
-    <w:semiHidden/>
-    <w:unhideWhenUsed/>
-    <w:rsid w:val="00C94FBE"/>
-    <w:pPr>
-      <w:spacing w:before="0" w:line="240" w:lineRule="auto"/>
-    </w:pPr>
-    <w:rPr>
-      <w:rFonts w:ascii="Tahoma" w:hAnsi="Tahoma" w:cs="Tahoma"/>
-      <w:sz w:val="16"/>
-      <w:szCs w:val="16"/>
-    </w:rPr>
-  </w:style>
-  <w:style w:type="character" w:customStyle="1" w:styleId="TextodegloboCar">
-    <w:name w:val="Texto de globo Car"/>
-    <w:link w:val="Textodeglobo"/>
-    <w:uiPriority w:val="99"/>
-    <w:semiHidden/>
-    <w:rsid w:val="00C94FBE"/>
-    <w:rPr>
-      <w:rFonts w:ascii="Tahoma" w:hAnsi="Tahoma" w:cs="Tahoma"/>
-      <w:sz w:val="16"/>
-      <w:szCs w:val="16"/>
-    </w:rPr>
-  </w:style>
-  <w:style w:type="paragraph" w:styleId="Sinespaciado">
-    <w:name w:val="No Spacing"/>
-    <w:link w:val="SinespaciadoCar"/>
-    <w:uiPriority w:val="1"/>
-    <w:qFormat/>
-    <w:rsid w:val="00C94FBE"/>
-    <w:rPr>
-      <w:rFonts w:eastAsia="Times New Roman"/>
-      <w:sz w:val="22"/>
-      <w:szCs w:val="22"/>
-      <w:lang w:val="es-ES"/>
-    </w:rPr>
-  </w:style>
-  <w:style w:type="character" w:customStyle="1" w:styleId="SinespaciadoCar">
-    <w:name w:val="Sin espaciado Car"/>
-    <w:link w:val="Sinespaciado"/>
-    <w:uiPriority w:val="1"/>
-    <w:rsid w:val="00C94FBE"/>
-    <w:rPr>
-      <w:rFonts w:eastAsia="Times New Roman"/>
-      <w:sz w:val="22"/>
-      <w:szCs w:val="22"/>
-      <w:lang w:val="es-ES" w:eastAsia="en-US" w:bidi="ar-SA"/>
-    </w:rPr>
-  </w:style>
-  <w:style w:type="character" w:customStyle="1" w:styleId="Ttulo1Car">
-    <w:name w:val="Título 1 Car"/>
-    <w:link w:val="Ttulo1"/>
-    <w:uiPriority w:val="9"/>
-    <w:rsid w:val="007F38C0"/>
-    <w:rPr>
-      <w:rFonts w:ascii="Cambria" w:eastAsia="Times New Roman" w:hAnsi="Cambria" w:cs="Times New Roman"/>
-      <w:b/>
-      <w:bCs/>
-      <w:color w:val="365F91"/>
-      <w:sz w:val="28"/>
-      <w:szCs w:val="28"/>
-    </w:rPr>
-  </w:style>
-  <w:style w:type="character" w:customStyle="1" w:styleId="Ttulo3Car">
-    <w:name w:val="Título 3 Car"/>
-    <w:link w:val="Ttulo3"/>
-    <w:uiPriority w:val="9"/>
-    <w:rsid w:val="007F38C0"/>
-    <w:rPr>
-      <w:rFonts w:ascii="Cambria" w:eastAsia="Times New Roman" w:hAnsi="Cambria" w:cs="Times New Roman"/>
-      <w:b/>
-      <w:bCs/>
-      <w:color w:val="4F81BD"/>
-    </w:rPr>
-  </w:style>
-  <w:style w:type="paragraph" w:styleId="TDC1">
-    <w:name w:val="toc 1"/>
-    <w:basedOn w:val="Normal"/>
-    <w:next w:val="Normal"/>
-    <w:autoRedefine/>
-    <w:uiPriority w:val="39"/>
-    <w:unhideWhenUsed/>
-    <w:qFormat/>
-    <w:rsid w:val="00BB20E7"/>
-    <w:pPr>
-      <w:tabs>
-        <w:tab w:val="right" w:leader="dot" w:pos="8505"/>
-      </w:tabs>
-      <w:spacing w:before="240" w:after="120"/>
-      <w:ind w:left="0"/>
-    </w:pPr>
-    <w:rPr>
-      <w:b/>
-      <w:bCs/>
-      <w:sz w:val="20"/>
-      <w:szCs w:val="20"/>
-    </w:rPr>
-  </w:style>
-  <w:style w:type="paragraph" w:styleId="TDC2">
-    <w:name w:val="toc 2"/>
-    <w:basedOn w:val="Normal"/>
-    <w:next w:val="Normal"/>
-    <w:autoRedefine/>
-    <w:uiPriority w:val="39"/>
-    <w:unhideWhenUsed/>
-    <w:qFormat/>
-    <w:rsid w:val="00BB20E7"/>
-    <w:pPr>
-      <w:tabs>
-        <w:tab w:val="right" w:leader="dot" w:pos="8505"/>
-      </w:tabs>
-      <w:spacing w:before="120"/>
-      <w:ind w:left="220"/>
-    </w:pPr>
-    <w:rPr>
-      <w:i/>
-      <w:iCs/>
-      <w:sz w:val="20"/>
-      <w:szCs w:val="20"/>
-    </w:rPr>
-  </w:style>
-  <w:style w:type="character" w:styleId="Hipervnculo">
-    <w:name w:val="Hyperlink"/>
-    <w:uiPriority w:val="99"/>
-    <w:unhideWhenUsed/>
-    <w:rsid w:val="007F38C0"/>
-    <w:rPr>
-      <w:color w:val="0000FF"/>
-      <w:u w:val="single"/>
-    </w:rPr>
-  </w:style>
-  <w:style w:type="paragraph" w:customStyle="1" w:styleId="TtulodeTDC1">
-    <w:name w:val="Título de TDC1"/>
-    <w:basedOn w:val="Ttulo1"/>
-    <w:next w:val="Normal"/>
-    <w:uiPriority w:val="39"/>
-    <w:unhideWhenUsed/>
-    <w:qFormat/>
-    <w:rsid w:val="00A13DBA"/>
-    <w:pPr>
-      <w:ind w:left="0" w:firstLine="0"/>
-      <w:outlineLvl w:val="9"/>
-    </w:pPr>
-  </w:style>
-  <w:style w:type="paragraph" w:styleId="TDC3">
-    <w:name w:val="toc 3"/>
-    <w:basedOn w:val="Normal"/>
-    <w:next w:val="Normal"/>
-    <w:autoRedefine/>
-    <w:uiPriority w:val="39"/>
-    <w:unhideWhenUsed/>
-    <w:qFormat/>
-    <w:rsid w:val="00DA284A"/>
-    <w:pPr>
-      <w:tabs>
-        <w:tab w:val="right" w:leader="dot" w:pos="6096"/>
-      </w:tabs>
-      <w:spacing w:before="0"/>
-      <w:ind w:left="440"/>
-    </w:pPr>
-    <w:rPr>
-      <w:sz w:val="20"/>
-      <w:szCs w:val="20"/>
-    </w:rPr>
-  </w:style>
-  <w:style w:type="character" w:styleId="Textodelmarcadordeposicin">
-    <w:name w:val="Placeholder Text"/>
-    <w:uiPriority w:val="99"/>
-    <w:semiHidden/>
-    <w:rsid w:val="00570F4F"/>
-    <w:rPr>
-      <w:color w:val="808080"/>
-    </w:rPr>
-  </w:style>
-  <w:style w:type="paragraph" w:styleId="Textoindependiente">
-    <w:name w:val="Body Text"/>
-    <w:basedOn w:val="Normal"/>
-    <w:link w:val="TextoindependienteCar"/>
-    <w:semiHidden/>
-    <w:rsid w:val="00570F4F"/>
-    <w:pPr>
-      <w:keepLines/>
-      <w:widowControl w:val="0"/>
-      <w:suppressAutoHyphens/>
-      <w:spacing w:before="0" w:after="120" w:line="240" w:lineRule="atLeast"/>
-      <w:ind w:left="720" w:firstLine="0"/>
-    </w:pPr>
-    <w:rPr>
-      <w:rFonts w:ascii="Times New Roman" w:eastAsia="Times New Roman" w:hAnsi="Times New Roman"/>
-      <w:sz w:val="20"/>
-      <w:szCs w:val="20"/>
-      <w:lang w:val="en-US" w:eastAsia="ar-SA"/>
-    </w:rPr>
-  </w:style>
-  <w:style w:type="character" w:customStyle="1" w:styleId="TextoindependienteCar">
-    <w:name w:val="Texto independiente Car"/>
-    <w:link w:val="Textoindependiente"/>
-    <w:semiHidden/>
-    <w:rsid w:val="00570F4F"/>
-    <w:rPr>
-      <w:rFonts w:ascii="Times New Roman" w:eastAsia="Times New Roman" w:hAnsi="Times New Roman" w:cs="Times New Roman"/>
-      <w:sz w:val="20"/>
-      <w:szCs w:val="20"/>
-      <w:lang w:val="en-US" w:eastAsia="ar-SA"/>
-    </w:rPr>
-  </w:style>
-  <w:style w:type="paragraph" w:styleId="TDC8">
-    <w:name w:val="toc 8"/>
-    <w:basedOn w:val="Normal"/>
-    <w:next w:val="Normal"/>
-    <w:autoRedefine/>
-    <w:uiPriority w:val="39"/>
-    <w:unhideWhenUsed/>
-    <w:rsid w:val="000F79DF"/>
-    <w:pPr>
-      <w:spacing w:before="0"/>
-      <w:ind w:left="1540"/>
-    </w:pPr>
-    <w:rPr>
-      <w:sz w:val="20"/>
-      <w:szCs w:val="20"/>
-    </w:rPr>
-  </w:style>
-  <w:style w:type="paragraph" w:customStyle="1" w:styleId="TableContents">
-    <w:name w:val="Table Contents"/>
-    <w:basedOn w:val="Normal"/>
-    <w:rsid w:val="00570F4F"/>
-    <w:pPr>
-      <w:widowControl w:val="0"/>
-      <w:suppressLineNumbers/>
-      <w:suppressAutoHyphens/>
-      <w:spacing w:before="0" w:line="240" w:lineRule="auto"/>
-      <w:ind w:left="0" w:firstLine="0"/>
-    </w:pPr>
-    <w:rPr>
-      <w:rFonts w:ascii="Nimbus Roman No9 L" w:eastAsia="DejaVu Sans" w:hAnsi="Nimbus Roman No9 L" w:cs="DejaVu Sans"/>
-      <w:sz w:val="24"/>
-      <w:szCs w:val="24"/>
-      <w:lang w:val="es-VE" w:eastAsia="es-ES_tradnl" w:bidi="es-ES_tradnl"/>
-    </w:rPr>
-  </w:style>
-  <w:style w:type="paragraph" w:customStyle="1" w:styleId="MNormal">
-    <w:name w:val="MNormal"/>
-    <w:basedOn w:val="Normal"/>
-    <w:rsid w:val="008B3B0F"/>
-    <w:pPr>
-      <w:spacing w:before="0" w:after="60" w:line="240" w:lineRule="auto"/>
-      <w:ind w:left="0" w:firstLine="0"/>
-    </w:pPr>
-    <w:rPr>
-      <w:rFonts w:ascii="Verdana" w:eastAsia="Times New Roman" w:hAnsi="Verdana" w:cs="Arial"/>
-      <w:sz w:val="20"/>
-      <w:szCs w:val="24"/>
-      <w:lang w:eastAsia="es-ES"/>
-    </w:rPr>
-  </w:style>
-  <w:style w:type="paragraph" w:styleId="TDC9">
-    <w:name w:val="toc 9"/>
-    <w:basedOn w:val="Normal"/>
-    <w:next w:val="Normal"/>
-    <w:autoRedefine/>
-    <w:uiPriority w:val="39"/>
-    <w:unhideWhenUsed/>
-    <w:rsid w:val="000F79DF"/>
-    <w:pPr>
-      <w:spacing w:before="0"/>
-      <w:ind w:left="1760"/>
-    </w:pPr>
-    <w:rPr>
-      <w:sz w:val="20"/>
-      <w:szCs w:val="20"/>
-    </w:rPr>
-  </w:style>
-  <w:style w:type="paragraph" w:customStyle="1" w:styleId="PSI-Ttulo3">
-    <w:name w:val="PSI - Título 3"/>
-    <w:basedOn w:val="Ttulo3"/>
-    <w:autoRedefine/>
-    <w:qFormat/>
-    <w:rsid w:val="005F60BA"/>
-  </w:style>
-  <w:style w:type="character" w:customStyle="1" w:styleId="Ttulo4Car">
-    <w:name w:val="Título 4 Car"/>
-    <w:link w:val="Ttulo4"/>
-    <w:uiPriority w:val="9"/>
-    <w:rsid w:val="005F60BA"/>
-    <w:rPr>
-      <w:rFonts w:ascii="Cambria" w:eastAsia="Times New Roman" w:hAnsi="Cambria" w:cs="Times New Roman"/>
-      <w:b/>
-      <w:bCs/>
-      <w:i/>
-      <w:iCs/>
-      <w:color w:val="4F81BD"/>
-    </w:rPr>
-  </w:style>
-  <w:style w:type="paragraph" w:customStyle="1" w:styleId="PSI-Ttulo4">
-    <w:name w:val="PSI - Título 4"/>
-    <w:basedOn w:val="Ttulo4"/>
-    <w:autoRedefine/>
-    <w:qFormat/>
-    <w:rsid w:val="005F60BA"/>
-  </w:style>
-  <w:style w:type="paragraph" w:styleId="Ttulo">
-    <w:name w:val="Title"/>
-    <w:basedOn w:val="Normal"/>
-    <w:next w:val="Normal"/>
-    <w:link w:val="TtuloCar"/>
-    <w:uiPriority w:val="10"/>
-    <w:qFormat/>
-    <w:rsid w:val="009A3173"/>
-    <w:pPr>
-      <w:pBdr>
-        <w:bottom w:val="single" w:sz="8" w:space="4" w:color="4F81BD"/>
-      </w:pBdr>
-      <w:spacing w:before="0" w:after="300" w:line="240" w:lineRule="auto"/>
-      <w:contextualSpacing/>
-    </w:pPr>
-    <w:rPr>
-      <w:rFonts w:ascii="Cambria" w:eastAsia="Times New Roman" w:hAnsi="Cambria"/>
-      <w:color w:val="17365D"/>
-      <w:spacing w:val="5"/>
-      <w:kern w:val="28"/>
-      <w:sz w:val="52"/>
-      <w:szCs w:val="52"/>
-    </w:rPr>
-  </w:style>
-  <w:style w:type="character" w:customStyle="1" w:styleId="TtuloCar">
-    <w:name w:val="Título Car"/>
-    <w:link w:val="Ttulo"/>
-    <w:uiPriority w:val="10"/>
-    <w:rsid w:val="009A3173"/>
-    <w:rPr>
-      <w:rFonts w:ascii="Cambria" w:eastAsia="Times New Roman" w:hAnsi="Cambria" w:cs="Times New Roman"/>
-      <w:color w:val="17365D"/>
-      <w:spacing w:val="5"/>
-      <w:kern w:val="28"/>
-      <w:sz w:val="52"/>
-      <w:szCs w:val="52"/>
-    </w:rPr>
-  </w:style>
-  <w:style w:type="paragraph" w:customStyle="1" w:styleId="PSI-Ttulo">
-    <w:name w:val="PSI - Título"/>
-    <w:basedOn w:val="Ttulo"/>
-    <w:autoRedefine/>
-    <w:qFormat/>
-    <w:rsid w:val="009A3173"/>
-  </w:style>
-  <w:style w:type="paragraph" w:customStyle="1" w:styleId="PSI-Normal">
-    <w:name w:val="PSI - Normal"/>
-    <w:basedOn w:val="Normal"/>
-    <w:autoRedefine/>
-    <w:qFormat/>
-    <w:rsid w:val="009A3173"/>
-    <w:pPr>
-      <w:jc w:val="both"/>
-    </w:pPr>
-    <w:rPr>
-      <w:lang w:val="es-AR"/>
-    </w:rPr>
-  </w:style>
-  <w:style w:type="character" w:customStyle="1" w:styleId="Ttulo5Car">
-    <w:name w:val="Título 5 Car"/>
-    <w:link w:val="Ttulo5"/>
-    <w:rsid w:val="00581D90"/>
-    <w:rPr>
-      <w:rFonts w:ascii="Times New Roman" w:eastAsia="Times New Roman" w:hAnsi="Times New Roman" w:cs="Times New Roman"/>
-      <w:szCs w:val="20"/>
-      <w:lang w:val="es-ES_tradnl"/>
-    </w:rPr>
-  </w:style>
-  <w:style w:type="character" w:customStyle="1" w:styleId="Ttulo6Car">
-    <w:name w:val="Título 6 Car"/>
-    <w:link w:val="Ttulo6"/>
-    <w:rsid w:val="00581D90"/>
-    <w:rPr>
-      <w:rFonts w:ascii="Times New Roman" w:eastAsia="Times New Roman" w:hAnsi="Times New Roman" w:cs="Times New Roman"/>
-      <w:i/>
-      <w:szCs w:val="20"/>
-      <w:lang w:val="es-ES_tradnl"/>
-    </w:rPr>
-  </w:style>
-  <w:style w:type="character" w:customStyle="1" w:styleId="Ttulo7Car">
-    <w:name w:val="Título 7 Car"/>
-    <w:link w:val="Ttulo7"/>
-    <w:rsid w:val="00581D90"/>
-    <w:rPr>
-      <w:rFonts w:ascii="Times New Roman" w:eastAsia="Times New Roman" w:hAnsi="Times New Roman" w:cs="Times New Roman"/>
-      <w:sz w:val="20"/>
-      <w:szCs w:val="20"/>
-      <w:lang w:val="es-ES_tradnl"/>
-    </w:rPr>
-  </w:style>
-  <w:style w:type="character" w:customStyle="1" w:styleId="Ttulo8Car">
-    <w:name w:val="Título 8 Car"/>
-    <w:link w:val="Ttulo8"/>
-    <w:rsid w:val="00581D90"/>
-    <w:rPr>
-      <w:rFonts w:ascii="Times New Roman" w:eastAsia="Times New Roman" w:hAnsi="Times New Roman" w:cs="Times New Roman"/>
-      <w:i/>
-      <w:sz w:val="20"/>
-      <w:szCs w:val="20"/>
-      <w:lang w:val="es-ES_tradnl"/>
-    </w:rPr>
-  </w:style>
-  <w:style w:type="character" w:customStyle="1" w:styleId="Ttulo9Car">
-    <w:name w:val="Título 9 Car"/>
-    <w:link w:val="Ttulo9"/>
-    <w:rsid w:val="00581D90"/>
-    <w:rPr>
-      <w:rFonts w:ascii="Times New Roman" w:eastAsia="Times New Roman" w:hAnsi="Times New Roman" w:cs="Times New Roman"/>
-      <w:b/>
-      <w:i/>
-      <w:sz w:val="18"/>
-      <w:szCs w:val="20"/>
-      <w:lang w:val="es-ES_tradnl"/>
-    </w:rPr>
-  </w:style>
-  <w:style w:type="table" w:styleId="Tablaconcuadrcula">
-    <w:name w:val="Table Grid"/>
-    <w:basedOn w:val="Tablanormal"/>
-    <w:uiPriority w:val="59"/>
-    <w:rsid w:val="00FD7E90"/>
-    <w:tblPr>
-      <w:tblBorders>
-        <w:top w:val="single" w:sz="4" w:space="0" w:color="000000"/>
-        <w:left w:val="single" w:sz="4" w:space="0" w:color="000000"/>
-        <w:bottom w:val="single" w:sz="4" w:space="0" w:color="000000"/>
-        <w:right w:val="single" w:sz="4" w:space="0" w:color="000000"/>
-        <w:insideH w:val="single" w:sz="4" w:space="0" w:color="000000"/>
-        <w:insideV w:val="single" w:sz="4" w:space="0" w:color="000000"/>
-      </w:tblBorders>
-    </w:tblPr>
-  </w:style>
-  <w:style w:type="table" w:customStyle="1" w:styleId="GridTable2Accent6">
-    <w:name w:val="Grid Table 2 Accent 6"/>
+  <w:style w:type="table" w:customStyle="1" w:styleId="Tabladecuadrcula2-nfasis61">
+    <w:name w:val="Tabla de cuadrícula 2 - Énfasis 61"/>
     <w:basedOn w:val="Tablanormal"/>
     <w:uiPriority w:val="47"/>
     <w:rsid w:val="003E72B7"/>
@@ -7832,7 +6772,7 @@
   <a:extraClrSchemeLst/>
   <a:extLst>
     <a:ext uri="{05A4C25C-085E-4340-85A3-A5531E510DB2}">
-      <thm15:themeFamily xmlns="" xmlns:thm15="http://schemas.microsoft.com/office/thememl/2012/main" name="Office Theme" id="{62F939B6-93AF-4DB8-9C6B-D6C7DFDC589F}" vid="{4A3C46E8-61CC-4603-A589-7422A47A8E4A}"/>
+      <thm15:themeFamily xmlns:thm15="http://schemas.microsoft.com/office/thememl/2012/main" name="Office Theme" id="{62F939B6-93AF-4DB8-9C6B-D6C7DFDC589F}" vid="{4A3C46E8-61CC-4603-A589-7422A47A8E4A}"/>
     </a:ext>
   </a:extLst>
 </a:theme>
@@ -7862,7 +6802,7 @@
 </file>
 
 <file path=customXml/itemProps2.xml><?xml version="1.0" encoding="utf-8"?>
-<ds:datastoreItem xmlns:ds="http://schemas.openxmlformats.org/officeDocument/2006/customXml" ds:itemID="{E426FDB4-9E95-4FEE-8EE2-86E3B38C29F4}">
+<ds:datastoreItem xmlns:ds="http://schemas.openxmlformats.org/officeDocument/2006/customXml" ds:itemID="{8298AC80-CFBC-482A-9C2C-2FD95D3EE187}">
   <ds:schemaRefs>
     <ds:schemaRef ds:uri="http://schemas.openxmlformats.org/officeDocument/2006/bibliography"/>
   </ds:schemaRefs>

</xml_diff>